<commit_message>
Add foreign key to the TelcoUser
</commit_message>
<xml_diff>
--- a/Projekt/Dokumentacja_TelcoWroclaw.docx
+++ b/Projekt/Dokumentacja_TelcoWroclaw.docx
@@ -89,8 +89,6 @@
         </w:rPr>
         <w:t>Baza Danych</w:t>
       </w:r>
-      <w:bookmarkStart w:id="0" w:name="_GoBack"/>
-      <w:bookmarkEnd w:id="0"/>
     </w:p>
     <w:p>
       <w:pPr>
@@ -2167,17 +2165,11 @@
                 <w:numId w:val="3"/>
               </w:numPr>
               <w:spacing w:after="18" w:line="259" w:lineRule="auto"/>
-              <w:ind w:hanging="286"/>
+              <w:ind w:firstLine="0"/>
             </w:pPr>
             <w:r>
-              <w:t>PU Adresacja urządzenia</w:t>
+              <w:t xml:space="preserve">PU </w:t>
             </w:r>
-          </w:p>
-          <w:p>
-            <w:pPr>
-              <w:spacing w:after="18" w:line="259" w:lineRule="auto"/>
-              <w:ind w:left="324" w:firstLine="0"/>
-            </w:pPr>
           </w:p>
           <w:p>
             <w:pPr>
@@ -2185,7 +2177,7 @@
               <w:ind w:left="38" w:firstLine="0"/>
             </w:pPr>
             <w:r>
-              <w:t>Jako operator chcę zaadresować urządzenie wartością 0x02, abym mógł rozpocząć wykonywanie wysokopoziomowych procedur</w:t>
+              <w:t>Jako klient chcę zakupić jedną sztukę urządzenia typu RET.</w:t>
             </w:r>
           </w:p>
         </w:tc>
@@ -2206,93 +2198,55 @@
           </w:tcPr>
           <w:p>
             <w:pPr>
+              <w:pStyle w:val="ListParagraph"/>
               <w:numPr>
                 <w:ilvl w:val="0"/>
                 <w:numId w:val="3"/>
               </w:numPr>
               <w:spacing w:after="18" w:line="259" w:lineRule="auto"/>
-              <w:ind w:hanging="286"/>
             </w:pPr>
             <w:r>
-              <w:t>PU Reset urządzenia</w:t>
+              <w:t>PU</w:t>
             </w:r>
           </w:p>
           <w:p>
             <w:pPr>
               <w:spacing w:after="18" w:line="259" w:lineRule="auto"/>
-              <w:ind w:left="324" w:firstLine="0"/>
-            </w:pPr>
-          </w:p>
-          <w:p>
-            <w:pPr>
-              <w:spacing w:after="18" w:line="259" w:lineRule="auto"/>
-              <w:ind w:left="38" w:firstLine="0"/>
             </w:pPr>
             <w:r>
-              <w:t>Jako operator chcę zresetować urządzenie, abym mógł łatwo reprodukować błędne scenariusze oraz zweryfikować czy zadane przeze mnie parametry zostały zapisane.</w:t>
+              <w:t>Jako klient chc</w:t>
+            </w:r>
+            <w:r>
+              <w:t>ę</w:t>
+            </w:r>
+            <w:r>
+              <w:t xml:space="preserve"> zakupić </w:t>
+            </w:r>
+            <w:r>
+              <w:t>trzy</w:t>
+            </w:r>
+            <w:r>
+              <w:t xml:space="preserve"> sztuk</w:t>
+            </w:r>
+            <w:r>
+              <w:t>i</w:t>
+            </w:r>
+            <w:r>
+              <w:t xml:space="preserve"> urządzenia typu RET</w:t>
+            </w:r>
+            <w:r>
+              <w:t>.</w:t>
             </w:r>
           </w:p>
         </w:tc>
       </w:tr>
-    </w:tbl>
-    <w:p>
-      <w:pPr>
-        <w:spacing w:after="181" w:line="259" w:lineRule="auto"/>
-        <w:ind w:left="0" w:firstLine="0"/>
-      </w:pPr>
-      <w:r>
-        <w:t xml:space="preserve"> </w:t>
-      </w:r>
-      <w:r>
-        <w:tab/>
-        <w:t xml:space="preserve"> </w:t>
-      </w:r>
-      <w:r>
-        <w:tab/>
-        <w:t xml:space="preserve"> </w:t>
-      </w:r>
-      <w:r>
-        <w:tab/>
-        <w:t xml:space="preserve"> </w:t>
-      </w:r>
-    </w:p>
-    <w:p>
-      <w:pPr>
-        <w:spacing w:after="0" w:line="259" w:lineRule="auto"/>
-        <w:ind w:left="703"/>
-      </w:pPr>
-      <w:r>
-        <w:rPr>
-          <w:u w:val="single" w:color="000000"/>
-        </w:rPr>
-        <w:t>Sprint 2</w:t>
-      </w:r>
-      <w:r>
-        <w:t xml:space="preserve"> </w:t>
-      </w:r>
-    </w:p>
-    <w:tbl>
-      <w:tblPr>
-        <w:tblStyle w:val="TableGrid"/>
-        <w:tblW w:w="7976" w:type="dxa"/>
-        <w:tblInd w:w="708" w:type="dxa"/>
-        <w:tblCellMar>
-          <w:top w:w="7" w:type="dxa"/>
-          <w:left w:w="108" w:type="dxa"/>
-          <w:right w:w="115" w:type="dxa"/>
-        </w:tblCellMar>
-        <w:tblLook w:val="04A0" w:firstRow="1" w:lastRow="0" w:firstColumn="1" w:lastColumn="0" w:noHBand="0" w:noVBand="1"/>
-      </w:tblPr>
-      <w:tblGrid>
-        <w:gridCol w:w="7976"/>
-      </w:tblGrid>
       <w:tr>
         <w:trPr>
-          <w:trHeight w:val="204"/>
+          <w:trHeight w:val="278"/>
         </w:trPr>
         <w:tc>
           <w:tcPr>
-            <w:tcW w:w="7976" w:type="dxa"/>
+            <w:tcW w:w="7934" w:type="dxa"/>
             <w:tcBorders>
               <w:top w:val="single" w:sz="4" w:space="0" w:color="000000"/>
               <w:left w:val="single" w:sz="4" w:space="0" w:color="000000"/>
@@ -2302,22 +2256,40 @@
           </w:tcPr>
           <w:p>
             <w:pPr>
-              <w:spacing w:after="0" w:line="259" w:lineRule="auto"/>
-              <w:ind w:left="0" w:firstLine="0"/>
+              <w:pStyle w:val="ListParagraph"/>
+              <w:numPr>
+                <w:ilvl w:val="0"/>
+                <w:numId w:val="3"/>
+              </w:numPr>
+              <w:spacing w:after="18" w:line="259" w:lineRule="auto"/>
             </w:pPr>
             <w:r>
-              <w:t xml:space="preserve">Przypadki użycia </w:t>
+              <w:t>PU</w:t>
+            </w:r>
+          </w:p>
+          <w:p>
+            <w:pPr>
+              <w:spacing w:after="18" w:line="259" w:lineRule="auto"/>
+            </w:pPr>
+            <w:r>
+              <w:t xml:space="preserve">Jako klient chce przeprowadzić aktualizację oprogramowania </w:t>
+            </w:r>
+            <w:r>
+              <w:t xml:space="preserve">wybranego </w:t>
+            </w:r>
+            <w:r>
+              <w:t>RET-a, z wersji numer 1 do wersji numer 2.</w:t>
             </w:r>
           </w:p>
         </w:tc>
       </w:tr>
       <w:tr>
         <w:trPr>
-          <w:trHeight w:val="354"/>
+          <w:trHeight w:val="278"/>
         </w:trPr>
         <w:tc>
           <w:tcPr>
-            <w:tcW w:w="7976" w:type="dxa"/>
+            <w:tcW w:w="7934" w:type="dxa"/>
             <w:tcBorders>
               <w:top w:val="single" w:sz="4" w:space="0" w:color="000000"/>
               <w:left w:val="single" w:sz="4" w:space="0" w:color="000000"/>
@@ -2327,41 +2299,34 @@
           </w:tcPr>
           <w:p>
             <w:pPr>
+              <w:pStyle w:val="ListParagraph"/>
               <w:numPr>
                 <w:ilvl w:val="0"/>
-                <w:numId w:val="5"/>
+                <w:numId w:val="3"/>
               </w:numPr>
-              <w:spacing w:after="0" w:line="302" w:lineRule="auto"/>
-              <w:ind w:hanging="286"/>
+              <w:spacing w:after="18" w:line="259" w:lineRule="auto"/>
             </w:pPr>
             <w:r>
-              <w:t xml:space="preserve">PU Kalibracja </w:t>
+              <w:t>PU</w:t>
             </w:r>
           </w:p>
           <w:p>
             <w:pPr>
-              <w:spacing w:after="0" w:line="302" w:lineRule="auto"/>
-              <w:ind w:left="324" w:firstLine="0"/>
-            </w:pPr>
-          </w:p>
-          <w:p>
-            <w:pPr>
-              <w:spacing w:after="0" w:line="302" w:lineRule="auto"/>
-              <w:ind w:left="38" w:firstLine="0"/>
+              <w:spacing w:after="18" w:line="259" w:lineRule="auto"/>
             </w:pPr>
             <w:r>
-              <w:t>Jako operator chcę przeprowadzić kalibrację urządzenia, abym mógł przejść do 4 PU.</w:t>
+              <w:t>Jako klient chcę przeprowadzić aktualizację oprogramowania wybranych trzech RET-ów, z wersji numer 1 do wersji numer 2.</w:t>
             </w:r>
           </w:p>
         </w:tc>
       </w:tr>
       <w:tr>
         <w:trPr>
-          <w:trHeight w:val="402"/>
+          <w:trHeight w:val="278"/>
         </w:trPr>
         <w:tc>
           <w:tcPr>
-            <w:tcW w:w="7976" w:type="dxa"/>
+            <w:tcW w:w="7934" w:type="dxa"/>
             <w:tcBorders>
               <w:top w:val="single" w:sz="4" w:space="0" w:color="000000"/>
               <w:left w:val="single" w:sz="4" w:space="0" w:color="000000"/>
@@ -2371,34 +2336,23 @@
           </w:tcPr>
           <w:p>
             <w:pPr>
+              <w:pStyle w:val="ListParagraph"/>
               <w:numPr>
                 <w:ilvl w:val="0"/>
-                <w:numId w:val="5"/>
+                <w:numId w:val="3"/>
               </w:numPr>
-              <w:spacing w:after="0" w:line="302" w:lineRule="auto"/>
-              <w:ind w:hanging="286"/>
+              <w:spacing w:after="18" w:line="259" w:lineRule="auto"/>
             </w:pPr>
             <w:r>
-              <w:t>PU Ustawienie kąta</w:t>
+              <w:t>PU</w:t>
             </w:r>
           </w:p>
           <w:p>
             <w:pPr>
-              <w:spacing w:after="0" w:line="302" w:lineRule="auto"/>
-              <w:ind w:left="324" w:firstLine="0"/>
+              <w:spacing w:after="18" w:line="259" w:lineRule="auto"/>
             </w:pPr>
-          </w:p>
-          <w:p>
-            <w:pPr>
-              <w:spacing w:after="0" w:line="302" w:lineRule="auto"/>
-              <w:ind w:left="38" w:firstLine="0"/>
-            </w:pPr>
-            <w:r>
-              <w:t xml:space="preserve">Jako operator chce ustawić </w:t>
-            </w:r>
-            <w:r>
-              <w:t>dowolny poprawny kąt, abym mógł zmienić obszar pokryty zasięgiem sieci telekomunikacyjnej</w:t>
-            </w:r>
+            <w:bookmarkStart w:id="0" w:name="_GoBack"/>
+            <w:bookmarkEnd w:id="0"/>
           </w:p>
         </w:tc>
       </w:tr>
@@ -2406,196 +2360,20 @@
     <w:p>
       <w:pPr>
         <w:spacing w:after="181" w:line="259" w:lineRule="auto"/>
-        <w:ind w:left="1426" w:firstLine="0"/>
-      </w:pPr>
-      <w:r>
-        <w:t xml:space="preserve"> </w:t>
+        <w:ind w:left="0" w:firstLine="0"/>
+      </w:pPr>
+      <w:r>
+        <w:t xml:space="preserve">  </w:t>
       </w:r>
       <w:r>
         <w:tab/>
-        <w:t xml:space="preserve"> </w:t>
-      </w:r>
-    </w:p>
-    <w:p>
-      <w:pPr>
-        <w:spacing w:after="0" w:line="259" w:lineRule="auto"/>
-        <w:ind w:left="703"/>
-      </w:pPr>
-      <w:r>
-        <w:rPr>
-          <w:u w:val="single" w:color="000000"/>
-        </w:rPr>
-        <w:t>Sprint 3</w:t>
-      </w:r>
-      <w:r>
-        <w:t xml:space="preserve"> </w:t>
-      </w:r>
-    </w:p>
-    <w:tbl>
-      <w:tblPr>
-        <w:tblStyle w:val="TableGrid"/>
-        <w:tblW w:w="8076" w:type="dxa"/>
-        <w:tblInd w:w="708" w:type="dxa"/>
-        <w:tblCellMar>
-          <w:top w:w="7" w:type="dxa"/>
-          <w:left w:w="108" w:type="dxa"/>
-          <w:right w:w="115" w:type="dxa"/>
-        </w:tblCellMar>
-        <w:tblLook w:val="04A0" w:firstRow="1" w:lastRow="0" w:firstColumn="1" w:lastColumn="0" w:noHBand="0" w:noVBand="1"/>
-      </w:tblPr>
-      <w:tblGrid>
-        <w:gridCol w:w="8076"/>
-      </w:tblGrid>
-      <w:tr>
-        <w:trPr>
-          <w:trHeight w:val="300"/>
-        </w:trPr>
-        <w:tc>
-          <w:tcPr>
-            <w:tcW w:w="8076" w:type="dxa"/>
-            <w:tcBorders>
-              <w:top w:val="single" w:sz="4" w:space="0" w:color="000000"/>
-              <w:left w:val="single" w:sz="4" w:space="0" w:color="000000"/>
-              <w:bottom w:val="single" w:sz="4" w:space="0" w:color="000000"/>
-              <w:right w:val="single" w:sz="4" w:space="0" w:color="000000"/>
-            </w:tcBorders>
-          </w:tcPr>
-          <w:p>
-            <w:pPr>
-              <w:spacing w:after="0" w:line="259" w:lineRule="auto"/>
-              <w:ind w:left="0" w:firstLine="0"/>
-            </w:pPr>
-            <w:r>
-              <w:t xml:space="preserve">Przypadki użycia </w:t>
-            </w:r>
-          </w:p>
-        </w:tc>
-      </w:tr>
-      <w:tr>
-        <w:trPr>
-          <w:trHeight w:val="300"/>
-        </w:trPr>
-        <w:tc>
-          <w:tcPr>
-            <w:tcW w:w="8076" w:type="dxa"/>
-            <w:tcBorders>
-              <w:top w:val="single" w:sz="4" w:space="0" w:color="000000"/>
-              <w:left w:val="single" w:sz="4" w:space="0" w:color="000000"/>
-              <w:bottom w:val="single" w:sz="4" w:space="0" w:color="000000"/>
-              <w:right w:val="single" w:sz="4" w:space="0" w:color="000000"/>
-            </w:tcBorders>
-          </w:tcPr>
-          <w:p>
-            <w:pPr>
-              <w:tabs>
-                <w:tab w:val="center" w:pos="5665"/>
-              </w:tabs>
-              <w:spacing w:after="0" w:line="259" w:lineRule="auto"/>
-              <w:ind w:left="0" w:firstLine="0"/>
-            </w:pPr>
-            <w:r>
-              <w:t>5.</w:t>
-            </w:r>
-            <w:r>
-              <w:rPr>
-                <w:rFonts w:ascii="Arial" w:eastAsia="Arial" w:hAnsi="Arial" w:cs="Arial"/>
-              </w:rPr>
-              <w:t xml:space="preserve"> </w:t>
-            </w:r>
-            <w:r>
-              <w:t>PU Rozpoznanie alarmów raportowanych na żądanie przez urządzenie</w:t>
-            </w:r>
-          </w:p>
-          <w:p>
-            <w:pPr>
-              <w:tabs>
-                <w:tab w:val="center" w:pos="5665"/>
-              </w:tabs>
-              <w:spacing w:after="0" w:line="259" w:lineRule="auto"/>
-              <w:ind w:left="0" w:firstLine="0"/>
-            </w:pPr>
-          </w:p>
-          <w:p>
-            <w:pPr>
-              <w:tabs>
-                <w:tab w:val="center" w:pos="5665"/>
-              </w:tabs>
-              <w:spacing w:after="0" w:line="259" w:lineRule="auto"/>
-              <w:ind w:left="0" w:firstLine="0"/>
-            </w:pPr>
-            <w:r>
-              <w:t>Jako operator chcę otrzymać informację o tym, że silnik nie działa poprawnie, aby mógł niezwłocznie wykonać akcje diagnostyczno-naprawcze.</w:t>
-            </w:r>
-          </w:p>
-          <w:p>
-            <w:pPr>
-              <w:tabs>
-                <w:tab w:val="center" w:pos="5665"/>
-              </w:tabs>
-              <w:spacing w:after="0" w:line="259" w:lineRule="auto"/>
-              <w:ind w:left="0" w:firstLine="0"/>
-            </w:pPr>
-          </w:p>
-        </w:tc>
-      </w:tr>
-      <w:tr>
-        <w:trPr>
-          <w:trHeight w:val="302"/>
-        </w:trPr>
-        <w:tc>
-          <w:tcPr>
-            <w:tcW w:w="8076" w:type="dxa"/>
-            <w:tcBorders>
-              <w:top w:val="single" w:sz="4" w:space="0" w:color="000000"/>
-              <w:left w:val="single" w:sz="4" w:space="0" w:color="000000"/>
-              <w:bottom w:val="single" w:sz="4" w:space="0" w:color="000000"/>
-              <w:right w:val="single" w:sz="4" w:space="0" w:color="000000"/>
-            </w:tcBorders>
-          </w:tcPr>
-          <w:p>
-            <w:pPr>
-              <w:spacing w:after="0" w:line="259" w:lineRule="auto"/>
-              <w:ind w:left="0" w:firstLine="0"/>
-            </w:pPr>
-            <w:r>
-              <w:t>6.</w:t>
-            </w:r>
-            <w:r>
-              <w:rPr>
-                <w:rFonts w:ascii="Arial" w:eastAsia="Arial" w:hAnsi="Arial" w:cs="Arial"/>
-              </w:rPr>
-              <w:t xml:space="preserve"> </w:t>
-            </w:r>
-            <w:r>
-              <w:t xml:space="preserve">PU Uruchomienie cyklicznego podtrzymywania rozmowy z urządzeniem </w:t>
-            </w:r>
-          </w:p>
-          <w:p>
-            <w:pPr>
-              <w:spacing w:after="0" w:line="259" w:lineRule="auto"/>
-              <w:ind w:left="0" w:firstLine="0"/>
-            </w:pPr>
-          </w:p>
-          <w:p>
-            <w:pPr>
-              <w:spacing w:after="0" w:line="259" w:lineRule="auto"/>
-              <w:ind w:left="0" w:firstLine="0"/>
-            </w:pPr>
-            <w:r>
-              <w:t>Jako operator chce mieć możliwość pozostawienie zaadresowanego urządzenia na czas dłuższy niż 3 minuty, abym mógł zająć się innymi procedurami bądź odejść od komputera.</w:t>
-            </w:r>
-          </w:p>
-        </w:tc>
-      </w:tr>
-    </w:tbl>
+      </w:r>
+    </w:p>
     <w:p>
       <w:pPr>
         <w:spacing w:after="18" w:line="259" w:lineRule="auto"/>
         <w:ind w:left="1426" w:firstLine="0"/>
       </w:pPr>
-      <w:r>
-        <w:t xml:space="preserve"> </w:t>
-      </w:r>
       <w:r>
         <w:tab/>
         <w:t xml:space="preserve"> </w:t>
@@ -4393,206 +4171,7 @@
     </w:lvl>
   </w:abstractNum>
   <w:abstractNum w:abstractNumId="8" w15:restartNumberingAfterBreak="0">
-    <w:nsid w:val="4B9A1C7C"/>
-    <w:multiLevelType w:val="hybridMultilevel"/>
-    <w:tmpl w:val="FD92982E"/>
-    <w:lvl w:ilvl="0" w:tplc="04150013">
-      <w:start w:val="1"/>
-      <w:numFmt w:val="upperRoman"/>
-      <w:lvlText w:val="%1."/>
-      <w:lvlJc w:val="right"/>
-      <w:pPr>
-        <w:ind w:left="1440" w:hanging="360"/>
-      </w:pPr>
-    </w:lvl>
-    <w:lvl w:ilvl="1" w:tplc="04150019" w:tentative="1">
-      <w:start w:val="1"/>
-      <w:numFmt w:val="lowerLetter"/>
-      <w:lvlText w:val="%2."/>
-      <w:lvlJc w:val="left"/>
-      <w:pPr>
-        <w:ind w:left="2160" w:hanging="360"/>
-      </w:pPr>
-    </w:lvl>
-    <w:lvl w:ilvl="2" w:tplc="0415001B" w:tentative="1">
-      <w:start w:val="1"/>
-      <w:numFmt w:val="lowerRoman"/>
-      <w:lvlText w:val="%3."/>
-      <w:lvlJc w:val="right"/>
-      <w:pPr>
-        <w:ind w:left="2880" w:hanging="180"/>
-      </w:pPr>
-    </w:lvl>
-    <w:lvl w:ilvl="3" w:tplc="0415000F" w:tentative="1">
-      <w:start w:val="1"/>
-      <w:numFmt w:val="decimal"/>
-      <w:lvlText w:val="%4."/>
-      <w:lvlJc w:val="left"/>
-      <w:pPr>
-        <w:ind w:left="3600" w:hanging="360"/>
-      </w:pPr>
-    </w:lvl>
-    <w:lvl w:ilvl="4" w:tplc="04150019" w:tentative="1">
-      <w:start w:val="1"/>
-      <w:numFmt w:val="lowerLetter"/>
-      <w:lvlText w:val="%5."/>
-      <w:lvlJc w:val="left"/>
-      <w:pPr>
-        <w:ind w:left="4320" w:hanging="360"/>
-      </w:pPr>
-    </w:lvl>
-    <w:lvl w:ilvl="5" w:tplc="0415001B" w:tentative="1">
-      <w:start w:val="1"/>
-      <w:numFmt w:val="lowerRoman"/>
-      <w:lvlText w:val="%6."/>
-      <w:lvlJc w:val="right"/>
-      <w:pPr>
-        <w:ind w:left="5040" w:hanging="180"/>
-      </w:pPr>
-    </w:lvl>
-    <w:lvl w:ilvl="6" w:tplc="0415000F" w:tentative="1">
-      <w:start w:val="1"/>
-      <w:numFmt w:val="decimal"/>
-      <w:lvlText w:val="%7."/>
-      <w:lvlJc w:val="left"/>
-      <w:pPr>
-        <w:ind w:left="5760" w:hanging="360"/>
-      </w:pPr>
-    </w:lvl>
-    <w:lvl w:ilvl="7" w:tplc="04150019" w:tentative="1">
-      <w:start w:val="1"/>
-      <w:numFmt w:val="lowerLetter"/>
-      <w:lvlText w:val="%8."/>
-      <w:lvlJc w:val="left"/>
-      <w:pPr>
-        <w:ind w:left="6480" w:hanging="360"/>
-      </w:pPr>
-    </w:lvl>
-    <w:lvl w:ilvl="8" w:tplc="0415001B" w:tentative="1">
-      <w:start w:val="1"/>
-      <w:numFmt w:val="lowerRoman"/>
-      <w:lvlText w:val="%9."/>
-      <w:lvlJc w:val="right"/>
-      <w:pPr>
-        <w:ind w:left="7200" w:hanging="180"/>
-      </w:pPr>
-    </w:lvl>
-  </w:abstractNum>
-  <w:abstractNum w:abstractNumId="9" w15:restartNumberingAfterBreak="0">
-    <w:nsid w:val="524C7453"/>
-    <w:multiLevelType w:val="multilevel"/>
-    <w:tmpl w:val="D01EB5B2"/>
-    <w:lvl w:ilvl="0">
-      <w:start w:val="1"/>
-      <w:numFmt w:val="lowerLetter"/>
-      <w:lvlText w:val="%1."/>
-      <w:lvlJc w:val="left"/>
-      <w:pPr>
-        <w:tabs>
-          <w:tab w:val="num" w:pos="720"/>
-        </w:tabs>
-        <w:ind w:left="720" w:hanging="360"/>
-      </w:pPr>
-    </w:lvl>
-    <w:lvl w:ilvl="1" w:tentative="1">
-      <w:start w:val="1"/>
-      <w:numFmt w:val="lowerLetter"/>
-      <w:lvlText w:val="%2."/>
-      <w:lvlJc w:val="left"/>
-      <w:pPr>
-        <w:tabs>
-          <w:tab w:val="num" w:pos="1440"/>
-        </w:tabs>
-        <w:ind w:left="1440" w:hanging="360"/>
-      </w:pPr>
-    </w:lvl>
-    <w:lvl w:ilvl="2" w:tentative="1">
-      <w:start w:val="1"/>
-      <w:numFmt w:val="lowerLetter"/>
-      <w:lvlText w:val="%3."/>
-      <w:lvlJc w:val="left"/>
-      <w:pPr>
-        <w:tabs>
-          <w:tab w:val="num" w:pos="2160"/>
-        </w:tabs>
-        <w:ind w:left="2160" w:hanging="360"/>
-      </w:pPr>
-    </w:lvl>
-    <w:lvl w:ilvl="3" w:tentative="1">
-      <w:start w:val="1"/>
-      <w:numFmt w:val="lowerLetter"/>
-      <w:lvlText w:val="%4."/>
-      <w:lvlJc w:val="left"/>
-      <w:pPr>
-        <w:tabs>
-          <w:tab w:val="num" w:pos="2880"/>
-        </w:tabs>
-        <w:ind w:left="2880" w:hanging="360"/>
-      </w:pPr>
-    </w:lvl>
-    <w:lvl w:ilvl="4" w:tentative="1">
-      <w:start w:val="1"/>
-      <w:numFmt w:val="lowerLetter"/>
-      <w:lvlText w:val="%5."/>
-      <w:lvlJc w:val="left"/>
-      <w:pPr>
-        <w:tabs>
-          <w:tab w:val="num" w:pos="3600"/>
-        </w:tabs>
-        <w:ind w:left="3600" w:hanging="360"/>
-      </w:pPr>
-    </w:lvl>
-    <w:lvl w:ilvl="5" w:tentative="1">
-      <w:start w:val="1"/>
-      <w:numFmt w:val="lowerLetter"/>
-      <w:lvlText w:val="%6."/>
-      <w:lvlJc w:val="left"/>
-      <w:pPr>
-        <w:tabs>
-          <w:tab w:val="num" w:pos="4320"/>
-        </w:tabs>
-        <w:ind w:left="4320" w:hanging="360"/>
-      </w:pPr>
-    </w:lvl>
-    <w:lvl w:ilvl="6" w:tentative="1">
-      <w:start w:val="1"/>
-      <w:numFmt w:val="lowerLetter"/>
-      <w:lvlText w:val="%7."/>
-      <w:lvlJc w:val="left"/>
-      <w:pPr>
-        <w:tabs>
-          <w:tab w:val="num" w:pos="5040"/>
-        </w:tabs>
-        <w:ind w:left="5040" w:hanging="360"/>
-      </w:pPr>
-    </w:lvl>
-    <w:lvl w:ilvl="7" w:tentative="1">
-      <w:start w:val="1"/>
-      <w:numFmt w:val="lowerLetter"/>
-      <w:lvlText w:val="%8."/>
-      <w:lvlJc w:val="left"/>
-      <w:pPr>
-        <w:tabs>
-          <w:tab w:val="num" w:pos="5760"/>
-        </w:tabs>
-        <w:ind w:left="5760" w:hanging="360"/>
-      </w:pPr>
-    </w:lvl>
-    <w:lvl w:ilvl="8" w:tentative="1">
-      <w:start w:val="1"/>
-      <w:numFmt w:val="lowerLetter"/>
-      <w:lvlText w:val="%9."/>
-      <w:lvlJc w:val="left"/>
-      <w:pPr>
-        <w:tabs>
-          <w:tab w:val="num" w:pos="6480"/>
-        </w:tabs>
-        <w:ind w:left="6480" w:hanging="360"/>
-      </w:pPr>
-    </w:lvl>
-  </w:abstractNum>
-  <w:abstractNum w:abstractNumId="10" w15:restartNumberingAfterBreak="0">
-    <w:nsid w:val="5ADA2DA7"/>
+    <w:nsid w:val="34EE4599"/>
     <w:multiLevelType w:val="hybridMultilevel"/>
     <w:tmpl w:val="53124ED2"/>
     <w:lvl w:ilvl="0" w:tplc="2222DDBC">
@@ -4803,12 +4382,211 @@
       </w:rPr>
     </w:lvl>
   </w:abstractNum>
+  <w:abstractNum w:abstractNumId="9" w15:restartNumberingAfterBreak="0">
+    <w:nsid w:val="4B9A1C7C"/>
+    <w:multiLevelType w:val="hybridMultilevel"/>
+    <w:tmpl w:val="FD92982E"/>
+    <w:lvl w:ilvl="0" w:tplc="04150013">
+      <w:start w:val="1"/>
+      <w:numFmt w:val="upperRoman"/>
+      <w:lvlText w:val="%1."/>
+      <w:lvlJc w:val="right"/>
+      <w:pPr>
+        <w:ind w:left="1440" w:hanging="360"/>
+      </w:pPr>
+    </w:lvl>
+    <w:lvl w:ilvl="1" w:tplc="04150019" w:tentative="1">
+      <w:start w:val="1"/>
+      <w:numFmt w:val="lowerLetter"/>
+      <w:lvlText w:val="%2."/>
+      <w:lvlJc w:val="left"/>
+      <w:pPr>
+        <w:ind w:left="2160" w:hanging="360"/>
+      </w:pPr>
+    </w:lvl>
+    <w:lvl w:ilvl="2" w:tplc="0415001B" w:tentative="1">
+      <w:start w:val="1"/>
+      <w:numFmt w:val="lowerRoman"/>
+      <w:lvlText w:val="%3."/>
+      <w:lvlJc w:val="right"/>
+      <w:pPr>
+        <w:ind w:left="2880" w:hanging="180"/>
+      </w:pPr>
+    </w:lvl>
+    <w:lvl w:ilvl="3" w:tplc="0415000F" w:tentative="1">
+      <w:start w:val="1"/>
+      <w:numFmt w:val="decimal"/>
+      <w:lvlText w:val="%4."/>
+      <w:lvlJc w:val="left"/>
+      <w:pPr>
+        <w:ind w:left="3600" w:hanging="360"/>
+      </w:pPr>
+    </w:lvl>
+    <w:lvl w:ilvl="4" w:tplc="04150019" w:tentative="1">
+      <w:start w:val="1"/>
+      <w:numFmt w:val="lowerLetter"/>
+      <w:lvlText w:val="%5."/>
+      <w:lvlJc w:val="left"/>
+      <w:pPr>
+        <w:ind w:left="4320" w:hanging="360"/>
+      </w:pPr>
+    </w:lvl>
+    <w:lvl w:ilvl="5" w:tplc="0415001B" w:tentative="1">
+      <w:start w:val="1"/>
+      <w:numFmt w:val="lowerRoman"/>
+      <w:lvlText w:val="%6."/>
+      <w:lvlJc w:val="right"/>
+      <w:pPr>
+        <w:ind w:left="5040" w:hanging="180"/>
+      </w:pPr>
+    </w:lvl>
+    <w:lvl w:ilvl="6" w:tplc="0415000F" w:tentative="1">
+      <w:start w:val="1"/>
+      <w:numFmt w:val="decimal"/>
+      <w:lvlText w:val="%7."/>
+      <w:lvlJc w:val="left"/>
+      <w:pPr>
+        <w:ind w:left="5760" w:hanging="360"/>
+      </w:pPr>
+    </w:lvl>
+    <w:lvl w:ilvl="7" w:tplc="04150019" w:tentative="1">
+      <w:start w:val="1"/>
+      <w:numFmt w:val="lowerLetter"/>
+      <w:lvlText w:val="%8."/>
+      <w:lvlJc w:val="left"/>
+      <w:pPr>
+        <w:ind w:left="6480" w:hanging="360"/>
+      </w:pPr>
+    </w:lvl>
+    <w:lvl w:ilvl="8" w:tplc="0415001B" w:tentative="1">
+      <w:start w:val="1"/>
+      <w:numFmt w:val="lowerRoman"/>
+      <w:lvlText w:val="%9."/>
+      <w:lvlJc w:val="right"/>
+      <w:pPr>
+        <w:ind w:left="7200" w:hanging="180"/>
+      </w:pPr>
+    </w:lvl>
+  </w:abstractNum>
+  <w:abstractNum w:abstractNumId="10" w15:restartNumberingAfterBreak="0">
+    <w:nsid w:val="524C7453"/>
+    <w:multiLevelType w:val="multilevel"/>
+    <w:tmpl w:val="D01EB5B2"/>
+    <w:lvl w:ilvl="0">
+      <w:start w:val="1"/>
+      <w:numFmt w:val="lowerLetter"/>
+      <w:lvlText w:val="%1."/>
+      <w:lvlJc w:val="left"/>
+      <w:pPr>
+        <w:tabs>
+          <w:tab w:val="num" w:pos="720"/>
+        </w:tabs>
+        <w:ind w:left="720" w:hanging="360"/>
+      </w:pPr>
+    </w:lvl>
+    <w:lvl w:ilvl="1" w:tentative="1">
+      <w:start w:val="1"/>
+      <w:numFmt w:val="lowerLetter"/>
+      <w:lvlText w:val="%2."/>
+      <w:lvlJc w:val="left"/>
+      <w:pPr>
+        <w:tabs>
+          <w:tab w:val="num" w:pos="1440"/>
+        </w:tabs>
+        <w:ind w:left="1440" w:hanging="360"/>
+      </w:pPr>
+    </w:lvl>
+    <w:lvl w:ilvl="2" w:tentative="1">
+      <w:start w:val="1"/>
+      <w:numFmt w:val="lowerLetter"/>
+      <w:lvlText w:val="%3."/>
+      <w:lvlJc w:val="left"/>
+      <w:pPr>
+        <w:tabs>
+          <w:tab w:val="num" w:pos="2160"/>
+        </w:tabs>
+        <w:ind w:left="2160" w:hanging="360"/>
+      </w:pPr>
+    </w:lvl>
+    <w:lvl w:ilvl="3" w:tentative="1">
+      <w:start w:val="1"/>
+      <w:numFmt w:val="lowerLetter"/>
+      <w:lvlText w:val="%4."/>
+      <w:lvlJc w:val="left"/>
+      <w:pPr>
+        <w:tabs>
+          <w:tab w:val="num" w:pos="2880"/>
+        </w:tabs>
+        <w:ind w:left="2880" w:hanging="360"/>
+      </w:pPr>
+    </w:lvl>
+    <w:lvl w:ilvl="4" w:tentative="1">
+      <w:start w:val="1"/>
+      <w:numFmt w:val="lowerLetter"/>
+      <w:lvlText w:val="%5."/>
+      <w:lvlJc w:val="left"/>
+      <w:pPr>
+        <w:tabs>
+          <w:tab w:val="num" w:pos="3600"/>
+        </w:tabs>
+        <w:ind w:left="3600" w:hanging="360"/>
+      </w:pPr>
+    </w:lvl>
+    <w:lvl w:ilvl="5" w:tentative="1">
+      <w:start w:val="1"/>
+      <w:numFmt w:val="lowerLetter"/>
+      <w:lvlText w:val="%6."/>
+      <w:lvlJc w:val="left"/>
+      <w:pPr>
+        <w:tabs>
+          <w:tab w:val="num" w:pos="4320"/>
+        </w:tabs>
+        <w:ind w:left="4320" w:hanging="360"/>
+      </w:pPr>
+    </w:lvl>
+    <w:lvl w:ilvl="6" w:tentative="1">
+      <w:start w:val="1"/>
+      <w:numFmt w:val="lowerLetter"/>
+      <w:lvlText w:val="%7."/>
+      <w:lvlJc w:val="left"/>
+      <w:pPr>
+        <w:tabs>
+          <w:tab w:val="num" w:pos="5040"/>
+        </w:tabs>
+        <w:ind w:left="5040" w:hanging="360"/>
+      </w:pPr>
+    </w:lvl>
+    <w:lvl w:ilvl="7" w:tentative="1">
+      <w:start w:val="1"/>
+      <w:numFmt w:val="lowerLetter"/>
+      <w:lvlText w:val="%8."/>
+      <w:lvlJc w:val="left"/>
+      <w:pPr>
+        <w:tabs>
+          <w:tab w:val="num" w:pos="5760"/>
+        </w:tabs>
+        <w:ind w:left="5760" w:hanging="360"/>
+      </w:pPr>
+    </w:lvl>
+    <w:lvl w:ilvl="8" w:tentative="1">
+      <w:start w:val="1"/>
+      <w:numFmt w:val="lowerLetter"/>
+      <w:lvlText w:val="%9."/>
+      <w:lvlJc w:val="left"/>
+      <w:pPr>
+        <w:tabs>
+          <w:tab w:val="num" w:pos="6480"/>
+        </w:tabs>
+        <w:ind w:left="6480" w:hanging="360"/>
+      </w:pPr>
+    </w:lvl>
+  </w:abstractNum>
   <w:abstractNum w:abstractNumId="11" w15:restartNumberingAfterBreak="0">
-    <w:nsid w:val="6BE579DE"/>
+    <w:nsid w:val="5ADA2DA7"/>
     <w:multiLevelType w:val="hybridMultilevel"/>
-    <w:tmpl w:val="2138E8FA"/>
-    <w:lvl w:ilvl="0" w:tplc="767AB958">
-      <w:start w:val="3"/>
+    <w:tmpl w:val="DEE8065C"/>
+    <w:lvl w:ilvl="0" w:tplc="2222DDBC">
+      <w:start w:val="1"/>
       <w:numFmt w:val="decimal"/>
       <w:lvlText w:val="%1."/>
       <w:lvlJc w:val="left"/>
@@ -4830,7 +4608,7 @@
         <w:vertAlign w:val="baseline"/>
       </w:rPr>
     </w:lvl>
-    <w:lvl w:ilvl="1" w:tplc="E54E8706">
+    <w:lvl w:ilvl="1" w:tplc="2250A23C">
       <w:start w:val="1"/>
       <w:numFmt w:val="lowerLetter"/>
       <w:lvlText w:val="%2"/>
@@ -4853,7 +4631,7 @@
         <w:vertAlign w:val="baseline"/>
       </w:rPr>
     </w:lvl>
-    <w:lvl w:ilvl="2" w:tplc="66321356">
+    <w:lvl w:ilvl="2" w:tplc="821281C6">
       <w:start w:val="1"/>
       <w:numFmt w:val="lowerRoman"/>
       <w:lvlText w:val="%3"/>
@@ -4876,7 +4654,7 @@
         <w:vertAlign w:val="baseline"/>
       </w:rPr>
     </w:lvl>
-    <w:lvl w:ilvl="3" w:tplc="07EE7820">
+    <w:lvl w:ilvl="3" w:tplc="FC32C9BA">
       <w:start w:val="1"/>
       <w:numFmt w:val="decimal"/>
       <w:lvlText w:val="%4"/>
@@ -4899,7 +4677,7 @@
         <w:vertAlign w:val="baseline"/>
       </w:rPr>
     </w:lvl>
-    <w:lvl w:ilvl="4" w:tplc="DDE68108">
+    <w:lvl w:ilvl="4" w:tplc="8090A532">
       <w:start w:val="1"/>
       <w:numFmt w:val="lowerLetter"/>
       <w:lvlText w:val="%5"/>
@@ -4922,7 +4700,7 @@
         <w:vertAlign w:val="baseline"/>
       </w:rPr>
     </w:lvl>
-    <w:lvl w:ilvl="5" w:tplc="7CD80DE8">
+    <w:lvl w:ilvl="5" w:tplc="0FE08908">
       <w:start w:val="1"/>
       <w:numFmt w:val="lowerRoman"/>
       <w:lvlText w:val="%6"/>
@@ -4945,7 +4723,7 @@
         <w:vertAlign w:val="baseline"/>
       </w:rPr>
     </w:lvl>
-    <w:lvl w:ilvl="6" w:tplc="D1763260">
+    <w:lvl w:ilvl="6" w:tplc="74182E86">
       <w:start w:val="1"/>
       <w:numFmt w:val="decimal"/>
       <w:lvlText w:val="%7"/>
@@ -4968,7 +4746,7 @@
         <w:vertAlign w:val="baseline"/>
       </w:rPr>
     </w:lvl>
-    <w:lvl w:ilvl="7" w:tplc="184C67AC">
+    <w:lvl w:ilvl="7" w:tplc="5660242A">
       <w:start w:val="1"/>
       <w:numFmt w:val="lowerLetter"/>
       <w:lvlText w:val="%8"/>
@@ -4991,7 +4769,7 @@
         <w:vertAlign w:val="baseline"/>
       </w:rPr>
     </w:lvl>
-    <w:lvl w:ilvl="8" w:tplc="B622C85A">
+    <w:lvl w:ilvl="8" w:tplc="B1E07556">
       <w:start w:val="1"/>
       <w:numFmt w:val="lowerRoman"/>
       <w:lvlText w:val="%9"/>
@@ -5016,10 +4794,10 @@
     </w:lvl>
   </w:abstractNum>
   <w:abstractNum w:abstractNumId="12" w15:restartNumberingAfterBreak="0">
-    <w:nsid w:val="6C3F0C1C"/>
+    <w:nsid w:val="6BE579DE"/>
     <w:multiLevelType w:val="hybridMultilevel"/>
-    <w:tmpl w:val="F1C4B346"/>
-    <w:lvl w:ilvl="0" w:tplc="4BCE72DA">
+    <w:tmpl w:val="2138E8FA"/>
+    <w:lvl w:ilvl="0" w:tplc="767AB958">
       <w:start w:val="3"/>
       <w:numFmt w:val="decimal"/>
       <w:lvlText w:val="%1."/>
@@ -5042,7 +4820,7 @@
         <w:vertAlign w:val="baseline"/>
       </w:rPr>
     </w:lvl>
-    <w:lvl w:ilvl="1" w:tplc="AE5EF4FC">
+    <w:lvl w:ilvl="1" w:tplc="E54E8706">
       <w:start w:val="1"/>
       <w:numFmt w:val="lowerLetter"/>
       <w:lvlText w:val="%2"/>
@@ -5065,7 +4843,7 @@
         <w:vertAlign w:val="baseline"/>
       </w:rPr>
     </w:lvl>
-    <w:lvl w:ilvl="2" w:tplc="1EEEE25C">
+    <w:lvl w:ilvl="2" w:tplc="66321356">
       <w:start w:val="1"/>
       <w:numFmt w:val="lowerRoman"/>
       <w:lvlText w:val="%3"/>
@@ -5088,7 +4866,7 @@
         <w:vertAlign w:val="baseline"/>
       </w:rPr>
     </w:lvl>
-    <w:lvl w:ilvl="3" w:tplc="63BA613A">
+    <w:lvl w:ilvl="3" w:tplc="07EE7820">
       <w:start w:val="1"/>
       <w:numFmt w:val="decimal"/>
       <w:lvlText w:val="%4"/>
@@ -5111,7 +4889,7 @@
         <w:vertAlign w:val="baseline"/>
       </w:rPr>
     </w:lvl>
-    <w:lvl w:ilvl="4" w:tplc="7730061E">
+    <w:lvl w:ilvl="4" w:tplc="DDE68108">
       <w:start w:val="1"/>
       <w:numFmt w:val="lowerLetter"/>
       <w:lvlText w:val="%5"/>
@@ -5134,7 +4912,7 @@
         <w:vertAlign w:val="baseline"/>
       </w:rPr>
     </w:lvl>
-    <w:lvl w:ilvl="5" w:tplc="0ED8EB06">
+    <w:lvl w:ilvl="5" w:tplc="7CD80DE8">
       <w:start w:val="1"/>
       <w:numFmt w:val="lowerRoman"/>
       <w:lvlText w:val="%6"/>
@@ -5157,7 +4935,7 @@
         <w:vertAlign w:val="baseline"/>
       </w:rPr>
     </w:lvl>
-    <w:lvl w:ilvl="6" w:tplc="DB562198">
+    <w:lvl w:ilvl="6" w:tplc="D1763260">
       <w:start w:val="1"/>
       <w:numFmt w:val="decimal"/>
       <w:lvlText w:val="%7"/>
@@ -5180,7 +4958,7 @@
         <w:vertAlign w:val="baseline"/>
       </w:rPr>
     </w:lvl>
-    <w:lvl w:ilvl="7" w:tplc="06E02610">
+    <w:lvl w:ilvl="7" w:tplc="184C67AC">
       <w:start w:val="1"/>
       <w:numFmt w:val="lowerLetter"/>
       <w:lvlText w:val="%8"/>
@@ -5203,7 +4981,7 @@
         <w:vertAlign w:val="baseline"/>
       </w:rPr>
     </w:lvl>
-    <w:lvl w:ilvl="8" w:tplc="BDF0538C">
+    <w:lvl w:ilvl="8" w:tplc="B622C85A">
       <w:start w:val="1"/>
       <w:numFmt w:val="lowerRoman"/>
       <w:lvlText w:val="%9"/>
@@ -5228,188 +5006,16 @@
     </w:lvl>
   </w:abstractNum>
   <w:abstractNum w:abstractNumId="13" w15:restartNumberingAfterBreak="0">
-    <w:nsid w:val="6DB74C01"/>
+    <w:nsid w:val="6C3F0C1C"/>
     <w:multiLevelType w:val="hybridMultilevel"/>
-    <w:tmpl w:val="FFDC374A"/>
-    <w:lvl w:ilvl="0" w:tplc="0415000F">
-      <w:start w:val="1"/>
+    <w:tmpl w:val="F1C4B346"/>
+    <w:lvl w:ilvl="0" w:tplc="4BCE72DA">
+      <w:start w:val="3"/>
       <w:numFmt w:val="decimal"/>
       <w:lvlText w:val="%1."/>
       <w:lvlJc w:val="left"/>
       <w:pPr>
-        <w:ind w:left="3600" w:hanging="360"/>
-      </w:pPr>
-    </w:lvl>
-    <w:lvl w:ilvl="1" w:tplc="04150019" w:tentative="1">
-      <w:start w:val="1"/>
-      <w:numFmt w:val="lowerLetter"/>
-      <w:lvlText w:val="%2."/>
-      <w:lvlJc w:val="left"/>
-      <w:pPr>
-        <w:ind w:left="4320" w:hanging="360"/>
-      </w:pPr>
-    </w:lvl>
-    <w:lvl w:ilvl="2" w:tplc="0415001B" w:tentative="1">
-      <w:start w:val="1"/>
-      <w:numFmt w:val="lowerRoman"/>
-      <w:lvlText w:val="%3."/>
-      <w:lvlJc w:val="right"/>
-      <w:pPr>
-        <w:ind w:left="5040" w:hanging="180"/>
-      </w:pPr>
-    </w:lvl>
-    <w:lvl w:ilvl="3" w:tplc="0415000F" w:tentative="1">
-      <w:start w:val="1"/>
-      <w:numFmt w:val="decimal"/>
-      <w:lvlText w:val="%4."/>
-      <w:lvlJc w:val="left"/>
-      <w:pPr>
-        <w:ind w:left="5760" w:hanging="360"/>
-      </w:pPr>
-    </w:lvl>
-    <w:lvl w:ilvl="4" w:tplc="04150019" w:tentative="1">
-      <w:start w:val="1"/>
-      <w:numFmt w:val="lowerLetter"/>
-      <w:lvlText w:val="%5."/>
-      <w:lvlJc w:val="left"/>
-      <w:pPr>
-        <w:ind w:left="6480" w:hanging="360"/>
-      </w:pPr>
-    </w:lvl>
-    <w:lvl w:ilvl="5" w:tplc="0415001B" w:tentative="1">
-      <w:start w:val="1"/>
-      <w:numFmt w:val="lowerRoman"/>
-      <w:lvlText w:val="%6."/>
-      <w:lvlJc w:val="right"/>
-      <w:pPr>
-        <w:ind w:left="7200" w:hanging="180"/>
-      </w:pPr>
-    </w:lvl>
-    <w:lvl w:ilvl="6" w:tplc="0415000F" w:tentative="1">
-      <w:start w:val="1"/>
-      <w:numFmt w:val="decimal"/>
-      <w:lvlText w:val="%7."/>
-      <w:lvlJc w:val="left"/>
-      <w:pPr>
-        <w:ind w:left="7920" w:hanging="360"/>
-      </w:pPr>
-    </w:lvl>
-    <w:lvl w:ilvl="7" w:tplc="04150019" w:tentative="1">
-      <w:start w:val="1"/>
-      <w:numFmt w:val="lowerLetter"/>
-      <w:lvlText w:val="%8."/>
-      <w:lvlJc w:val="left"/>
-      <w:pPr>
-        <w:ind w:left="8640" w:hanging="360"/>
-      </w:pPr>
-    </w:lvl>
-    <w:lvl w:ilvl="8" w:tplc="0415001B" w:tentative="1">
-      <w:start w:val="1"/>
-      <w:numFmt w:val="lowerRoman"/>
-      <w:lvlText w:val="%9."/>
-      <w:lvlJc w:val="right"/>
-      <w:pPr>
-        <w:ind w:left="9360" w:hanging="180"/>
-      </w:pPr>
-    </w:lvl>
-  </w:abstractNum>
-  <w:abstractNum w:abstractNumId="14" w15:restartNumberingAfterBreak="0">
-    <w:nsid w:val="729923D6"/>
-    <w:multiLevelType w:val="hybridMultilevel"/>
-    <w:tmpl w:val="1C764610"/>
-    <w:lvl w:ilvl="0" w:tplc="0415000F">
-      <w:start w:val="1"/>
-      <w:numFmt w:val="decimal"/>
-      <w:lvlText w:val="%1."/>
-      <w:lvlJc w:val="left"/>
-      <w:pPr>
-        <w:ind w:left="3600" w:hanging="360"/>
-      </w:pPr>
-    </w:lvl>
-    <w:lvl w:ilvl="1" w:tplc="04150019" w:tentative="1">
-      <w:start w:val="1"/>
-      <w:numFmt w:val="lowerLetter"/>
-      <w:lvlText w:val="%2."/>
-      <w:lvlJc w:val="left"/>
-      <w:pPr>
-        <w:ind w:left="4320" w:hanging="360"/>
-      </w:pPr>
-    </w:lvl>
-    <w:lvl w:ilvl="2" w:tplc="0415001B" w:tentative="1">
-      <w:start w:val="1"/>
-      <w:numFmt w:val="lowerRoman"/>
-      <w:lvlText w:val="%3."/>
-      <w:lvlJc w:val="right"/>
-      <w:pPr>
-        <w:ind w:left="5040" w:hanging="180"/>
-      </w:pPr>
-    </w:lvl>
-    <w:lvl w:ilvl="3" w:tplc="0415000F" w:tentative="1">
-      <w:start w:val="1"/>
-      <w:numFmt w:val="decimal"/>
-      <w:lvlText w:val="%4."/>
-      <w:lvlJc w:val="left"/>
-      <w:pPr>
-        <w:ind w:left="5760" w:hanging="360"/>
-      </w:pPr>
-    </w:lvl>
-    <w:lvl w:ilvl="4" w:tplc="04150019" w:tentative="1">
-      <w:start w:val="1"/>
-      <w:numFmt w:val="lowerLetter"/>
-      <w:lvlText w:val="%5."/>
-      <w:lvlJc w:val="left"/>
-      <w:pPr>
-        <w:ind w:left="6480" w:hanging="360"/>
-      </w:pPr>
-    </w:lvl>
-    <w:lvl w:ilvl="5" w:tplc="0415001B" w:tentative="1">
-      <w:start w:val="1"/>
-      <w:numFmt w:val="lowerRoman"/>
-      <w:lvlText w:val="%6."/>
-      <w:lvlJc w:val="right"/>
-      <w:pPr>
-        <w:ind w:left="7200" w:hanging="180"/>
-      </w:pPr>
-    </w:lvl>
-    <w:lvl w:ilvl="6" w:tplc="0415000F" w:tentative="1">
-      <w:start w:val="1"/>
-      <w:numFmt w:val="decimal"/>
-      <w:lvlText w:val="%7."/>
-      <w:lvlJc w:val="left"/>
-      <w:pPr>
-        <w:ind w:left="7920" w:hanging="360"/>
-      </w:pPr>
-    </w:lvl>
-    <w:lvl w:ilvl="7" w:tplc="04150019" w:tentative="1">
-      <w:start w:val="1"/>
-      <w:numFmt w:val="lowerLetter"/>
-      <w:lvlText w:val="%8."/>
-      <w:lvlJc w:val="left"/>
-      <w:pPr>
-        <w:ind w:left="8640" w:hanging="360"/>
-      </w:pPr>
-    </w:lvl>
-    <w:lvl w:ilvl="8" w:tplc="0415001B" w:tentative="1">
-      <w:start w:val="1"/>
-      <w:numFmt w:val="lowerRoman"/>
-      <w:lvlText w:val="%9."/>
-      <w:lvlJc w:val="right"/>
-      <w:pPr>
-        <w:ind w:left="9360" w:hanging="180"/>
-      </w:pPr>
-    </w:lvl>
-  </w:abstractNum>
-  <w:abstractNum w:abstractNumId="15" w15:restartNumberingAfterBreak="0">
-    <w:nsid w:val="773D3920"/>
-    <w:multiLevelType w:val="hybridMultilevel"/>
-    <w:tmpl w:val="F6104D8C"/>
-    <w:lvl w:ilvl="0" w:tplc="11FC6862">
-      <w:start w:val="2"/>
-      <w:numFmt w:val="upperRoman"/>
-      <w:lvlText w:val="%1."/>
-      <w:lvlJc w:val="left"/>
-      <w:pPr>
-        <w:ind w:left="735"/>
+        <w:ind w:left="324"/>
       </w:pPr>
       <w:rPr>
         <w:rFonts w:ascii="Times New Roman" w:eastAsia="Times New Roman" w:hAnsi="Times New Roman" w:cs="Times New Roman"/>
@@ -5426,6 +5032,390 @@
         <w:vertAlign w:val="baseline"/>
       </w:rPr>
     </w:lvl>
+    <w:lvl w:ilvl="1" w:tplc="AE5EF4FC">
+      <w:start w:val="1"/>
+      <w:numFmt w:val="lowerLetter"/>
+      <w:lvlText w:val="%2"/>
+      <w:lvlJc w:val="left"/>
+      <w:pPr>
+        <w:ind w:left="1226"/>
+      </w:pPr>
+      <w:rPr>
+        <w:rFonts w:ascii="Times New Roman" w:eastAsia="Times New Roman" w:hAnsi="Times New Roman" w:cs="Times New Roman"/>
+        <w:b w:val="0"/>
+        <w:i w:val="0"/>
+        <w:strike w:val="0"/>
+        <w:dstrike w:val="0"/>
+        <w:color w:val="000000"/>
+        <w:sz w:val="22"/>
+        <w:szCs w:val="22"/>
+        <w:u w:val="none" w:color="000000"/>
+        <w:bdr w:val="none" w:sz="0" w:space="0" w:color="auto"/>
+        <w:shd w:val="clear" w:color="auto" w:fill="auto"/>
+        <w:vertAlign w:val="baseline"/>
+      </w:rPr>
+    </w:lvl>
+    <w:lvl w:ilvl="2" w:tplc="1EEEE25C">
+      <w:start w:val="1"/>
+      <w:numFmt w:val="lowerRoman"/>
+      <w:lvlText w:val="%3"/>
+      <w:lvlJc w:val="left"/>
+      <w:pPr>
+        <w:ind w:left="1946"/>
+      </w:pPr>
+      <w:rPr>
+        <w:rFonts w:ascii="Times New Roman" w:eastAsia="Times New Roman" w:hAnsi="Times New Roman" w:cs="Times New Roman"/>
+        <w:b w:val="0"/>
+        <w:i w:val="0"/>
+        <w:strike w:val="0"/>
+        <w:dstrike w:val="0"/>
+        <w:color w:val="000000"/>
+        <w:sz w:val="22"/>
+        <w:szCs w:val="22"/>
+        <w:u w:val="none" w:color="000000"/>
+        <w:bdr w:val="none" w:sz="0" w:space="0" w:color="auto"/>
+        <w:shd w:val="clear" w:color="auto" w:fill="auto"/>
+        <w:vertAlign w:val="baseline"/>
+      </w:rPr>
+    </w:lvl>
+    <w:lvl w:ilvl="3" w:tplc="63BA613A">
+      <w:start w:val="1"/>
+      <w:numFmt w:val="decimal"/>
+      <w:lvlText w:val="%4"/>
+      <w:lvlJc w:val="left"/>
+      <w:pPr>
+        <w:ind w:left="2666"/>
+      </w:pPr>
+      <w:rPr>
+        <w:rFonts w:ascii="Times New Roman" w:eastAsia="Times New Roman" w:hAnsi="Times New Roman" w:cs="Times New Roman"/>
+        <w:b w:val="0"/>
+        <w:i w:val="0"/>
+        <w:strike w:val="0"/>
+        <w:dstrike w:val="0"/>
+        <w:color w:val="000000"/>
+        <w:sz w:val="22"/>
+        <w:szCs w:val="22"/>
+        <w:u w:val="none" w:color="000000"/>
+        <w:bdr w:val="none" w:sz="0" w:space="0" w:color="auto"/>
+        <w:shd w:val="clear" w:color="auto" w:fill="auto"/>
+        <w:vertAlign w:val="baseline"/>
+      </w:rPr>
+    </w:lvl>
+    <w:lvl w:ilvl="4" w:tplc="7730061E">
+      <w:start w:val="1"/>
+      <w:numFmt w:val="lowerLetter"/>
+      <w:lvlText w:val="%5"/>
+      <w:lvlJc w:val="left"/>
+      <w:pPr>
+        <w:ind w:left="3386"/>
+      </w:pPr>
+      <w:rPr>
+        <w:rFonts w:ascii="Times New Roman" w:eastAsia="Times New Roman" w:hAnsi="Times New Roman" w:cs="Times New Roman"/>
+        <w:b w:val="0"/>
+        <w:i w:val="0"/>
+        <w:strike w:val="0"/>
+        <w:dstrike w:val="0"/>
+        <w:color w:val="000000"/>
+        <w:sz w:val="22"/>
+        <w:szCs w:val="22"/>
+        <w:u w:val="none" w:color="000000"/>
+        <w:bdr w:val="none" w:sz="0" w:space="0" w:color="auto"/>
+        <w:shd w:val="clear" w:color="auto" w:fill="auto"/>
+        <w:vertAlign w:val="baseline"/>
+      </w:rPr>
+    </w:lvl>
+    <w:lvl w:ilvl="5" w:tplc="0ED8EB06">
+      <w:start w:val="1"/>
+      <w:numFmt w:val="lowerRoman"/>
+      <w:lvlText w:val="%6"/>
+      <w:lvlJc w:val="left"/>
+      <w:pPr>
+        <w:ind w:left="4106"/>
+      </w:pPr>
+      <w:rPr>
+        <w:rFonts w:ascii="Times New Roman" w:eastAsia="Times New Roman" w:hAnsi="Times New Roman" w:cs="Times New Roman"/>
+        <w:b w:val="0"/>
+        <w:i w:val="0"/>
+        <w:strike w:val="0"/>
+        <w:dstrike w:val="0"/>
+        <w:color w:val="000000"/>
+        <w:sz w:val="22"/>
+        <w:szCs w:val="22"/>
+        <w:u w:val="none" w:color="000000"/>
+        <w:bdr w:val="none" w:sz="0" w:space="0" w:color="auto"/>
+        <w:shd w:val="clear" w:color="auto" w:fill="auto"/>
+        <w:vertAlign w:val="baseline"/>
+      </w:rPr>
+    </w:lvl>
+    <w:lvl w:ilvl="6" w:tplc="DB562198">
+      <w:start w:val="1"/>
+      <w:numFmt w:val="decimal"/>
+      <w:lvlText w:val="%7"/>
+      <w:lvlJc w:val="left"/>
+      <w:pPr>
+        <w:ind w:left="4826"/>
+      </w:pPr>
+      <w:rPr>
+        <w:rFonts w:ascii="Times New Roman" w:eastAsia="Times New Roman" w:hAnsi="Times New Roman" w:cs="Times New Roman"/>
+        <w:b w:val="0"/>
+        <w:i w:val="0"/>
+        <w:strike w:val="0"/>
+        <w:dstrike w:val="0"/>
+        <w:color w:val="000000"/>
+        <w:sz w:val="22"/>
+        <w:szCs w:val="22"/>
+        <w:u w:val="none" w:color="000000"/>
+        <w:bdr w:val="none" w:sz="0" w:space="0" w:color="auto"/>
+        <w:shd w:val="clear" w:color="auto" w:fill="auto"/>
+        <w:vertAlign w:val="baseline"/>
+      </w:rPr>
+    </w:lvl>
+    <w:lvl w:ilvl="7" w:tplc="06E02610">
+      <w:start w:val="1"/>
+      <w:numFmt w:val="lowerLetter"/>
+      <w:lvlText w:val="%8"/>
+      <w:lvlJc w:val="left"/>
+      <w:pPr>
+        <w:ind w:left="5546"/>
+      </w:pPr>
+      <w:rPr>
+        <w:rFonts w:ascii="Times New Roman" w:eastAsia="Times New Roman" w:hAnsi="Times New Roman" w:cs="Times New Roman"/>
+        <w:b w:val="0"/>
+        <w:i w:val="0"/>
+        <w:strike w:val="0"/>
+        <w:dstrike w:val="0"/>
+        <w:color w:val="000000"/>
+        <w:sz w:val="22"/>
+        <w:szCs w:val="22"/>
+        <w:u w:val="none" w:color="000000"/>
+        <w:bdr w:val="none" w:sz="0" w:space="0" w:color="auto"/>
+        <w:shd w:val="clear" w:color="auto" w:fill="auto"/>
+        <w:vertAlign w:val="baseline"/>
+      </w:rPr>
+    </w:lvl>
+    <w:lvl w:ilvl="8" w:tplc="BDF0538C">
+      <w:start w:val="1"/>
+      <w:numFmt w:val="lowerRoman"/>
+      <w:lvlText w:val="%9"/>
+      <w:lvlJc w:val="left"/>
+      <w:pPr>
+        <w:ind w:left="6266"/>
+      </w:pPr>
+      <w:rPr>
+        <w:rFonts w:ascii="Times New Roman" w:eastAsia="Times New Roman" w:hAnsi="Times New Roman" w:cs="Times New Roman"/>
+        <w:b w:val="0"/>
+        <w:i w:val="0"/>
+        <w:strike w:val="0"/>
+        <w:dstrike w:val="0"/>
+        <w:color w:val="000000"/>
+        <w:sz w:val="22"/>
+        <w:szCs w:val="22"/>
+        <w:u w:val="none" w:color="000000"/>
+        <w:bdr w:val="none" w:sz="0" w:space="0" w:color="auto"/>
+        <w:shd w:val="clear" w:color="auto" w:fill="auto"/>
+        <w:vertAlign w:val="baseline"/>
+      </w:rPr>
+    </w:lvl>
+  </w:abstractNum>
+  <w:abstractNum w:abstractNumId="14" w15:restartNumberingAfterBreak="0">
+    <w:nsid w:val="6DB74C01"/>
+    <w:multiLevelType w:val="hybridMultilevel"/>
+    <w:tmpl w:val="FFDC374A"/>
+    <w:lvl w:ilvl="0" w:tplc="0415000F">
+      <w:start w:val="1"/>
+      <w:numFmt w:val="decimal"/>
+      <w:lvlText w:val="%1."/>
+      <w:lvlJc w:val="left"/>
+      <w:pPr>
+        <w:ind w:left="3600" w:hanging="360"/>
+      </w:pPr>
+    </w:lvl>
+    <w:lvl w:ilvl="1" w:tplc="04150019" w:tentative="1">
+      <w:start w:val="1"/>
+      <w:numFmt w:val="lowerLetter"/>
+      <w:lvlText w:val="%2."/>
+      <w:lvlJc w:val="left"/>
+      <w:pPr>
+        <w:ind w:left="4320" w:hanging="360"/>
+      </w:pPr>
+    </w:lvl>
+    <w:lvl w:ilvl="2" w:tplc="0415001B" w:tentative="1">
+      <w:start w:val="1"/>
+      <w:numFmt w:val="lowerRoman"/>
+      <w:lvlText w:val="%3."/>
+      <w:lvlJc w:val="right"/>
+      <w:pPr>
+        <w:ind w:left="5040" w:hanging="180"/>
+      </w:pPr>
+    </w:lvl>
+    <w:lvl w:ilvl="3" w:tplc="0415000F" w:tentative="1">
+      <w:start w:val="1"/>
+      <w:numFmt w:val="decimal"/>
+      <w:lvlText w:val="%4."/>
+      <w:lvlJc w:val="left"/>
+      <w:pPr>
+        <w:ind w:left="5760" w:hanging="360"/>
+      </w:pPr>
+    </w:lvl>
+    <w:lvl w:ilvl="4" w:tplc="04150019" w:tentative="1">
+      <w:start w:val="1"/>
+      <w:numFmt w:val="lowerLetter"/>
+      <w:lvlText w:val="%5."/>
+      <w:lvlJc w:val="left"/>
+      <w:pPr>
+        <w:ind w:left="6480" w:hanging="360"/>
+      </w:pPr>
+    </w:lvl>
+    <w:lvl w:ilvl="5" w:tplc="0415001B" w:tentative="1">
+      <w:start w:val="1"/>
+      <w:numFmt w:val="lowerRoman"/>
+      <w:lvlText w:val="%6."/>
+      <w:lvlJc w:val="right"/>
+      <w:pPr>
+        <w:ind w:left="7200" w:hanging="180"/>
+      </w:pPr>
+    </w:lvl>
+    <w:lvl w:ilvl="6" w:tplc="0415000F" w:tentative="1">
+      <w:start w:val="1"/>
+      <w:numFmt w:val="decimal"/>
+      <w:lvlText w:val="%7."/>
+      <w:lvlJc w:val="left"/>
+      <w:pPr>
+        <w:ind w:left="7920" w:hanging="360"/>
+      </w:pPr>
+    </w:lvl>
+    <w:lvl w:ilvl="7" w:tplc="04150019" w:tentative="1">
+      <w:start w:val="1"/>
+      <w:numFmt w:val="lowerLetter"/>
+      <w:lvlText w:val="%8."/>
+      <w:lvlJc w:val="left"/>
+      <w:pPr>
+        <w:ind w:left="8640" w:hanging="360"/>
+      </w:pPr>
+    </w:lvl>
+    <w:lvl w:ilvl="8" w:tplc="0415001B" w:tentative="1">
+      <w:start w:val="1"/>
+      <w:numFmt w:val="lowerRoman"/>
+      <w:lvlText w:val="%9."/>
+      <w:lvlJc w:val="right"/>
+      <w:pPr>
+        <w:ind w:left="9360" w:hanging="180"/>
+      </w:pPr>
+    </w:lvl>
+  </w:abstractNum>
+  <w:abstractNum w:abstractNumId="15" w15:restartNumberingAfterBreak="0">
+    <w:nsid w:val="729923D6"/>
+    <w:multiLevelType w:val="hybridMultilevel"/>
+    <w:tmpl w:val="1C764610"/>
+    <w:lvl w:ilvl="0" w:tplc="0415000F">
+      <w:start w:val="1"/>
+      <w:numFmt w:val="decimal"/>
+      <w:lvlText w:val="%1."/>
+      <w:lvlJc w:val="left"/>
+      <w:pPr>
+        <w:ind w:left="3600" w:hanging="360"/>
+      </w:pPr>
+    </w:lvl>
+    <w:lvl w:ilvl="1" w:tplc="04150019" w:tentative="1">
+      <w:start w:val="1"/>
+      <w:numFmt w:val="lowerLetter"/>
+      <w:lvlText w:val="%2."/>
+      <w:lvlJc w:val="left"/>
+      <w:pPr>
+        <w:ind w:left="4320" w:hanging="360"/>
+      </w:pPr>
+    </w:lvl>
+    <w:lvl w:ilvl="2" w:tplc="0415001B" w:tentative="1">
+      <w:start w:val="1"/>
+      <w:numFmt w:val="lowerRoman"/>
+      <w:lvlText w:val="%3."/>
+      <w:lvlJc w:val="right"/>
+      <w:pPr>
+        <w:ind w:left="5040" w:hanging="180"/>
+      </w:pPr>
+    </w:lvl>
+    <w:lvl w:ilvl="3" w:tplc="0415000F" w:tentative="1">
+      <w:start w:val="1"/>
+      <w:numFmt w:val="decimal"/>
+      <w:lvlText w:val="%4."/>
+      <w:lvlJc w:val="left"/>
+      <w:pPr>
+        <w:ind w:left="5760" w:hanging="360"/>
+      </w:pPr>
+    </w:lvl>
+    <w:lvl w:ilvl="4" w:tplc="04150019" w:tentative="1">
+      <w:start w:val="1"/>
+      <w:numFmt w:val="lowerLetter"/>
+      <w:lvlText w:val="%5."/>
+      <w:lvlJc w:val="left"/>
+      <w:pPr>
+        <w:ind w:left="6480" w:hanging="360"/>
+      </w:pPr>
+    </w:lvl>
+    <w:lvl w:ilvl="5" w:tplc="0415001B" w:tentative="1">
+      <w:start w:val="1"/>
+      <w:numFmt w:val="lowerRoman"/>
+      <w:lvlText w:val="%6."/>
+      <w:lvlJc w:val="right"/>
+      <w:pPr>
+        <w:ind w:left="7200" w:hanging="180"/>
+      </w:pPr>
+    </w:lvl>
+    <w:lvl w:ilvl="6" w:tplc="0415000F" w:tentative="1">
+      <w:start w:val="1"/>
+      <w:numFmt w:val="decimal"/>
+      <w:lvlText w:val="%7."/>
+      <w:lvlJc w:val="left"/>
+      <w:pPr>
+        <w:ind w:left="7920" w:hanging="360"/>
+      </w:pPr>
+    </w:lvl>
+    <w:lvl w:ilvl="7" w:tplc="04150019" w:tentative="1">
+      <w:start w:val="1"/>
+      <w:numFmt w:val="lowerLetter"/>
+      <w:lvlText w:val="%8."/>
+      <w:lvlJc w:val="left"/>
+      <w:pPr>
+        <w:ind w:left="8640" w:hanging="360"/>
+      </w:pPr>
+    </w:lvl>
+    <w:lvl w:ilvl="8" w:tplc="0415001B" w:tentative="1">
+      <w:start w:val="1"/>
+      <w:numFmt w:val="lowerRoman"/>
+      <w:lvlText w:val="%9."/>
+      <w:lvlJc w:val="right"/>
+      <w:pPr>
+        <w:ind w:left="9360" w:hanging="180"/>
+      </w:pPr>
+    </w:lvl>
+  </w:abstractNum>
+  <w:abstractNum w:abstractNumId="16" w15:restartNumberingAfterBreak="0">
+    <w:nsid w:val="773D3920"/>
+    <w:multiLevelType w:val="hybridMultilevel"/>
+    <w:tmpl w:val="F6104D8C"/>
+    <w:lvl w:ilvl="0" w:tplc="11FC6862">
+      <w:start w:val="2"/>
+      <w:numFmt w:val="upperRoman"/>
+      <w:lvlText w:val="%1."/>
+      <w:lvlJc w:val="left"/>
+      <w:pPr>
+        <w:ind w:left="735"/>
+      </w:pPr>
+      <w:rPr>
+        <w:rFonts w:ascii="Times New Roman" w:eastAsia="Times New Roman" w:hAnsi="Times New Roman" w:cs="Times New Roman"/>
+        <w:b w:val="0"/>
+        <w:i w:val="0"/>
+        <w:strike w:val="0"/>
+        <w:dstrike w:val="0"/>
+        <w:color w:val="000000"/>
+        <w:sz w:val="22"/>
+        <w:szCs w:val="22"/>
+        <w:u w:val="none" w:color="000000"/>
+        <w:bdr w:val="none" w:sz="0" w:space="0" w:color="auto"/>
+        <w:shd w:val="clear" w:color="auto" w:fill="auto"/>
+        <w:vertAlign w:val="baseline"/>
+      </w:rPr>
+    </w:lvl>
     <w:lvl w:ilvl="1" w:tplc="04150019">
       <w:start w:val="1"/>
       <w:numFmt w:val="lowerLetter"/>
@@ -5611,7 +5601,7 @@
       </w:rPr>
     </w:lvl>
   </w:abstractNum>
-  <w:abstractNum w:abstractNumId="16" w15:restartNumberingAfterBreak="0">
+  <w:abstractNum w:abstractNumId="17" w15:restartNumberingAfterBreak="0">
     <w:nsid w:val="78006A89"/>
     <w:multiLevelType w:val="hybridMultilevel"/>
     <w:tmpl w:val="9C5A95A6"/>
@@ -5823,7 +5813,7 @@
       </w:rPr>
     </w:lvl>
   </w:abstractNum>
-  <w:abstractNum w:abstractNumId="17" w15:restartNumberingAfterBreak="0">
+  <w:abstractNum w:abstractNumId="18" w15:restartNumberingAfterBreak="0">
     <w:nsid w:val="7C371C07"/>
     <w:multiLevelType w:val="hybridMultilevel"/>
     <w:tmpl w:val="FCBECCEA"/>
@@ -5936,7 +5926,7 @@
       </w:rPr>
     </w:lvl>
   </w:abstractNum>
-  <w:abstractNum w:abstractNumId="18" w15:restartNumberingAfterBreak="0">
+  <w:abstractNum w:abstractNumId="19" w15:restartNumberingAfterBreak="0">
     <w:nsid w:val="7C440AA3"/>
     <w:multiLevelType w:val="hybridMultilevel"/>
     <w:tmpl w:val="7598BC06"/>
@@ -6023,31 +6013,31 @@
     </w:lvl>
   </w:abstractNum>
   <w:num w:numId="1">
+    <w:abstractNumId w:val="17"/>
+  </w:num>
+  <w:num w:numId="2">
     <w:abstractNumId w:val="16"/>
   </w:num>
-  <w:num w:numId="2">
-    <w:abstractNumId w:val="15"/>
-  </w:num>
   <w:num w:numId="3">
-    <w:abstractNumId w:val="10"/>
+    <w:abstractNumId w:val="11"/>
   </w:num>
   <w:num w:numId="4">
-    <w:abstractNumId w:val="11"/>
+    <w:abstractNumId w:val="12"/>
   </w:num>
   <w:num w:numId="5">
-    <w:abstractNumId w:val="12"/>
+    <w:abstractNumId w:val="13"/>
   </w:num>
   <w:num w:numId="6">
-    <w:abstractNumId w:val="17"/>
+    <w:abstractNumId w:val="18"/>
   </w:num>
   <w:num w:numId="7">
-    <w:abstractNumId w:val="18"/>
+    <w:abstractNumId w:val="19"/>
   </w:num>
   <w:num w:numId="8">
-    <w:abstractNumId w:val="13"/>
+    <w:abstractNumId w:val="14"/>
   </w:num>
   <w:num w:numId="9">
-    <w:abstractNumId w:val="14"/>
+    <w:abstractNumId w:val="15"/>
   </w:num>
   <w:num w:numId="10">
     <w:abstractNumId w:val="3"/>
@@ -6056,7 +6046,7 @@
     <w:abstractNumId w:val="6"/>
   </w:num>
   <w:num w:numId="12">
-    <w:abstractNumId w:val="8"/>
+    <w:abstractNumId w:val="9"/>
   </w:num>
   <w:num w:numId="13">
     <w:abstractNumId w:val="5"/>
@@ -6077,10 +6067,13 @@
     <w:abstractNumId w:val="2"/>
   </w:num>
   <w:num w:numId="19">
-    <w:abstractNumId w:val="9"/>
+    <w:abstractNumId w:val="10"/>
     <w:lvlOverride w:ilvl="0">
       <w:startOverride w:val="1"/>
     </w:lvlOverride>
+  </w:num>
+  <w:num w:numId="20">
+    <w:abstractNumId w:val="8"/>
   </w:num>
 </w:numbering>
 </file>
@@ -6483,7 +6476,7 @@
   <w:style w:type="paragraph" w:default="1" w:styleId="Normal">
     <w:name w:val="Normal"/>
     <w:qFormat/>
-    <w:rsid w:val="0005526F"/>
+    <w:rsid w:val="004D6AEF"/>
     <w:pPr>
       <w:spacing w:after="33" w:line="263" w:lineRule="auto"/>
       <w:ind w:left="10" w:hanging="10"/>
@@ -6908,7 +6901,7 @@
 </file>
 
 <file path=customXml/itemProps1.xml><?xml version="1.0" encoding="utf-8"?>
-<ds:datastoreItem xmlns:ds="http://schemas.openxmlformats.org/officeDocument/2006/customXml" ds:itemID="{FFF65B82-E10C-44CE-82A1-80754495D0E7}">
+<ds:datastoreItem xmlns:ds="http://schemas.openxmlformats.org/officeDocument/2006/customXml" ds:itemID="{83C13BD7-923E-41FA-92A4-510013E5E44F}">
   <ds:schemaRefs>
     <ds:schemaRef ds:uri="http://schemas.openxmlformats.org/officeDocument/2006/bibliography"/>
   </ds:schemaRefs>

</xml_diff>

<commit_message>
Finish the project; Add documentation; Add diagram
</commit_message>
<xml_diff>
--- a/Projekt/Dokumentacja_TelcoWroclaw.docx
+++ b/Projekt/Dokumentacja_TelcoWroclaw.docx
@@ -178,28 +178,38 @@
         <w:rPr>
           <w:sz w:val="40"/>
         </w:rPr>
-        <w:t>Mgr</w:t>
+        <w:t>D</w:t>
       </w:r>
       <w:r>
         <w:rPr>
           <w:sz w:val="40"/>
         </w:rPr>
+        <w:t>r</w:t>
+      </w:r>
+      <w:r>
+        <w:rPr>
+          <w:sz w:val="40"/>
+        </w:rPr>
         <w:t xml:space="preserve">. </w:t>
       </w:r>
       <w:r>
         <w:rPr>
           <w:sz w:val="40"/>
         </w:rPr>
-        <w:t xml:space="preserve">Inż. Bartosz </w:t>
-      </w:r>
-      <w:proofErr w:type="spellStart"/>
+        <w:t xml:space="preserve">Inż. </w:t>
+      </w:r>
       <w:r>
         <w:rPr>
           <w:sz w:val="40"/>
         </w:rPr>
-        <w:t>Majorowski</w:t>
-      </w:r>
-      <w:proofErr w:type="spellEnd"/>
+        <w:t>Arkadiusz Bukowiec</w:t>
+      </w:r>
+      <w:r>
+        <w:rPr>
+          <w:sz w:val="40"/>
+        </w:rPr>
+        <w:t xml:space="preserve"> </w:t>
+      </w:r>
     </w:p>
     <w:p>
       <w:pPr>
@@ -322,7 +332,64 @@
         <w:rPr>
           <w:sz w:val="40"/>
         </w:rPr>
-        <w:t>Opis biznesowy „świata rzeczywistego”</w:t>
+        <w:t>Lista przypadków użycia</w:t>
+      </w:r>
+    </w:p>
+    <w:p>
+      <w:pPr>
+        <w:pStyle w:val="ListParagraph"/>
+        <w:numPr>
+          <w:ilvl w:val="1"/>
+          <w:numId w:val="11"/>
+        </w:numPr>
+        <w:spacing w:after="160" w:line="259" w:lineRule="auto"/>
+        <w:rPr>
+          <w:sz w:val="40"/>
+        </w:rPr>
+      </w:pPr>
+      <w:r>
+        <w:rPr>
+          <w:sz w:val="40"/>
+        </w:rPr>
+        <w:t>Sprint 1</w:t>
+      </w:r>
+    </w:p>
+    <w:p>
+      <w:pPr>
+        <w:pStyle w:val="ListParagraph"/>
+        <w:numPr>
+          <w:ilvl w:val="1"/>
+          <w:numId w:val="11"/>
+        </w:numPr>
+        <w:spacing w:after="160" w:line="259" w:lineRule="auto"/>
+        <w:rPr>
+          <w:sz w:val="40"/>
+        </w:rPr>
+      </w:pPr>
+      <w:r>
+        <w:rPr>
+          <w:sz w:val="40"/>
+        </w:rPr>
+        <w:t>Sprint 2</w:t>
+      </w:r>
+    </w:p>
+    <w:p>
+      <w:pPr>
+        <w:pStyle w:val="ListParagraph"/>
+        <w:numPr>
+          <w:ilvl w:val="1"/>
+          <w:numId w:val="11"/>
+        </w:numPr>
+        <w:spacing w:after="160" w:line="259" w:lineRule="auto"/>
+        <w:rPr>
+          <w:sz w:val="40"/>
+        </w:rPr>
+      </w:pPr>
+      <w:r>
+        <w:rPr>
+          <w:sz w:val="40"/>
+        </w:rPr>
+        <w:t>Sprint 3</w:t>
       </w:r>
     </w:p>
     <w:p>
@@ -341,7 +408,7 @@
         <w:rPr>
           <w:sz w:val="40"/>
         </w:rPr>
-        <w:t>Lista wymagań funkcjonalnych</w:t>
+        <w:t>Diagram</w:t>
       </w:r>
     </w:p>
     <w:p>
@@ -360,1724 +427,168 @@
         <w:rPr>
           <w:sz w:val="40"/>
         </w:rPr>
-        <w:t>Lista wymagań niefunkcjonalnych</w:t>
-      </w:r>
+        <w:t>Wyszczególnienie ważnych elementów bazy danych</w:t>
+      </w:r>
+    </w:p>
+    <w:p>
+      <w:pPr>
+        <w:spacing w:after="160" w:line="259" w:lineRule="auto"/>
+        <w:rPr>
+          <w:sz w:val="40"/>
+        </w:rPr>
+      </w:pPr>
+    </w:p>
+    <w:p>
+      <w:pPr>
+        <w:spacing w:after="160" w:line="259" w:lineRule="auto"/>
+        <w:rPr>
+          <w:sz w:val="40"/>
+        </w:rPr>
+      </w:pPr>
+    </w:p>
+    <w:p>
+      <w:pPr>
+        <w:spacing w:after="160" w:line="259" w:lineRule="auto"/>
+        <w:rPr>
+          <w:sz w:val="40"/>
+        </w:rPr>
+      </w:pPr>
+    </w:p>
+    <w:p>
+      <w:pPr>
+        <w:spacing w:after="160" w:line="259" w:lineRule="auto"/>
+        <w:rPr>
+          <w:sz w:val="40"/>
+        </w:rPr>
+      </w:pPr>
+    </w:p>
+    <w:p>
+      <w:pPr>
+        <w:spacing w:after="160" w:line="259" w:lineRule="auto"/>
+        <w:rPr>
+          <w:sz w:val="40"/>
+        </w:rPr>
+      </w:pPr>
+    </w:p>
+    <w:p>
+      <w:pPr>
+        <w:spacing w:after="160" w:line="259" w:lineRule="auto"/>
+        <w:rPr>
+          <w:sz w:val="40"/>
+        </w:rPr>
+      </w:pPr>
+    </w:p>
+    <w:p>
+      <w:pPr>
+        <w:spacing w:after="160" w:line="259" w:lineRule="auto"/>
+        <w:rPr>
+          <w:sz w:val="40"/>
+        </w:rPr>
+      </w:pPr>
+    </w:p>
+    <w:p>
+      <w:pPr>
+        <w:spacing w:after="160" w:line="259" w:lineRule="auto"/>
+        <w:rPr>
+          <w:sz w:val="40"/>
+        </w:rPr>
+      </w:pPr>
+    </w:p>
+    <w:p>
+      <w:pPr>
+        <w:spacing w:after="160" w:line="259" w:lineRule="auto"/>
+        <w:rPr>
+          <w:sz w:val="40"/>
+        </w:rPr>
+      </w:pPr>
+    </w:p>
+    <w:p>
+      <w:pPr>
+        <w:spacing w:after="160" w:line="259" w:lineRule="auto"/>
+        <w:rPr>
+          <w:sz w:val="40"/>
+        </w:rPr>
+      </w:pPr>
+    </w:p>
+    <w:p>
+      <w:pPr>
+        <w:spacing w:after="160" w:line="259" w:lineRule="auto"/>
+        <w:rPr>
+          <w:sz w:val="40"/>
+        </w:rPr>
+      </w:pPr>
+    </w:p>
+    <w:p>
+      <w:pPr>
+        <w:spacing w:after="160" w:line="259" w:lineRule="auto"/>
+        <w:rPr>
+          <w:sz w:val="40"/>
+        </w:rPr>
+      </w:pPr>
+    </w:p>
+    <w:p>
+      <w:pPr>
+        <w:spacing w:after="160" w:line="259" w:lineRule="auto"/>
+        <w:rPr>
+          <w:sz w:val="40"/>
+        </w:rPr>
+      </w:pPr>
+    </w:p>
+    <w:p>
+      <w:pPr>
+        <w:spacing w:after="160" w:line="259" w:lineRule="auto"/>
+        <w:rPr>
+          <w:sz w:val="40"/>
+        </w:rPr>
+      </w:pPr>
+    </w:p>
+    <w:p>
+      <w:pPr>
+        <w:spacing w:after="160" w:line="259" w:lineRule="auto"/>
+        <w:rPr>
+          <w:sz w:val="40"/>
+        </w:rPr>
+      </w:pPr>
+    </w:p>
+    <w:p>
+      <w:pPr>
+        <w:spacing w:after="160" w:line="259" w:lineRule="auto"/>
+        <w:rPr>
+          <w:sz w:val="40"/>
+        </w:rPr>
+      </w:pPr>
+    </w:p>
+    <w:p>
+      <w:pPr>
+        <w:spacing w:after="160" w:line="259" w:lineRule="auto"/>
+        <w:rPr>
+          <w:sz w:val="40"/>
+        </w:rPr>
+      </w:pPr>
+    </w:p>
+    <w:p>
+      <w:pPr>
+        <w:spacing w:after="177"/>
+      </w:pPr>
     </w:p>
     <w:p>
       <w:pPr>
         <w:pStyle w:val="ListParagraph"/>
         <w:numPr>
           <w:ilvl w:val="0"/>
-          <w:numId w:val="11"/>
-        </w:numPr>
-        <w:spacing w:after="160" w:line="259" w:lineRule="auto"/>
-        <w:rPr>
-          <w:sz w:val="40"/>
-        </w:rPr>
-      </w:pPr>
-      <w:r>
-        <w:rPr>
-          <w:sz w:val="40"/>
-        </w:rPr>
-        <w:t>Lista przypadków użycia</w:t>
-      </w:r>
-    </w:p>
-    <w:p>
-      <w:pPr>
-        <w:pStyle w:val="ListParagraph"/>
-        <w:numPr>
-          <w:ilvl w:val="1"/>
-          <w:numId w:val="11"/>
-        </w:numPr>
-        <w:spacing w:after="160" w:line="259" w:lineRule="auto"/>
-        <w:rPr>
-          <w:sz w:val="40"/>
-        </w:rPr>
-      </w:pPr>
-      <w:r>
-        <w:rPr>
-          <w:sz w:val="40"/>
-        </w:rPr>
-        <w:t>Sprint 1</w:t>
-      </w:r>
-    </w:p>
-    <w:p>
-      <w:pPr>
-        <w:pStyle w:val="ListParagraph"/>
-        <w:numPr>
-          <w:ilvl w:val="1"/>
-          <w:numId w:val="11"/>
-        </w:numPr>
-        <w:spacing w:after="160" w:line="259" w:lineRule="auto"/>
-        <w:rPr>
-          <w:sz w:val="40"/>
-        </w:rPr>
-      </w:pPr>
-      <w:r>
-        <w:rPr>
-          <w:sz w:val="40"/>
-        </w:rPr>
-        <w:t>Sprint 2</w:t>
-      </w:r>
-    </w:p>
-    <w:p>
-      <w:pPr>
-        <w:pStyle w:val="ListParagraph"/>
-        <w:numPr>
-          <w:ilvl w:val="1"/>
-          <w:numId w:val="11"/>
-        </w:numPr>
-        <w:spacing w:after="160" w:line="259" w:lineRule="auto"/>
-        <w:rPr>
-          <w:sz w:val="40"/>
-        </w:rPr>
-      </w:pPr>
-      <w:r>
-        <w:rPr>
-          <w:sz w:val="40"/>
-        </w:rPr>
-        <w:t>Sprint 3</w:t>
-      </w:r>
-    </w:p>
-    <w:p>
-      <w:pPr>
-        <w:pStyle w:val="ListParagraph"/>
-        <w:numPr>
-          <w:ilvl w:val="0"/>
-          <w:numId w:val="11"/>
-        </w:numPr>
-        <w:spacing w:after="160" w:line="259" w:lineRule="auto"/>
-        <w:rPr>
-          <w:sz w:val="40"/>
-        </w:rPr>
-      </w:pPr>
-      <w:r>
-        <w:rPr>
-          <w:sz w:val="40"/>
-        </w:rPr>
-        <w:t xml:space="preserve">Diagram </w:t>
-      </w:r>
-      <w:r>
-        <w:rPr>
-          <w:sz w:val="40"/>
-        </w:rPr>
-        <w:t>sekwencji</w:t>
-      </w:r>
-    </w:p>
-    <w:p>
-      <w:pPr>
-        <w:pStyle w:val="ListParagraph"/>
-        <w:numPr>
-          <w:ilvl w:val="0"/>
-          <w:numId w:val="11"/>
-        </w:numPr>
-        <w:spacing w:after="160" w:line="259" w:lineRule="auto"/>
-        <w:rPr>
-          <w:sz w:val="40"/>
-        </w:rPr>
-      </w:pPr>
-      <w:r>
-        <w:rPr>
-          <w:sz w:val="40"/>
-        </w:rPr>
-        <w:t xml:space="preserve">Diagram </w:t>
-      </w:r>
-      <w:r>
-        <w:rPr>
-          <w:sz w:val="40"/>
-        </w:rPr>
-        <w:t>klas</w:t>
-      </w:r>
-    </w:p>
-    <w:p>
-      <w:pPr>
-        <w:pStyle w:val="ListParagraph"/>
-        <w:numPr>
-          <w:ilvl w:val="1"/>
-          <w:numId w:val="11"/>
-        </w:numPr>
-        <w:spacing w:after="160" w:line="259" w:lineRule="auto"/>
-        <w:rPr>
-          <w:sz w:val="40"/>
-        </w:rPr>
-      </w:pPr>
-      <w:r>
-        <w:rPr>
-          <w:sz w:val="40"/>
-        </w:rPr>
-        <w:t>Warstwa logiki biznesowej (</w:t>
-      </w:r>
-      <w:r>
-        <w:rPr>
-          <w:sz w:val="40"/>
-        </w:rPr>
-        <w:t>Kontroler</w:t>
-      </w:r>
-      <w:r>
-        <w:rPr>
-          <w:sz w:val="40"/>
-        </w:rPr>
-        <w:t>)</w:t>
-      </w:r>
-    </w:p>
-    <w:p>
-      <w:pPr>
-        <w:pStyle w:val="ListParagraph"/>
-        <w:numPr>
-          <w:ilvl w:val="1"/>
-          <w:numId w:val="11"/>
-        </w:numPr>
-        <w:spacing w:after="160" w:line="259" w:lineRule="auto"/>
-        <w:rPr>
-          <w:sz w:val="40"/>
-        </w:rPr>
-      </w:pPr>
-      <w:r>
-        <w:rPr>
-          <w:sz w:val="40"/>
-        </w:rPr>
-        <w:t xml:space="preserve">Warstwa </w:t>
-      </w:r>
-      <w:r>
-        <w:rPr>
-          <w:sz w:val="40"/>
-        </w:rPr>
-        <w:t>n</w:t>
-      </w:r>
-      <w:r>
-        <w:rPr>
-          <w:sz w:val="40"/>
-        </w:rPr>
-        <w:t>iskopoziomowa</w:t>
-      </w:r>
-    </w:p>
-    <w:p>
-      <w:pPr>
-        <w:pStyle w:val="ListParagraph"/>
-        <w:numPr>
-          <w:ilvl w:val="1"/>
-          <w:numId w:val="11"/>
-        </w:numPr>
-        <w:spacing w:after="160" w:line="259" w:lineRule="auto"/>
-        <w:rPr>
-          <w:sz w:val="40"/>
-        </w:rPr>
-      </w:pPr>
-      <w:r>
-        <w:rPr>
-          <w:sz w:val="40"/>
-        </w:rPr>
-        <w:t xml:space="preserve">Warstwa danych ( Baza </w:t>
-      </w:r>
-      <w:proofErr w:type="gramStart"/>
-      <w:r>
-        <w:rPr>
-          <w:sz w:val="40"/>
-        </w:rPr>
-        <w:t>danych )</w:t>
-      </w:r>
-      <w:proofErr w:type="gramEnd"/>
-    </w:p>
-    <w:p>
-      <w:pPr>
-        <w:pStyle w:val="ListParagraph"/>
-        <w:numPr>
-          <w:ilvl w:val="1"/>
-          <w:numId w:val="11"/>
-        </w:numPr>
-        <w:spacing w:after="160" w:line="259" w:lineRule="auto"/>
-        <w:rPr>
-          <w:sz w:val="40"/>
-        </w:rPr>
-      </w:pPr>
-      <w:r>
-        <w:rPr>
-          <w:sz w:val="40"/>
-        </w:rPr>
-        <w:t xml:space="preserve">Warstwa prezentacji ( Interfejs </w:t>
-      </w:r>
-      <w:proofErr w:type="gramStart"/>
-      <w:r>
-        <w:rPr>
-          <w:sz w:val="40"/>
-        </w:rPr>
-        <w:t xml:space="preserve">użytkownika ) </w:t>
-      </w:r>
-      <w:proofErr w:type="gramEnd"/>
-    </w:p>
-    <w:p>
-      <w:pPr>
-        <w:pStyle w:val="ListParagraph"/>
-        <w:numPr>
-          <w:ilvl w:val="1"/>
-          <w:numId w:val="11"/>
-        </w:numPr>
-        <w:spacing w:after="160" w:line="259" w:lineRule="auto"/>
-        <w:rPr>
-          <w:sz w:val="40"/>
-        </w:rPr>
-      </w:pPr>
-      <w:r>
-        <w:rPr>
-          <w:sz w:val="40"/>
-        </w:rPr>
-        <w:t>Pełna architektura</w:t>
-      </w:r>
-    </w:p>
-    <w:p>
-      <w:pPr>
-        <w:pStyle w:val="ListParagraph"/>
-        <w:numPr>
-          <w:ilvl w:val="0"/>
-          <w:numId w:val="11"/>
-        </w:numPr>
-        <w:spacing w:after="160" w:line="259" w:lineRule="auto"/>
-        <w:rPr>
-          <w:sz w:val="40"/>
-        </w:rPr>
-      </w:pPr>
-      <w:r>
-        <w:rPr>
-          <w:sz w:val="40"/>
-        </w:rPr>
-        <w:t>Weryfikacja ryzyka</w:t>
-      </w:r>
-    </w:p>
-    <w:p>
-      <w:pPr>
-        <w:pStyle w:val="ListParagraph"/>
-        <w:numPr>
-          <w:ilvl w:val="0"/>
-          <w:numId w:val="11"/>
-        </w:numPr>
-        <w:spacing w:after="160" w:line="259" w:lineRule="auto"/>
-        <w:rPr>
-          <w:sz w:val="40"/>
-        </w:rPr>
-      </w:pPr>
-      <w:r>
-        <w:rPr>
-          <w:sz w:val="40"/>
-        </w:rPr>
-        <w:t>Dodatkowe linki</w:t>
-      </w:r>
-    </w:p>
-    <w:p>
-      <w:pPr>
-        <w:spacing w:after="160" w:line="259" w:lineRule="auto"/>
-        <w:rPr>
-          <w:sz w:val="40"/>
-        </w:rPr>
-      </w:pPr>
-    </w:p>
-    <w:p>
-      <w:pPr>
-        <w:spacing w:after="160" w:line="259" w:lineRule="auto"/>
-        <w:rPr>
-          <w:sz w:val="40"/>
-        </w:rPr>
-      </w:pPr>
-    </w:p>
-    <w:p>
-      <w:pPr>
-        <w:spacing w:after="160" w:line="259" w:lineRule="auto"/>
-        <w:rPr>
-          <w:sz w:val="40"/>
-        </w:rPr>
-      </w:pPr>
-    </w:p>
-    <w:p>
-      <w:pPr>
-        <w:spacing w:after="160" w:line="259" w:lineRule="auto"/>
-        <w:rPr>
-          <w:sz w:val="40"/>
-        </w:rPr>
-      </w:pPr>
-    </w:p>
-    <w:p>
-      <w:pPr>
-        <w:spacing w:after="160" w:line="259" w:lineRule="auto"/>
-        <w:rPr>
-          <w:sz w:val="40"/>
-        </w:rPr>
-      </w:pPr>
-    </w:p>
-    <w:p>
-      <w:pPr>
-        <w:spacing w:after="160" w:line="259" w:lineRule="auto"/>
-        <w:rPr>
-          <w:sz w:val="40"/>
-        </w:rPr>
-      </w:pPr>
-    </w:p>
-    <w:p>
-      <w:pPr>
-        <w:spacing w:after="160" w:line="259" w:lineRule="auto"/>
-        <w:rPr>
-          <w:sz w:val="40"/>
-        </w:rPr>
-      </w:pPr>
-    </w:p>
-    <w:p>
-      <w:pPr>
-        <w:spacing w:after="160" w:line="259" w:lineRule="auto"/>
-        <w:rPr>
-          <w:sz w:val="40"/>
-        </w:rPr>
-      </w:pPr>
-    </w:p>
-    <w:p>
-      <w:pPr>
-        <w:spacing w:after="160" w:line="259" w:lineRule="auto"/>
-        <w:rPr>
-          <w:sz w:val="40"/>
-        </w:rPr>
-      </w:pPr>
-    </w:p>
-    <w:p>
-      <w:pPr>
-        <w:spacing w:after="160" w:line="259" w:lineRule="auto"/>
-        <w:rPr>
-          <w:sz w:val="40"/>
-        </w:rPr>
-      </w:pPr>
-    </w:p>
-    <w:p>
-      <w:pPr>
-        <w:spacing w:after="160" w:line="259" w:lineRule="auto"/>
-        <w:rPr>
-          <w:sz w:val="40"/>
-        </w:rPr>
-      </w:pPr>
-    </w:p>
-    <w:p>
-      <w:pPr>
-        <w:tabs>
-          <w:tab w:val="center" w:pos="295"/>
-          <w:tab w:val="center" w:pos="5189"/>
-        </w:tabs>
-        <w:ind w:left="0" w:firstLine="0"/>
-      </w:pPr>
-      <w:r>
-        <w:t>I.</w:t>
-      </w:r>
-      <w:r>
-        <w:rPr>
-          <w:rFonts w:ascii="Arial" w:eastAsia="Arial" w:hAnsi="Arial" w:cs="Arial"/>
-        </w:rPr>
-        <w:t xml:space="preserve"> </w:t>
-      </w:r>
-      <w:r>
-        <w:rPr>
-          <w:rFonts w:ascii="Arial" w:eastAsia="Arial" w:hAnsi="Arial" w:cs="Arial"/>
-        </w:rPr>
-        <w:tab/>
-      </w:r>
-      <w:r>
-        <w:t>Opis biznesowy „świata rzeczywistego” w języku klienta – aplikacja „</w:t>
-      </w:r>
-      <w:r>
-        <w:t xml:space="preserve">Utrzymanie i </w:t>
-      </w:r>
-      <w:r>
-        <w:t>zarządzanie urządzenia typu RET</w:t>
-      </w:r>
-      <w:r>
-        <w:t xml:space="preserve">” </w:t>
-      </w:r>
-    </w:p>
-    <w:p>
-      <w:pPr>
-        <w:spacing w:after="56" w:line="259" w:lineRule="auto"/>
-        <w:ind w:left="720" w:firstLine="0"/>
-      </w:pPr>
-      <w:r>
-        <w:t xml:space="preserve"> </w:t>
-      </w:r>
-    </w:p>
-    <w:p>
-      <w:pPr>
-        <w:numPr>
-          <w:ilvl w:val="0"/>
-          <w:numId w:val="1"/>
-        </w:numPr>
-        <w:ind w:hanging="360"/>
-      </w:pPr>
-      <w:r>
-        <w:t xml:space="preserve">Opis zasobów ludzkich </w:t>
-      </w:r>
-    </w:p>
-    <w:p>
-      <w:pPr>
-        <w:pStyle w:val="ListParagraph"/>
-        <w:numPr>
-          <w:ilvl w:val="0"/>
-          <w:numId w:val="6"/>
-        </w:numPr>
-      </w:pPr>
-      <w:r>
-        <w:t>Pracownik</w:t>
-      </w:r>
-    </w:p>
-    <w:p>
-      <w:pPr>
-        <w:pStyle w:val="ListParagraph"/>
-        <w:numPr>
-          <w:ilvl w:val="1"/>
-          <w:numId w:val="6"/>
-        </w:numPr>
-      </w:pPr>
-      <w:proofErr w:type="gramStart"/>
-      <w:r>
-        <w:t>przygotowuje</w:t>
-      </w:r>
-      <w:proofErr w:type="gramEnd"/>
-      <w:r>
-        <w:t xml:space="preserve"> środowisko uruchomieniowe</w:t>
-      </w:r>
-    </w:p>
-    <w:p>
-      <w:pPr>
-        <w:pStyle w:val="ListParagraph"/>
-        <w:numPr>
-          <w:ilvl w:val="2"/>
-          <w:numId w:val="6"/>
-        </w:numPr>
-      </w:pPr>
-      <w:proofErr w:type="gramStart"/>
-      <w:r>
-        <w:t>instalacja</w:t>
-      </w:r>
-      <w:proofErr w:type="gramEnd"/>
-      <w:r>
-        <w:t xml:space="preserve"> </w:t>
-      </w:r>
-    </w:p>
-    <w:p>
-      <w:pPr>
-        <w:pStyle w:val="ListParagraph"/>
-        <w:numPr>
-          <w:ilvl w:val="3"/>
-          <w:numId w:val="6"/>
-        </w:numPr>
-      </w:pPr>
-      <w:proofErr w:type="gramStart"/>
-      <w:r>
-        <w:t>systemu</w:t>
-      </w:r>
-      <w:proofErr w:type="gramEnd"/>
-      <w:r>
-        <w:t xml:space="preserve"> operacyjnego</w:t>
-      </w:r>
-    </w:p>
-    <w:p>
-      <w:pPr>
-        <w:pStyle w:val="ListParagraph"/>
-        <w:numPr>
-          <w:ilvl w:val="3"/>
-          <w:numId w:val="6"/>
-        </w:numPr>
-      </w:pPr>
-      <w:proofErr w:type="gramStart"/>
-      <w:r>
-        <w:t>potrzebnych</w:t>
-      </w:r>
-      <w:proofErr w:type="gramEnd"/>
-      <w:r>
-        <w:t xml:space="preserve"> zależności w postaci oprogramowania oraz sterowników</w:t>
-      </w:r>
-    </w:p>
-    <w:p>
-      <w:pPr>
-        <w:pStyle w:val="ListParagraph"/>
-        <w:numPr>
-          <w:ilvl w:val="1"/>
-          <w:numId w:val="6"/>
-        </w:numPr>
-      </w:pPr>
-      <w:proofErr w:type="gramStart"/>
-      <w:r>
-        <w:t>weryfikuje</w:t>
-      </w:r>
-      <w:proofErr w:type="gramEnd"/>
-    </w:p>
-    <w:p>
-      <w:pPr>
-        <w:pStyle w:val="ListParagraph"/>
-        <w:numPr>
-          <w:ilvl w:val="2"/>
-          <w:numId w:val="6"/>
-        </w:numPr>
-      </w:pPr>
-      <w:proofErr w:type="gramStart"/>
-      <w:r>
-        <w:t>poprawność</w:t>
-      </w:r>
-      <w:proofErr w:type="gramEnd"/>
-      <w:r>
-        <w:t xml:space="preserve"> podłączenia urządzenia do komputera</w:t>
-      </w:r>
-      <w:r>
-        <w:t xml:space="preserve"> oraz źródła zasilania</w:t>
-      </w:r>
-    </w:p>
-    <w:p>
-      <w:pPr>
-        <w:pStyle w:val="ListParagraph"/>
-        <w:numPr>
-          <w:ilvl w:val="2"/>
-          <w:numId w:val="6"/>
-        </w:numPr>
-      </w:pPr>
-      <w:proofErr w:type="gramStart"/>
-      <w:r>
-        <w:t>zgodność</w:t>
-      </w:r>
-      <w:proofErr w:type="gramEnd"/>
-      <w:r>
-        <w:t xml:space="preserve"> urządzenia z</w:t>
-      </w:r>
-      <w:r>
-        <w:t xml:space="preserve">e standardem AISG2.0 </w:t>
-      </w:r>
-    </w:p>
-    <w:p>
-      <w:pPr>
-        <w:pStyle w:val="ListParagraph"/>
-        <w:numPr>
-          <w:ilvl w:val="1"/>
-          <w:numId w:val="6"/>
-        </w:numPr>
-      </w:pPr>
-      <w:proofErr w:type="gramStart"/>
-      <w:r>
-        <w:t>administruje</w:t>
-      </w:r>
-      <w:proofErr w:type="gramEnd"/>
-      <w:r>
-        <w:t xml:space="preserve"> i zarządza aplikacją „O&amp;M </w:t>
-      </w:r>
-      <w:proofErr w:type="spellStart"/>
-      <w:r>
-        <w:t>RetDriver</w:t>
-      </w:r>
-      <w:proofErr w:type="spellEnd"/>
-      <w:r>
-        <w:t>”</w:t>
-      </w:r>
-    </w:p>
-    <w:p>
-      <w:pPr>
-        <w:pStyle w:val="ListParagraph"/>
-        <w:numPr>
-          <w:ilvl w:val="2"/>
-          <w:numId w:val="6"/>
-        </w:numPr>
-      </w:pPr>
-      <w:r>
-        <w:t xml:space="preserve">identyfikuje </w:t>
-      </w:r>
-      <w:proofErr w:type="gramStart"/>
-      <w:r>
-        <w:t>port do którego</w:t>
-      </w:r>
-      <w:proofErr w:type="gramEnd"/>
-      <w:r>
-        <w:t xml:space="preserve"> podłączone jest urządzenie</w:t>
-      </w:r>
-    </w:p>
-    <w:p>
-      <w:pPr>
-        <w:pStyle w:val="ListParagraph"/>
-        <w:numPr>
-          <w:ilvl w:val="2"/>
-          <w:numId w:val="6"/>
-        </w:numPr>
-      </w:pPr>
-      <w:proofErr w:type="gramStart"/>
-      <w:r>
-        <w:t>inicjuje</w:t>
-      </w:r>
-      <w:proofErr w:type="gramEnd"/>
-      <w:r>
-        <w:t xml:space="preserve"> proces adresacji urządzenia</w:t>
-      </w:r>
-    </w:p>
-    <w:p>
-      <w:pPr>
-        <w:pStyle w:val="ListParagraph"/>
-        <w:numPr>
-          <w:ilvl w:val="3"/>
-          <w:numId w:val="6"/>
-        </w:numPr>
-      </w:pPr>
-      <w:proofErr w:type="gramStart"/>
-      <w:r>
-        <w:t>reaguje</w:t>
-      </w:r>
-      <w:proofErr w:type="gramEnd"/>
-      <w:r>
-        <w:t xml:space="preserve"> na ewentualne błędy zwracane podczas komunikacji z urządzeniem</w:t>
-      </w:r>
-    </w:p>
-    <w:p>
-      <w:pPr>
-        <w:pStyle w:val="ListParagraph"/>
-        <w:numPr>
-          <w:ilvl w:val="2"/>
-          <w:numId w:val="6"/>
-        </w:numPr>
-      </w:pPr>
-      <w:proofErr w:type="gramStart"/>
-      <w:r>
-        <w:t>wywołuje</w:t>
-      </w:r>
-      <w:proofErr w:type="gramEnd"/>
-      <w:r>
-        <w:t xml:space="preserve"> wysokopoziomowe komendy w celu interakcji ze sprzętem</w:t>
-      </w:r>
-    </w:p>
-    <w:p>
-      <w:pPr>
-        <w:pStyle w:val="ListParagraph"/>
-        <w:numPr>
-          <w:ilvl w:val="3"/>
-          <w:numId w:val="6"/>
-        </w:numPr>
-      </w:pPr>
-      <w:proofErr w:type="gramStart"/>
-      <w:r>
-        <w:t>subskrypcja</w:t>
-      </w:r>
-      <w:proofErr w:type="gramEnd"/>
-      <w:r>
-        <w:t xml:space="preserve"> na alarmy</w:t>
-      </w:r>
-    </w:p>
-    <w:p>
-      <w:pPr>
-        <w:pStyle w:val="ListParagraph"/>
-        <w:numPr>
-          <w:ilvl w:val="3"/>
-          <w:numId w:val="6"/>
-        </w:numPr>
-      </w:pPr>
-      <w:proofErr w:type="gramStart"/>
-      <w:r>
-        <w:t>po</w:t>
-      </w:r>
-      <w:proofErr w:type="gramEnd"/>
-      <w:r>
-        <w:t xml:space="preserve"> ukończonym procesie ustawienia kąta, ustanawia proces cyklicznego podtrzymywania rozmowy z urządzeniem </w:t>
-      </w:r>
-    </w:p>
-    <w:p>
-      <w:pPr>
-        <w:pStyle w:val="ListParagraph"/>
-        <w:numPr>
-          <w:ilvl w:val="0"/>
-          <w:numId w:val="6"/>
-        </w:numPr>
-      </w:pPr>
-      <w:r>
-        <w:t>Klient</w:t>
-      </w:r>
-    </w:p>
-    <w:p>
-      <w:pPr>
-        <w:pStyle w:val="ListParagraph"/>
-        <w:numPr>
-          <w:ilvl w:val="1"/>
-          <w:numId w:val="6"/>
-        </w:numPr>
-      </w:pPr>
-      <w:proofErr w:type="gramStart"/>
-      <w:r>
-        <w:t>d</w:t>
-      </w:r>
-      <w:r>
-        <w:t>ostarcza</w:t>
-      </w:r>
-      <w:proofErr w:type="gramEnd"/>
-    </w:p>
-    <w:p>
-      <w:pPr>
-        <w:pStyle w:val="ListParagraph"/>
-        <w:numPr>
-          <w:ilvl w:val="2"/>
-          <w:numId w:val="6"/>
-        </w:numPr>
-      </w:pPr>
-      <w:proofErr w:type="gramStart"/>
-      <w:r>
-        <w:t>zakupione</w:t>
-      </w:r>
-      <w:proofErr w:type="gramEnd"/>
-      <w:r>
-        <w:t xml:space="preserve"> wcześniej urządzenie typu RET od dowolnego producenta</w:t>
-      </w:r>
-    </w:p>
-    <w:p>
-      <w:pPr>
-        <w:pStyle w:val="ListParagraph"/>
-        <w:numPr>
-          <w:ilvl w:val="3"/>
-          <w:numId w:val="6"/>
-        </w:numPr>
-      </w:pPr>
-      <w:proofErr w:type="gramStart"/>
-      <w:r>
-        <w:t>zalecane</w:t>
-      </w:r>
-      <w:proofErr w:type="gramEnd"/>
-      <w:r>
-        <w:t xml:space="preserve"> jest urządzenie firmy Katherine</w:t>
-      </w:r>
-    </w:p>
-    <w:p>
-      <w:pPr>
-        <w:pStyle w:val="ListParagraph"/>
-        <w:numPr>
-          <w:ilvl w:val="3"/>
-          <w:numId w:val="6"/>
-        </w:numPr>
-      </w:pPr>
-      <w:proofErr w:type="gramStart"/>
-      <w:r>
-        <w:t>obowiązkiem</w:t>
-      </w:r>
-      <w:proofErr w:type="gramEnd"/>
-      <w:r>
-        <w:t xml:space="preserve"> </w:t>
-      </w:r>
-      <w:r>
-        <w:t xml:space="preserve">jest </w:t>
-      </w:r>
-      <w:r>
-        <w:t>dostarczenie specyfikacji urządzenia otrzymywanej wraz z zakupem</w:t>
-      </w:r>
-    </w:p>
-    <w:p>
-      <w:pPr>
-        <w:pStyle w:val="ListParagraph"/>
-        <w:numPr>
-          <w:ilvl w:val="2"/>
-          <w:numId w:val="6"/>
-        </w:numPr>
-      </w:pPr>
-      <w:proofErr w:type="gramStart"/>
-      <w:r>
-        <w:t>docelowy</w:t>
-      </w:r>
-      <w:proofErr w:type="gramEnd"/>
-      <w:r>
-        <w:t xml:space="preserve"> kąt anteny zdefiniowany w stopniach</w:t>
-      </w:r>
-    </w:p>
-    <w:p>
-      <w:pPr>
-        <w:pStyle w:val="ListParagraph"/>
-        <w:numPr>
-          <w:ilvl w:val="1"/>
-          <w:numId w:val="6"/>
-        </w:numPr>
-      </w:pPr>
-      <w:proofErr w:type="gramStart"/>
-      <w:r>
-        <w:t>opcjonalnie</w:t>
-      </w:r>
-      <w:proofErr w:type="gramEnd"/>
-      <w:r>
-        <w:t xml:space="preserve"> zakupuje licencję na wsparcie dla zainstalowanej konfiguracji</w:t>
-      </w:r>
-    </w:p>
-    <w:p>
-      <w:pPr>
-        <w:pStyle w:val="ListParagraph"/>
-        <w:numPr>
-          <w:ilvl w:val="2"/>
-          <w:numId w:val="6"/>
-        </w:numPr>
-      </w:pPr>
-      <w:proofErr w:type="gramStart"/>
-      <w:r>
-        <w:t>weryfikacja</w:t>
-      </w:r>
-      <w:proofErr w:type="gramEnd"/>
-      <w:r>
-        <w:t xml:space="preserve"> logów z działania urządzenia</w:t>
-      </w:r>
-    </w:p>
-    <w:p>
-      <w:pPr>
-        <w:pStyle w:val="ListParagraph"/>
-        <w:numPr>
-          <w:ilvl w:val="2"/>
-          <w:numId w:val="6"/>
-        </w:numPr>
-      </w:pPr>
-      <w:proofErr w:type="gramStart"/>
-      <w:r>
-        <w:t>walidacji</w:t>
-      </w:r>
-      <w:proofErr w:type="gramEnd"/>
-      <w:r>
-        <w:t xml:space="preserve"> poprawności stanu urządzenia zaraportowanego w bazie danych</w:t>
-      </w:r>
-    </w:p>
-    <w:p>
-      <w:pPr>
-        <w:pStyle w:val="ListParagraph"/>
-        <w:numPr>
-          <w:ilvl w:val="2"/>
-          <w:numId w:val="6"/>
-        </w:numPr>
-      </w:pPr>
-      <w:proofErr w:type="gramStart"/>
-      <w:r>
-        <w:t>możliwość</w:t>
-      </w:r>
-      <w:proofErr w:type="gramEnd"/>
-      <w:r>
-        <w:t xml:space="preserve"> pojawienia się w miejscu urządzenia w przeciągu ustalonego wcześniej czasu</w:t>
-      </w:r>
-    </w:p>
-    <w:p>
-      <w:pPr>
-        <w:numPr>
-          <w:ilvl w:val="0"/>
-          <w:numId w:val="1"/>
-        </w:numPr>
-        <w:ind w:hanging="360"/>
-      </w:pPr>
-      <w:r>
-        <w:t xml:space="preserve">Przepisy </w:t>
-      </w:r>
-    </w:p>
-    <w:p>
-      <w:pPr>
-        <w:ind w:left="730"/>
-      </w:pPr>
-      <w:r>
-        <w:t xml:space="preserve">System ma zadanie umożliwienie komunikacji z urządzeniem typu RET </w:t>
-      </w:r>
-      <w:r>
-        <w:t xml:space="preserve">(Remote </w:t>
-      </w:r>
-      <w:proofErr w:type="spellStart"/>
-      <w:r>
-        <w:t>Electrical</w:t>
-      </w:r>
-      <w:proofErr w:type="spellEnd"/>
-      <w:r>
-        <w:t xml:space="preserve"> </w:t>
-      </w:r>
-      <w:proofErr w:type="spellStart"/>
-      <w:r>
-        <w:t>Tilt</w:t>
-      </w:r>
-      <w:proofErr w:type="spellEnd"/>
-      <w:r>
-        <w:t xml:space="preserve">) </w:t>
-      </w:r>
-      <w:r>
-        <w:t>w celu wykonywania na nim operacji zdefiniowanych przez protokół AISG2.0. W zależności od zapotrzebowania użytkownika powinien on umożliwiać</w:t>
-      </w:r>
-      <w:r>
-        <w:t>: dostarczenie napięcia lub/i korzystanie z jego dobrodziejstw: ustawienie kąta nachylenia anteny dla technologii LTE</w:t>
-      </w:r>
-      <w:r>
-        <w:t>/</w:t>
-      </w:r>
-      <w:r>
-        <w:t>5G.</w:t>
-      </w:r>
-    </w:p>
-    <w:p>
-      <w:pPr>
-        <w:ind w:left="730"/>
-      </w:pPr>
-      <w:r>
-        <w:t xml:space="preserve">Weryfikacja aktualnego stanu urządzenia na błędy krytyczne bądź pomniejsze będzie odbywała </w:t>
-      </w:r>
-      <w:proofErr w:type="gramStart"/>
-      <w:r>
-        <w:t>się co</w:t>
-      </w:r>
-      <w:proofErr w:type="gramEnd"/>
-      <w:r>
-        <w:t xml:space="preserve"> 2 minuty. W przyszłości planowany jest system automatycznej próby reakcji na znane typy błędów możliwe do rozwiązania bez konieczności obecności w miejscu jego instalacji. </w:t>
-      </w:r>
-    </w:p>
-    <w:p>
-      <w:pPr>
-        <w:spacing w:after="17" w:line="259" w:lineRule="auto"/>
-        <w:ind w:left="720" w:firstLine="0"/>
-      </w:pPr>
-      <w:r>
-        <w:t xml:space="preserve"> </w:t>
-      </w:r>
-    </w:p>
-    <w:p>
-      <w:pPr>
-        <w:numPr>
-          <w:ilvl w:val="0"/>
-          <w:numId w:val="1"/>
-        </w:numPr>
-        <w:ind w:hanging="360"/>
-      </w:pPr>
-      <w:r>
-        <w:t xml:space="preserve">Dane techniczne </w:t>
-      </w:r>
-    </w:p>
-    <w:p>
-      <w:pPr>
-        <w:spacing w:after="56" w:line="259" w:lineRule="auto"/>
-        <w:ind w:left="720" w:firstLine="0"/>
-      </w:pPr>
-      <w:r>
-        <w:t>Urządzenie typu RET</w:t>
-      </w:r>
-      <w:r>
-        <w:t xml:space="preserve"> </w:t>
-      </w:r>
-      <w:r>
-        <w:t xml:space="preserve">podłączane </w:t>
-      </w:r>
-      <w:r>
-        <w:t xml:space="preserve">jest do komputera </w:t>
-      </w:r>
-      <w:r>
-        <w:t xml:space="preserve">poprzez specjalny kabel </w:t>
-      </w:r>
-      <w:r>
-        <w:t>RS485-USB2.0</w:t>
-      </w:r>
-      <w:r>
-        <w:t xml:space="preserve">, </w:t>
-      </w:r>
-      <w:proofErr w:type="gramStart"/>
-      <w:r>
-        <w:t>otrzymywan</w:t>
-      </w:r>
-      <w:r>
-        <w:t>y</w:t>
-      </w:r>
-      <w:proofErr w:type="gramEnd"/>
-      <w:r>
-        <w:t xml:space="preserve"> wraz z zakupem </w:t>
-      </w:r>
-      <w:r>
-        <w:t>oprogramowani</w:t>
-      </w:r>
-      <w:r>
-        <w:t>a</w:t>
-      </w:r>
-      <w:r>
-        <w:t xml:space="preserve">. </w:t>
-      </w:r>
-      <w:r>
-        <w:t>Sprzęt</w:t>
-      </w:r>
-      <w:r>
-        <w:t xml:space="preserve"> wymaga zasilania 30V, które dostarczymy poprzez dodatkow</w:t>
-      </w:r>
-      <w:r>
-        <w:t>y rozgałęźnik</w:t>
-      </w:r>
-      <w:r>
-        <w:t xml:space="preserve"> w wyżej wspomnianym kablu.</w:t>
-      </w:r>
-    </w:p>
-    <w:p>
-      <w:pPr>
-        <w:spacing w:after="56" w:line="259" w:lineRule="auto"/>
-        <w:ind w:left="0" w:firstLine="0"/>
-      </w:pPr>
-    </w:p>
-    <w:p>
-      <w:pPr>
-        <w:spacing w:after="56" w:line="259" w:lineRule="auto"/>
-        <w:ind w:left="0" w:firstLine="0"/>
-      </w:pPr>
-    </w:p>
-    <w:p>
-      <w:pPr>
-        <w:spacing w:after="56" w:line="259" w:lineRule="auto"/>
-        <w:ind w:left="0" w:firstLine="0"/>
-      </w:pPr>
-    </w:p>
-    <w:p>
-      <w:pPr>
-        <w:spacing w:after="56" w:line="259" w:lineRule="auto"/>
-        <w:ind w:left="0" w:firstLine="0"/>
-      </w:pPr>
-    </w:p>
-    <w:p>
-      <w:pPr>
-        <w:spacing w:after="56" w:line="259" w:lineRule="auto"/>
-        <w:ind w:left="0" w:firstLine="0"/>
-      </w:pPr>
-    </w:p>
-    <w:p>
-      <w:pPr>
-        <w:spacing w:after="56" w:line="259" w:lineRule="auto"/>
-        <w:ind w:left="0" w:firstLine="0"/>
-      </w:pPr>
-    </w:p>
-    <w:p>
-      <w:pPr>
-        <w:spacing w:after="56" w:line="259" w:lineRule="auto"/>
-        <w:ind w:left="0" w:firstLine="0"/>
-      </w:pPr>
-    </w:p>
-    <w:p>
-      <w:pPr>
-        <w:numPr>
-          <w:ilvl w:val="0"/>
-          <w:numId w:val="2"/>
-        </w:numPr>
-        <w:spacing w:after="225"/>
-        <w:ind w:left="734" w:hanging="648"/>
-      </w:pPr>
-      <w:r>
-        <w:t xml:space="preserve">Lista wymagań funkcjonalnych (wraz z minimalnym zestawem atrybutów) </w:t>
-      </w:r>
-    </w:p>
-    <w:p>
-      <w:pPr>
-        <w:numPr>
-          <w:ilvl w:val="1"/>
-          <w:numId w:val="2"/>
-        </w:numPr>
-        <w:spacing w:after="88"/>
-        <w:ind w:hanging="360"/>
-      </w:pPr>
-      <w:r>
-        <w:t xml:space="preserve">Odczytanie aktualnego stanu dowolnego urządzenia </w:t>
-      </w:r>
-      <w:r>
-        <w:t>typu RET</w:t>
-      </w:r>
-    </w:p>
-    <w:p>
-      <w:pPr>
-        <w:numPr>
-          <w:ilvl w:val="2"/>
-          <w:numId w:val="2"/>
-        </w:numPr>
-        <w:spacing w:after="88"/>
-        <w:ind w:hanging="360"/>
-      </w:pPr>
-      <w:r>
-        <w:t xml:space="preserve">Po odłączeniu oraz podłączeniu urządzenia, nie chcielibyśmy być zmuszeni do </w:t>
-      </w:r>
-      <w:proofErr w:type="gramStart"/>
-      <w:r>
-        <w:t>tego aby</w:t>
-      </w:r>
-      <w:proofErr w:type="gramEnd"/>
-      <w:r>
-        <w:t xml:space="preserve"> zapisywać na kartce szereg </w:t>
-      </w:r>
-      <w:proofErr w:type="spellStart"/>
-      <w:r>
-        <w:t>koordynatów</w:t>
-      </w:r>
-      <w:proofErr w:type="spellEnd"/>
-      <w:r>
-        <w:t xml:space="preserve"> bądź parametrów, w związku z czym jednym z pierwszym kroków jest pobranie faktycznego stanu urządzenia</w:t>
-      </w:r>
-    </w:p>
-    <w:p>
-      <w:pPr>
-        <w:numPr>
-          <w:ilvl w:val="2"/>
-          <w:numId w:val="2"/>
-        </w:numPr>
-        <w:spacing w:after="88"/>
-        <w:ind w:hanging="360"/>
-      </w:pPr>
-      <w:r>
-        <w:t xml:space="preserve">Po wysłaniu wiadomości której zawartość definiuje chęć bardziej szczegółowych odpowiedzi na każdą komendę ( zwrócenie zaistniałych błędów w trakcie działania </w:t>
-      </w:r>
-      <w:proofErr w:type="gramStart"/>
-      <w:r>
-        <w:t xml:space="preserve">urządzenia ), </w:t>
-      </w:r>
-      <w:proofErr w:type="gramEnd"/>
-      <w:r>
-        <w:t>możemy na bieżąco być informowani o ewentualnych problemach sprzętowych/oprogramowania zakupionego RET-a</w:t>
-      </w:r>
-    </w:p>
-    <w:p>
-      <w:pPr>
-        <w:numPr>
-          <w:ilvl w:val="1"/>
-          <w:numId w:val="2"/>
-        </w:numPr>
-        <w:spacing w:after="88"/>
-        <w:ind w:hanging="360"/>
-      </w:pPr>
-      <w:r>
-        <w:t>Adresacja urządzenia</w:t>
-      </w:r>
-    </w:p>
-    <w:p>
-      <w:pPr>
-        <w:numPr>
-          <w:ilvl w:val="2"/>
-          <w:numId w:val="2"/>
-        </w:numPr>
-        <w:spacing w:after="88"/>
-        <w:ind w:hanging="360"/>
-      </w:pPr>
-      <w:r>
-        <w:t xml:space="preserve">Urządzenie po podłączeniu do prądu oraz do portu szeregowego znajduje się w stanie </w:t>
-      </w:r>
-      <w:proofErr w:type="spellStart"/>
-      <w:r>
-        <w:t>NoAddress</w:t>
-      </w:r>
-      <w:proofErr w:type="spellEnd"/>
-      <w:r>
-        <w:t xml:space="preserve"> to znaczy posiada adres równy 0. Aby rozpocząć wykonywanie wysokopoziomowych komend, należy dopasować się do maski urządzenia tworzonej z „</w:t>
-      </w:r>
-      <w:proofErr w:type="spellStart"/>
-      <w:r>
-        <w:t>SerialNumber</w:t>
-      </w:r>
-      <w:proofErr w:type="spellEnd"/>
-      <w:r>
-        <w:t>” oraz „</w:t>
-      </w:r>
-      <w:proofErr w:type="spellStart"/>
-      <w:r>
-        <w:t>VendorCode</w:t>
-      </w:r>
-      <w:proofErr w:type="spellEnd"/>
-      <w:r>
-        <w:t xml:space="preserve">” urządzenia. Zakładając, że algorytm przeszukiwania binarnego poprawnie ukończył procedurę odnajdywania maski, urządzenie otrzyma adres 0x02. </w:t>
-      </w:r>
-    </w:p>
-    <w:p>
-      <w:pPr>
-        <w:numPr>
-          <w:ilvl w:val="1"/>
-          <w:numId w:val="2"/>
-        </w:numPr>
-        <w:spacing w:after="88"/>
-        <w:ind w:hanging="360"/>
-      </w:pPr>
-      <w:r>
-        <w:t>Kalibracja urządzenia</w:t>
-      </w:r>
-    </w:p>
-    <w:p>
-      <w:pPr>
-        <w:numPr>
-          <w:ilvl w:val="2"/>
-          <w:numId w:val="2"/>
-        </w:numPr>
-        <w:spacing w:after="88"/>
-        <w:ind w:hanging="360"/>
-      </w:pPr>
-      <w:r>
-        <w:t xml:space="preserve">Po udanym zestawieniu warstwy drugiej, </w:t>
-      </w:r>
-      <w:proofErr w:type="spellStart"/>
-      <w:r>
-        <w:t>RetDriver</w:t>
-      </w:r>
-      <w:proofErr w:type="spellEnd"/>
-      <w:r>
-        <w:t xml:space="preserve"> może rozpocząć interakcję z urządzeniem na „wyższym poziomie” tzn. zacząć wykonywać komendy na poziomie abstrakcji silnika przy </w:t>
-      </w:r>
-      <w:proofErr w:type="gramStart"/>
-      <w:r>
-        <w:t>pomocy którego</w:t>
-      </w:r>
-      <w:proofErr w:type="gramEnd"/>
-      <w:r>
-        <w:t xml:space="preserve"> można ustawić kąt. Zalecaną procedurą przed ustawieniem kąta jest przeprowadzenie procedury kalibracji. Polega ona na 3 minutowej procedurze w trakcie której silnik wykona pracę na całym swoim zakresie, tzn. ustawianie kąta w zakresie</w:t>
-      </w:r>
-      <w:proofErr w:type="gramStart"/>
-      <w:r>
-        <w:t xml:space="preserve"> (0;180) a</w:t>
-      </w:r>
-      <w:proofErr w:type="gramEnd"/>
-      <w:r>
-        <w:t xml:space="preserve"> następnie (180; 0). Jeśli po wykonaniu tej procedury urządzenie odpowie wartością 0x00 to znaczy, że urządzenie jest sprawne.</w:t>
-      </w:r>
-    </w:p>
-    <w:p>
-      <w:pPr>
-        <w:numPr>
-          <w:ilvl w:val="1"/>
-          <w:numId w:val="2"/>
-        </w:numPr>
-        <w:spacing w:after="88"/>
-        <w:ind w:hanging="360"/>
-      </w:pPr>
-      <w:r>
-        <w:t>Ustawienie dowolnego kąta wspieranego przed producenta</w:t>
-      </w:r>
-    </w:p>
-    <w:p>
-      <w:pPr>
-        <w:numPr>
-          <w:ilvl w:val="2"/>
-          <w:numId w:val="2"/>
-        </w:numPr>
-        <w:spacing w:after="88"/>
-        <w:ind w:hanging="360"/>
-      </w:pPr>
-      <w:r>
-        <w:t xml:space="preserve">W zależności od trybu ustawienia anteny, RET może zmienić kierunek oraz szerokość wiązki fizycznie bądź elektrycznie. Konieczność zmiany kąta wynika z </w:t>
-      </w:r>
-      <w:proofErr w:type="gramStart"/>
-      <w:r>
-        <w:t>faktu iż</w:t>
-      </w:r>
-      <w:proofErr w:type="gramEnd"/>
-      <w:r>
-        <w:t xml:space="preserve"> ludzie przemieszczają się z miejsca na miejsce a naszym celem jest pokrycie jak najlepszym zasięgiem obszaru gdzie znajduje się </w:t>
-      </w:r>
-      <w:r>
-        <w:t xml:space="preserve">jak najwięcej osób. Procedura jest na tyle </w:t>
-      </w:r>
-      <w:proofErr w:type="gramStart"/>
-      <w:r>
-        <w:t>bezpieczna iż</w:t>
-      </w:r>
-      <w:proofErr w:type="gramEnd"/>
-      <w:r>
-        <w:t xml:space="preserve"> jeśli zapomnieliśmy wcześniej skalibrować urządzenia, to podczas próby jej wykonania, odpowie nam, że jest nieskalibrowane.</w:t>
-      </w:r>
-    </w:p>
-    <w:p>
-      <w:pPr>
-        <w:spacing w:after="88"/>
-        <w:jc w:val="center"/>
-      </w:pPr>
-      <w:r>
-        <w:rPr>
-          <w:noProof/>
-        </w:rPr>
-        <w:drawing>
-          <wp:inline distT="0" distB="0" distL="0" distR="0" wp14:anchorId="656AB898" wp14:editId="7F33A1B3">
-            <wp:extent cx="5543550" cy="3549621"/>
-            <wp:effectExtent l="0" t="0" r="0" b="0"/>
-            <wp:docPr id="2" name="Picture 2"/>
-            <wp:cNvGraphicFramePr>
-              <a:graphicFrameLocks xmlns:a="http://schemas.openxmlformats.org/drawingml/2006/main" noChangeAspect="1"/>
-            </wp:cNvGraphicFramePr>
-            <a:graphic xmlns:a="http://schemas.openxmlformats.org/drawingml/2006/main">
-              <a:graphicData uri="http://schemas.openxmlformats.org/drawingml/2006/picture">
-                <pic:pic xmlns:pic="http://schemas.openxmlformats.org/drawingml/2006/picture">
-                  <pic:nvPicPr>
-                    <pic:cNvPr id="2" name="SygnalAnteny.jpg"/>
-                    <pic:cNvPicPr/>
-                  </pic:nvPicPr>
-                  <pic:blipFill>
-                    <a:blip r:embed="rId8">
-                      <a:extLst>
-                        <a:ext uri="{28A0092B-C50C-407E-A947-70E740481C1C}">
-                          <a14:useLocalDpi xmlns:a14="http://schemas.microsoft.com/office/drawing/2010/main" val="0"/>
-                        </a:ext>
-                      </a:extLst>
-                    </a:blip>
-                    <a:stretch>
-                      <a:fillRect/>
-                    </a:stretch>
-                  </pic:blipFill>
-                  <pic:spPr>
-                    <a:xfrm>
-                      <a:off x="0" y="0"/>
-                      <a:ext cx="5570132" cy="3566642"/>
-                    </a:xfrm>
-                    <a:prstGeom prst="rect">
-                      <a:avLst/>
-                    </a:prstGeom>
-                  </pic:spPr>
-                </pic:pic>
-              </a:graphicData>
-            </a:graphic>
-          </wp:inline>
-        </w:drawing>
-      </w:r>
-    </w:p>
-    <w:p>
-      <w:pPr>
-        <w:spacing w:after="88"/>
-        <w:jc w:val="center"/>
-      </w:pPr>
-    </w:p>
-    <w:p>
-      <w:pPr>
-        <w:spacing w:after="88"/>
-        <w:jc w:val="center"/>
-      </w:pPr>
-    </w:p>
-    <w:p>
-      <w:pPr>
-        <w:numPr>
-          <w:ilvl w:val="0"/>
-          <w:numId w:val="2"/>
-        </w:numPr>
-        <w:spacing w:after="204"/>
-        <w:ind w:left="734" w:hanging="648"/>
-      </w:pPr>
-      <w:r>
-        <w:t>Lista wymagań niefunkcjonalnych (do opracowania)</w:t>
-      </w:r>
-    </w:p>
-    <w:p>
-      <w:pPr>
-        <w:numPr>
-          <w:ilvl w:val="1"/>
-          <w:numId w:val="2"/>
-        </w:numPr>
-        <w:spacing w:after="204"/>
-        <w:ind w:firstLine="0"/>
-      </w:pPr>
-      <w:r>
-        <w:t>Ograniczenie wydajnościowe</w:t>
-      </w:r>
-    </w:p>
-    <w:p>
-      <w:pPr>
-        <w:numPr>
-          <w:ilvl w:val="2"/>
-          <w:numId w:val="2"/>
-        </w:numPr>
-        <w:spacing w:after="204"/>
-        <w:ind w:firstLine="0"/>
-      </w:pPr>
-      <w:proofErr w:type="gramStart"/>
-      <w:r>
-        <w:t>Czas po którym</w:t>
-      </w:r>
-      <w:proofErr w:type="gramEnd"/>
-      <w:r>
-        <w:t xml:space="preserve"> urządzenie posiada ustawiony zadany przez użytkownika kąt to 6 minut</w:t>
-      </w:r>
-    </w:p>
-    <w:p>
-      <w:pPr>
-        <w:numPr>
-          <w:ilvl w:val="2"/>
-          <w:numId w:val="2"/>
-        </w:numPr>
-        <w:spacing w:after="204"/>
-        <w:ind w:firstLine="0"/>
-      </w:pPr>
-      <w:r>
-        <w:t xml:space="preserve">Jedna instancja produktu O&amp;M </w:t>
-      </w:r>
-      <w:proofErr w:type="spellStart"/>
-      <w:r>
-        <w:t>RetDriver</w:t>
-      </w:r>
-      <w:proofErr w:type="spellEnd"/>
-      <w:r>
-        <w:t xml:space="preserve"> może obsługiwać maksymalnie jedno urządzenie</w:t>
-      </w:r>
-    </w:p>
-    <w:p>
-      <w:pPr>
-        <w:numPr>
-          <w:ilvl w:val="2"/>
-          <w:numId w:val="2"/>
-        </w:numPr>
-        <w:spacing w:after="204"/>
-        <w:ind w:firstLine="0"/>
-      </w:pPr>
-      <w:r>
-        <w:t xml:space="preserve">Jedno urządzenie może być obsługiwane jedynie przez jedną instancję aplikacji O&amp;M </w:t>
-      </w:r>
-      <w:proofErr w:type="spellStart"/>
-      <w:r>
-        <w:t>RetDriver</w:t>
-      </w:r>
-      <w:proofErr w:type="spellEnd"/>
-    </w:p>
-    <w:p>
-      <w:pPr>
-        <w:numPr>
-          <w:ilvl w:val="2"/>
-          <w:numId w:val="2"/>
-        </w:numPr>
-        <w:spacing w:after="220" w:line="240" w:lineRule="auto"/>
-        <w:textAlignment w:val="center"/>
-        <w:rPr>
-          <w:rFonts w:eastAsia="Times New Roman"/>
-        </w:rPr>
-      </w:pPr>
-      <w:r>
-        <w:rPr>
-          <w:rFonts w:eastAsia="Times New Roman"/>
-        </w:rPr>
-        <w:t>W momencie braku ustanowienia cyklicznej rozmowy z urządzeniem, po 3 minutach traci swój adres oraz zostaje przerwana komunikacja z nim</w:t>
-      </w:r>
-    </w:p>
-    <w:p>
-      <w:pPr>
-        <w:numPr>
-          <w:ilvl w:val="1"/>
-          <w:numId w:val="2"/>
-        </w:numPr>
-        <w:spacing w:after="204"/>
-        <w:ind w:firstLine="0"/>
-      </w:pPr>
-      <w:r>
-        <w:t>Czy jest wymagany masowy dostęp (Internet)?</w:t>
-      </w:r>
-    </w:p>
-    <w:p>
-      <w:pPr>
-        <w:numPr>
-          <w:ilvl w:val="2"/>
-          <w:numId w:val="2"/>
-        </w:numPr>
-        <w:spacing w:after="204"/>
-        <w:ind w:firstLine="0"/>
-      </w:pPr>
-      <w:r>
-        <w:t>Nie aczkolwiek planowany jest klient internetowy do monitoringu i zarządzania</w:t>
-      </w:r>
-    </w:p>
-    <w:p>
-      <w:pPr>
-        <w:numPr>
-          <w:ilvl w:val="1"/>
-          <w:numId w:val="2"/>
-        </w:numPr>
-        <w:spacing w:after="204"/>
-        <w:ind w:firstLine="0"/>
-      </w:pPr>
-      <w:r>
-        <w:t>Proponowane technologie</w:t>
-      </w:r>
-    </w:p>
-    <w:p>
-      <w:pPr>
-        <w:numPr>
-          <w:ilvl w:val="2"/>
-          <w:numId w:val="2"/>
-        </w:numPr>
-        <w:spacing w:after="204"/>
-        <w:ind w:firstLine="0"/>
-      </w:pPr>
-      <w:r>
-        <w:t xml:space="preserve">OS - </w:t>
-      </w:r>
-      <w:proofErr w:type="spellStart"/>
-      <w:r>
-        <w:t>Manjaro</w:t>
-      </w:r>
-      <w:proofErr w:type="spellEnd"/>
-      <w:r>
-        <w:t xml:space="preserve"> Linux 17.01</w:t>
-      </w:r>
-    </w:p>
-    <w:p>
-      <w:pPr>
-        <w:spacing w:after="38" w:line="259" w:lineRule="auto"/>
-        <w:ind w:left="720" w:firstLine="0"/>
-      </w:pPr>
-    </w:p>
-    <w:p>
-      <w:pPr>
-        <w:spacing w:after="38" w:line="259" w:lineRule="auto"/>
-        <w:ind w:left="720" w:firstLine="0"/>
-      </w:pPr>
-    </w:p>
-    <w:p>
-      <w:pPr>
-        <w:spacing w:after="38" w:line="259" w:lineRule="auto"/>
-        <w:ind w:left="720" w:firstLine="0"/>
-      </w:pPr>
-    </w:p>
-    <w:p>
-      <w:pPr>
-        <w:spacing w:after="38" w:line="259" w:lineRule="auto"/>
-        <w:ind w:left="720" w:firstLine="0"/>
-      </w:pPr>
-    </w:p>
-    <w:p>
-      <w:pPr>
-        <w:spacing w:after="38" w:line="259" w:lineRule="auto"/>
-        <w:ind w:left="720" w:firstLine="0"/>
-      </w:pPr>
-    </w:p>
-    <w:p>
-      <w:pPr>
-        <w:spacing w:after="38" w:line="259" w:lineRule="auto"/>
-        <w:ind w:left="720" w:firstLine="0"/>
-      </w:pPr>
-    </w:p>
-    <w:p>
-      <w:pPr>
-        <w:spacing w:after="38" w:line="259" w:lineRule="auto"/>
-        <w:ind w:left="720" w:firstLine="0"/>
-      </w:pPr>
-    </w:p>
-    <w:p>
-      <w:pPr>
-        <w:spacing w:after="38" w:line="259" w:lineRule="auto"/>
-        <w:ind w:left="720" w:firstLine="0"/>
-      </w:pPr>
-    </w:p>
-    <w:p>
-      <w:pPr>
-        <w:spacing w:after="38" w:line="259" w:lineRule="auto"/>
-        <w:ind w:left="720" w:firstLine="0"/>
-      </w:pPr>
-    </w:p>
-    <w:p>
-      <w:pPr>
-        <w:spacing w:after="38" w:line="259" w:lineRule="auto"/>
-        <w:ind w:left="720" w:firstLine="0"/>
-      </w:pPr>
-    </w:p>
-    <w:p>
-      <w:pPr>
-        <w:spacing w:after="38" w:line="259" w:lineRule="auto"/>
-        <w:ind w:left="720" w:firstLine="0"/>
-      </w:pPr>
-    </w:p>
-    <w:p>
-      <w:pPr>
-        <w:spacing w:after="38" w:line="259" w:lineRule="auto"/>
-        <w:ind w:left="720" w:firstLine="0"/>
-      </w:pPr>
-    </w:p>
-    <w:p>
-      <w:pPr>
-        <w:spacing w:after="38" w:line="259" w:lineRule="auto"/>
-        <w:ind w:left="720" w:firstLine="0"/>
-      </w:pPr>
-    </w:p>
-    <w:p>
-      <w:pPr>
-        <w:spacing w:after="38" w:line="259" w:lineRule="auto"/>
-        <w:ind w:left="720" w:firstLine="0"/>
-      </w:pPr>
-    </w:p>
-    <w:p>
-      <w:pPr>
-        <w:spacing w:after="38" w:line="259" w:lineRule="auto"/>
-        <w:ind w:left="720" w:firstLine="0"/>
-      </w:pPr>
-    </w:p>
-    <w:p>
-      <w:pPr>
-        <w:spacing w:after="38" w:line="259" w:lineRule="auto"/>
-        <w:ind w:left="720" w:firstLine="0"/>
-      </w:pPr>
-    </w:p>
-    <w:p>
-      <w:pPr>
-        <w:spacing w:after="38" w:line="259" w:lineRule="auto"/>
-        <w:ind w:left="720" w:firstLine="0"/>
-      </w:pPr>
-    </w:p>
-    <w:p>
-      <w:pPr>
-        <w:spacing w:after="38" w:line="259" w:lineRule="auto"/>
-        <w:ind w:left="720" w:firstLine="0"/>
-      </w:pPr>
-    </w:p>
-    <w:p>
-      <w:pPr>
-        <w:spacing w:after="38" w:line="259" w:lineRule="auto"/>
-        <w:ind w:left="720" w:firstLine="0"/>
-      </w:pPr>
-    </w:p>
-    <w:p>
-      <w:pPr>
-        <w:spacing w:after="38" w:line="259" w:lineRule="auto"/>
-        <w:ind w:left="720" w:firstLine="0"/>
-      </w:pPr>
-    </w:p>
-    <w:p>
-      <w:pPr>
-        <w:spacing w:after="38" w:line="259" w:lineRule="auto"/>
-        <w:ind w:left="720" w:firstLine="0"/>
-      </w:pPr>
-    </w:p>
-    <w:p>
-      <w:pPr>
-        <w:spacing w:after="38" w:line="259" w:lineRule="auto"/>
-        <w:ind w:left="720" w:firstLine="0"/>
-      </w:pPr>
-    </w:p>
-    <w:p>
-      <w:pPr>
-        <w:spacing w:after="38" w:line="259" w:lineRule="auto"/>
-        <w:ind w:left="720" w:firstLine="0"/>
-      </w:pPr>
-    </w:p>
-    <w:p>
-      <w:pPr>
-        <w:spacing w:after="38" w:line="259" w:lineRule="auto"/>
-        <w:ind w:left="720" w:firstLine="0"/>
-      </w:pPr>
-    </w:p>
-    <w:p>
-      <w:pPr>
-        <w:spacing w:after="38" w:line="259" w:lineRule="auto"/>
-        <w:ind w:left="720" w:firstLine="0"/>
-      </w:pPr>
-    </w:p>
-    <w:p>
-      <w:pPr>
-        <w:spacing w:after="38" w:line="259" w:lineRule="auto"/>
-        <w:ind w:left="720" w:firstLine="0"/>
-      </w:pPr>
-    </w:p>
-    <w:p>
-      <w:pPr>
-        <w:spacing w:after="38" w:line="259" w:lineRule="auto"/>
-        <w:ind w:left="720" w:firstLine="0"/>
-      </w:pPr>
-    </w:p>
-    <w:p>
-      <w:pPr>
-        <w:spacing w:after="38" w:line="259" w:lineRule="auto"/>
-        <w:ind w:left="720" w:firstLine="0"/>
-      </w:pPr>
-    </w:p>
-    <w:p>
-      <w:pPr>
-        <w:spacing w:after="38" w:line="259" w:lineRule="auto"/>
-        <w:ind w:left="720" w:firstLine="0"/>
-      </w:pPr>
-    </w:p>
-    <w:p>
-      <w:pPr>
-        <w:spacing w:after="38" w:line="259" w:lineRule="auto"/>
-        <w:ind w:left="720" w:firstLine="0"/>
-      </w:pPr>
-    </w:p>
-    <w:p>
-      <w:pPr>
-        <w:spacing w:after="38" w:line="259" w:lineRule="auto"/>
-        <w:ind w:left="0" w:firstLine="0"/>
-      </w:pPr>
-    </w:p>
-    <w:p>
-      <w:pPr>
-        <w:numPr>
-          <w:ilvl w:val="0"/>
-          <w:numId w:val="2"/>
+          <w:numId w:val="21"/>
         </w:numPr>
         <w:spacing w:after="177"/>
-        <w:ind w:left="734" w:hanging="648"/>
-      </w:pPr>
-      <w:r>
-        <w:t xml:space="preserve">Lista przypadków użycia - propozycja  </w:t>
+        <w:rPr>
+          <w:sz w:val="44"/>
+        </w:rPr>
+      </w:pPr>
+      <w:r>
+        <w:rPr>
+          <w:sz w:val="44"/>
+        </w:rPr>
+        <w:lastRenderedPageBreak/>
+        <w:t>Lista przypadków użycia</w:t>
       </w:r>
     </w:p>
     <w:p>
@@ -2093,15 +604,6 @@
       </w:r>
       <w:r>
         <w:tab/>
-      </w:r>
-      <w:r>
-        <w:rPr>
-          <w:u w:val="single" w:color="000000"/>
-        </w:rPr>
-        <w:t>Sprint 1</w:t>
-      </w:r>
-      <w:r>
-        <w:t xml:space="preserve"> </w:t>
       </w:r>
     </w:p>
     <w:tbl>
@@ -2214,28 +716,7 @@
               <w:spacing w:after="18" w:line="259" w:lineRule="auto"/>
             </w:pPr>
             <w:r>
-              <w:t>Jako klient chc</w:t>
-            </w:r>
-            <w:r>
-              <w:t>ę</w:t>
-            </w:r>
-            <w:r>
-              <w:t xml:space="preserve"> zakupić </w:t>
-            </w:r>
-            <w:r>
-              <w:t>trzy</w:t>
-            </w:r>
-            <w:r>
-              <w:t xml:space="preserve"> sztuk</w:t>
-            </w:r>
-            <w:r>
-              <w:t>i</w:t>
-            </w:r>
-            <w:r>
-              <w:t xml:space="preserve"> urządzenia typu RET</w:t>
-            </w:r>
-            <w:r>
-              <w:t>.</w:t>
+              <w:t>Jako klient chcę zakupić trzy sztuki urządzenia typu RET.</w:t>
             </w:r>
           </w:p>
         </w:tc>
@@ -2272,13 +753,7 @@
               <w:spacing w:after="18" w:line="259" w:lineRule="auto"/>
             </w:pPr>
             <w:r>
-              <w:t xml:space="preserve">Jako klient chce przeprowadzić aktualizację oprogramowania </w:t>
-            </w:r>
-            <w:r>
-              <w:t xml:space="preserve">wybranego </w:t>
-            </w:r>
-            <w:r>
-              <w:t>RET-a, z wersji numer 1 do wersji numer 2.</w:t>
+              <w:t>Jako klient chce przeprowadzić aktualizację oprogramowania wybranego RET-a, z wersji numer 1 do wersji numer 2.</w:t>
             </w:r>
           </w:p>
         </w:tc>
@@ -2320,133 +795,201 @@
           </w:p>
         </w:tc>
       </w:tr>
-      <w:tr>
-        <w:trPr>
-          <w:trHeight w:val="278"/>
-        </w:trPr>
-        <w:tc>
-          <w:tcPr>
-            <w:tcW w:w="7934" w:type="dxa"/>
-            <w:tcBorders>
-              <w:top w:val="single" w:sz="4" w:space="0" w:color="000000"/>
-              <w:left w:val="single" w:sz="4" w:space="0" w:color="000000"/>
-              <w:bottom w:val="single" w:sz="4" w:space="0" w:color="000000"/>
-              <w:right w:val="single" w:sz="4" w:space="0" w:color="000000"/>
-            </w:tcBorders>
-          </w:tcPr>
-          <w:p>
-            <w:pPr>
-              <w:pStyle w:val="ListParagraph"/>
-              <w:numPr>
-                <w:ilvl w:val="0"/>
-                <w:numId w:val="3"/>
-              </w:numPr>
-              <w:spacing w:after="18" w:line="259" w:lineRule="auto"/>
-            </w:pPr>
-            <w:r>
-              <w:t>PU</w:t>
-            </w:r>
-          </w:p>
-          <w:p>
-            <w:pPr>
-              <w:spacing w:after="18" w:line="259" w:lineRule="auto"/>
-            </w:pPr>
-            <w:bookmarkStart w:id="0" w:name="_GoBack"/>
-            <w:bookmarkEnd w:id="0"/>
-          </w:p>
-        </w:tc>
-      </w:tr>
     </w:tbl>
     <w:p>
       <w:pPr>
         <w:spacing w:after="181" w:line="259" w:lineRule="auto"/>
         <w:ind w:left="0" w:firstLine="0"/>
       </w:pPr>
-      <w:r>
-        <w:t xml:space="preserve">  </w:t>
-      </w:r>
-      <w:r>
-        <w:tab/>
-      </w:r>
-    </w:p>
-    <w:p>
-      <w:pPr>
-        <w:spacing w:after="18" w:line="259" w:lineRule="auto"/>
-        <w:ind w:left="1426" w:firstLine="0"/>
-      </w:pPr>
-      <w:r>
-        <w:tab/>
-        <w:t xml:space="preserve"> </w:t>
-      </w:r>
-      <w:r>
-        <w:tab/>
-        <w:t xml:space="preserve"> </w:t>
-      </w:r>
-    </w:p>
-    <w:p>
-      <w:pPr>
-        <w:spacing w:after="0" w:line="259" w:lineRule="auto"/>
-        <w:ind w:left="720" w:firstLine="0"/>
-      </w:pPr>
-      <w:r>
-        <w:t xml:space="preserve"> </w:t>
-      </w:r>
-    </w:p>
-    <w:p>
-      <w:pPr>
-        <w:spacing w:after="0" w:line="259" w:lineRule="auto"/>
-        <w:ind w:left="720" w:firstLine="0"/>
-      </w:pPr>
-    </w:p>
-    <w:p>
-      <w:pPr>
-        <w:spacing w:after="160" w:line="259" w:lineRule="auto"/>
+    </w:p>
+    <w:p>
+      <w:pPr>
+        <w:spacing w:after="181" w:line="259" w:lineRule="auto"/>
         <w:ind w:left="0" w:firstLine="0"/>
       </w:pPr>
-      <w:r>
-        <w:br w:type="page"/>
-      </w:r>
-    </w:p>
-    <w:p>
-      <w:pPr>
+    </w:p>
+    <w:p>
+      <w:pPr>
+        <w:spacing w:after="181" w:line="259" w:lineRule="auto"/>
+        <w:ind w:left="0" w:firstLine="0"/>
+      </w:pPr>
+    </w:p>
+    <w:p>
+      <w:pPr>
+        <w:spacing w:after="181" w:line="259" w:lineRule="auto"/>
+        <w:ind w:left="0" w:firstLine="0"/>
+      </w:pPr>
+    </w:p>
+    <w:p>
+      <w:pPr>
+        <w:spacing w:after="181" w:line="259" w:lineRule="auto"/>
+        <w:ind w:left="0" w:firstLine="0"/>
+      </w:pPr>
+    </w:p>
+    <w:p>
+      <w:pPr>
+        <w:spacing w:after="181" w:line="259" w:lineRule="auto"/>
+        <w:ind w:left="0" w:firstLine="0"/>
+      </w:pPr>
+    </w:p>
+    <w:p>
+      <w:pPr>
+        <w:spacing w:after="181" w:line="259" w:lineRule="auto"/>
+        <w:ind w:left="0" w:firstLine="0"/>
+      </w:pPr>
+    </w:p>
+    <w:p>
+      <w:pPr>
+        <w:spacing w:after="181" w:line="259" w:lineRule="auto"/>
+        <w:ind w:left="0" w:firstLine="0"/>
+      </w:pPr>
+    </w:p>
+    <w:p>
+      <w:pPr>
+        <w:spacing w:after="181" w:line="259" w:lineRule="auto"/>
+        <w:ind w:left="0" w:firstLine="0"/>
+      </w:pPr>
+    </w:p>
+    <w:p>
+      <w:pPr>
+        <w:spacing w:after="181" w:line="259" w:lineRule="auto"/>
+        <w:ind w:left="0" w:firstLine="0"/>
+      </w:pPr>
+    </w:p>
+    <w:p>
+      <w:pPr>
+        <w:spacing w:after="181" w:line="259" w:lineRule="auto"/>
+        <w:ind w:left="0" w:firstLine="0"/>
+      </w:pPr>
+    </w:p>
+    <w:p>
+      <w:pPr>
+        <w:spacing w:after="181" w:line="259" w:lineRule="auto"/>
+        <w:ind w:left="0" w:firstLine="0"/>
+      </w:pPr>
+    </w:p>
+    <w:p>
+      <w:pPr>
+        <w:spacing w:after="181" w:line="259" w:lineRule="auto"/>
+        <w:ind w:left="0" w:firstLine="0"/>
+      </w:pPr>
+    </w:p>
+    <w:p>
+      <w:pPr>
+        <w:spacing w:after="181" w:line="259" w:lineRule="auto"/>
+        <w:ind w:left="0" w:firstLine="0"/>
+      </w:pPr>
+    </w:p>
+    <w:p>
+      <w:pPr>
+        <w:spacing w:after="181" w:line="259" w:lineRule="auto"/>
+        <w:ind w:left="0" w:firstLine="0"/>
+      </w:pPr>
+    </w:p>
+    <w:p>
+      <w:pPr>
+        <w:spacing w:after="181" w:line="259" w:lineRule="auto"/>
+        <w:ind w:left="0" w:firstLine="0"/>
+      </w:pPr>
+    </w:p>
+    <w:p>
+      <w:pPr>
+        <w:spacing w:after="181" w:line="259" w:lineRule="auto"/>
+        <w:ind w:left="0" w:firstLine="0"/>
+      </w:pPr>
+    </w:p>
+    <w:p>
+      <w:pPr>
+        <w:spacing w:after="181" w:line="259" w:lineRule="auto"/>
+        <w:ind w:left="0" w:firstLine="0"/>
+      </w:pPr>
+    </w:p>
+    <w:p>
+      <w:pPr>
+        <w:spacing w:after="181" w:line="259" w:lineRule="auto"/>
+        <w:ind w:left="0" w:firstLine="0"/>
+      </w:pPr>
+    </w:p>
+    <w:p>
+      <w:pPr>
+        <w:spacing w:after="181" w:line="259" w:lineRule="auto"/>
+        <w:ind w:left="0" w:firstLine="0"/>
+      </w:pPr>
+    </w:p>
+    <w:p>
+      <w:pPr>
+        <w:spacing w:after="181" w:line="259" w:lineRule="auto"/>
+        <w:ind w:left="0" w:firstLine="0"/>
+      </w:pPr>
+    </w:p>
+    <w:p>
+      <w:pPr>
+        <w:spacing w:after="181" w:line="259" w:lineRule="auto"/>
+        <w:ind w:left="0" w:firstLine="0"/>
+      </w:pPr>
+    </w:p>
+    <w:p>
+      <w:pPr>
+        <w:spacing w:after="181" w:line="259" w:lineRule="auto"/>
+        <w:ind w:left="0" w:firstLine="0"/>
+      </w:pPr>
+    </w:p>
+    <w:p>
+      <w:pPr>
+        <w:spacing w:after="181" w:line="259" w:lineRule="auto"/>
+        <w:ind w:left="0" w:firstLine="0"/>
+      </w:pPr>
+    </w:p>
+    <w:p>
+      <w:pPr>
+        <w:pStyle w:val="ListParagraph"/>
         <w:numPr>
           <w:ilvl w:val="0"/>
-          <w:numId w:val="2"/>
+          <w:numId w:val="21"/>
         </w:numPr>
         <w:spacing w:after="177"/>
-        <w:ind w:left="734" w:hanging="648"/>
-      </w:pPr>
-      <w:r>
+        <w:rPr>
+          <w:sz w:val="44"/>
+          <w:szCs w:val="44"/>
+        </w:rPr>
+      </w:pPr>
+      <w:r>
+        <w:rPr>
+          <w:sz w:val="44"/>
+          <w:szCs w:val="44"/>
+        </w:rPr>
         <w:lastRenderedPageBreak/>
-        <w:t>Diagram sekwencji</w:t>
+        <w:t xml:space="preserve"> Diagram</w:t>
       </w:r>
     </w:p>
     <w:p>
       <w:pPr>
         <w:spacing w:after="177"/>
+        <w:rPr>
+          <w:sz w:val="44"/>
+          <w:szCs w:val="44"/>
+        </w:rPr>
       </w:pPr>
     </w:p>
     <w:p>
       <w:pPr>
         <w:spacing w:after="177"/>
+        <w:rPr>
+          <w:sz w:val="44"/>
+          <w:szCs w:val="44"/>
+        </w:rPr>
       </w:pPr>
       <w:r>
         <w:rPr>
           <w:noProof/>
+          <w:sz w:val="44"/>
+          <w:szCs w:val="44"/>
         </w:rPr>
         <w:drawing>
-          <wp:anchor distT="0" distB="0" distL="114300" distR="114300" simplePos="0" relativeHeight="251658240" behindDoc="0" locked="0" layoutInCell="1" allowOverlap="1" wp14:anchorId="14F1DD11" wp14:editId="7D56D987">
-            <wp:simplePos x="464024" y="1037230"/>
-            <wp:positionH relativeFrom="margin">
-              <wp:align>center</wp:align>
-            </wp:positionH>
-            <wp:positionV relativeFrom="margin">
-              <wp:align>center</wp:align>
-            </wp:positionV>
-            <wp:extent cx="5210175" cy="8963025"/>
+          <wp:inline distT="0" distB="0" distL="0" distR="0" wp14:anchorId="3ACDB7B8" wp14:editId="2876DB78">
+            <wp:extent cx="6010275" cy="8105775"/>
             <wp:effectExtent l="0" t="0" r="9525" b="9525"/>
-            <wp:wrapSquare wrapText="bothSides"/>
-            <wp:docPr id="1" name="Picture 1"/>
+            <wp:docPr id="4" name="Picture 4"/>
             <wp:cNvGraphicFramePr>
               <a:graphicFrameLocks xmlns:a="http://schemas.openxmlformats.org/drawingml/2006/main" noChangeAspect="1"/>
             </wp:cNvGraphicFramePr>
@@ -2454,11 +997,11 @@
               <a:graphicData uri="http://schemas.openxmlformats.org/drawingml/2006/picture">
                 <pic:pic xmlns:pic="http://schemas.openxmlformats.org/drawingml/2006/picture">
                   <pic:nvPicPr>
-                    <pic:cNvPr id="1" name="RetCalibrationEmergence.png"/>
+                    <pic:cNvPr id="4" name="DiagramBazyDanych.jpg"/>
                     <pic:cNvPicPr/>
                   </pic:nvPicPr>
                   <pic:blipFill>
-                    <a:blip r:embed="rId9">
+                    <a:blip r:embed="rId8">
                       <a:extLst>
                         <a:ext uri="{28A0092B-C50C-407E-A947-70E740481C1C}">
                           <a14:useLocalDpi xmlns:a14="http://schemas.microsoft.com/office/drawing/2010/main" val="0"/>
@@ -2472,259 +1015,7 @@
                   <pic:spPr>
                     <a:xfrm>
                       <a:off x="0" y="0"/>
-                      <a:ext cx="5210175" cy="8963025"/>
-                    </a:xfrm>
-                    <a:prstGeom prst="rect">
-                      <a:avLst/>
-                    </a:prstGeom>
-                  </pic:spPr>
-                </pic:pic>
-              </a:graphicData>
-            </a:graphic>
-          </wp:anchor>
-        </w:drawing>
-      </w:r>
-    </w:p>
-    <w:p>
-      <w:pPr>
-        <w:spacing w:after="177"/>
-      </w:pPr>
-    </w:p>
-    <w:p>
-      <w:pPr>
-        <w:spacing w:after="177"/>
-      </w:pPr>
-    </w:p>
-    <w:p>
-      <w:pPr>
-        <w:spacing w:after="177"/>
-      </w:pPr>
-    </w:p>
-    <w:p>
-      <w:pPr>
-        <w:spacing w:after="177"/>
-      </w:pPr>
-    </w:p>
-    <w:p>
-      <w:pPr>
-        <w:spacing w:after="177"/>
-      </w:pPr>
-    </w:p>
-    <w:p>
-      <w:pPr>
-        <w:spacing w:after="177"/>
-      </w:pPr>
-    </w:p>
-    <w:p>
-      <w:pPr>
-        <w:spacing w:after="177"/>
-      </w:pPr>
-    </w:p>
-    <w:p>
-      <w:pPr>
-        <w:spacing w:after="177"/>
-      </w:pPr>
-    </w:p>
-    <w:p>
-      <w:pPr>
-        <w:spacing w:after="177"/>
-      </w:pPr>
-    </w:p>
-    <w:p>
-      <w:pPr>
-        <w:spacing w:after="177"/>
-      </w:pPr>
-    </w:p>
-    <w:p>
-      <w:pPr>
-        <w:spacing w:after="177"/>
-      </w:pPr>
-    </w:p>
-    <w:p>
-      <w:pPr>
-        <w:spacing w:after="177"/>
-      </w:pPr>
-    </w:p>
-    <w:p>
-      <w:pPr>
-        <w:spacing w:after="177"/>
-      </w:pPr>
-    </w:p>
-    <w:p>
-      <w:pPr>
-        <w:spacing w:after="177"/>
-      </w:pPr>
-    </w:p>
-    <w:p>
-      <w:pPr>
-        <w:spacing w:after="177"/>
-      </w:pPr>
-    </w:p>
-    <w:p>
-      <w:pPr>
-        <w:spacing w:after="177"/>
-      </w:pPr>
-    </w:p>
-    <w:p>
-      <w:pPr>
-        <w:spacing w:after="177"/>
-      </w:pPr>
-    </w:p>
-    <w:p>
-      <w:pPr>
-        <w:spacing w:after="177"/>
-      </w:pPr>
-    </w:p>
-    <w:p>
-      <w:pPr>
-        <w:spacing w:after="177"/>
-      </w:pPr>
-    </w:p>
-    <w:p>
-      <w:pPr>
-        <w:spacing w:after="177"/>
-      </w:pPr>
-    </w:p>
-    <w:p>
-      <w:pPr>
-        <w:spacing w:after="177"/>
-      </w:pPr>
-    </w:p>
-    <w:p>
-      <w:pPr>
-        <w:spacing w:after="177"/>
-      </w:pPr>
-    </w:p>
-    <w:p>
-      <w:pPr>
-        <w:spacing w:after="177"/>
-      </w:pPr>
-    </w:p>
-    <w:p>
-      <w:pPr>
-        <w:spacing w:after="177"/>
-      </w:pPr>
-    </w:p>
-    <w:p>
-      <w:pPr>
-        <w:spacing w:after="177"/>
-      </w:pPr>
-    </w:p>
-    <w:p>
-      <w:pPr>
-        <w:spacing w:after="177"/>
-      </w:pPr>
-    </w:p>
-    <w:p>
-      <w:pPr>
-        <w:spacing w:after="177"/>
-      </w:pPr>
-    </w:p>
-    <w:p>
-      <w:pPr>
-        <w:spacing w:after="177"/>
-      </w:pPr>
-    </w:p>
-    <w:p>
-      <w:pPr>
-        <w:spacing w:after="177"/>
-      </w:pPr>
-    </w:p>
-    <w:p>
-      <w:pPr>
-        <w:spacing w:after="177"/>
-      </w:pPr>
-    </w:p>
-    <w:p>
-      <w:pPr>
-        <w:spacing w:after="177"/>
-        <w:ind w:left="0" w:firstLine="0"/>
-      </w:pPr>
-    </w:p>
-    <w:p>
-      <w:pPr>
-        <w:numPr>
-          <w:ilvl w:val="0"/>
-          <w:numId w:val="2"/>
-        </w:numPr>
-        <w:spacing w:after="177"/>
-        <w:ind w:left="734" w:hanging="648"/>
-      </w:pPr>
-      <w:r>
-        <w:lastRenderedPageBreak/>
-        <w:t>Diagram klas</w:t>
-      </w:r>
-    </w:p>
-    <w:p>
-      <w:pPr>
-        <w:numPr>
-          <w:ilvl w:val="1"/>
-          <w:numId w:val="2"/>
-        </w:numPr>
-        <w:spacing w:after="177"/>
-        <w:ind w:hanging="648"/>
-      </w:pPr>
-      <w:r>
-        <w:t>Warstwa logiki biz</w:t>
-      </w:r>
-      <w:r>
-        <w:t>n</w:t>
-      </w:r>
-      <w:r>
-        <w:t xml:space="preserve">esowej ( </w:t>
-      </w:r>
-      <w:proofErr w:type="gramStart"/>
-      <w:r>
-        <w:t>K</w:t>
-      </w:r>
-      <w:r>
-        <w:t>ontroler</w:t>
-      </w:r>
-      <w:r>
-        <w:t xml:space="preserve"> )</w:t>
-      </w:r>
-      <w:proofErr w:type="gramEnd"/>
-    </w:p>
-    <w:p>
-      <w:pPr>
-        <w:spacing w:after="177"/>
-        <w:ind w:left="57" w:firstLine="0"/>
-      </w:pPr>
-      <w:r>
-        <w:rPr>
-          <w:noProof/>
-        </w:rPr>
-        <w:drawing>
-          <wp:inline distT="0" distB="0" distL="0" distR="0" wp14:anchorId="21F8BC2F" wp14:editId="3729579E">
-            <wp:extent cx="6602730" cy="7091680"/>
-            <wp:effectExtent l="0" t="0" r="7620" b="0"/>
-            <wp:docPr id="5" name="Picture 5"/>
-            <wp:cNvGraphicFramePr>
-              <a:graphicFrameLocks xmlns:a="http://schemas.openxmlformats.org/drawingml/2006/main" noChangeAspect="1"/>
-            </wp:cNvGraphicFramePr>
-            <a:graphic xmlns:a="http://schemas.openxmlformats.org/drawingml/2006/main">
-              <a:graphicData uri="http://schemas.openxmlformats.org/drawingml/2006/picture">
-                <pic:pic xmlns:pic="http://schemas.openxmlformats.org/drawingml/2006/picture">
-                  <pic:nvPicPr>
-                    <pic:cNvPr id="5" name="Controller.png"/>
-                    <pic:cNvPicPr/>
-                  </pic:nvPicPr>
-                  <pic:blipFill>
-                    <a:blip r:embed="rId10">
-                      <a:extLst>
-                        <a:ext uri="{28A0092B-C50C-407E-A947-70E740481C1C}">
-                          <a14:useLocalDpi xmlns:a14="http://schemas.microsoft.com/office/drawing/2010/main" val="0"/>
-                        </a:ext>
-                      </a:extLst>
-                    </a:blip>
-                    <a:stretch>
-                      <a:fillRect/>
-                    </a:stretch>
-                  </pic:blipFill>
-                  <pic:spPr>
-                    <a:xfrm>
-                      <a:off x="0" y="0"/>
-                      <a:ext cx="6602730" cy="7091680"/>
+                      <a:ext cx="6010275" cy="8105775"/>
                     </a:xfrm>
                     <a:prstGeom prst="rect">
                       <a:avLst/>
@@ -2740,316 +1031,90 @@
     <w:p>
       <w:pPr>
         <w:spacing w:after="177"/>
-        <w:ind w:left="57" w:firstLine="0"/>
+        <w:rPr>
+          <w:sz w:val="44"/>
+          <w:szCs w:val="44"/>
+        </w:rPr>
       </w:pPr>
     </w:p>
     <w:p>
       <w:pPr>
         <w:spacing w:after="177"/>
-        <w:ind w:left="57" w:firstLine="0"/>
-      </w:pPr>
-    </w:p>
-    <w:p>
-      <w:pPr>
+        <w:ind w:left="0" w:firstLine="0"/>
+        <w:rPr>
+          <w:sz w:val="44"/>
+          <w:szCs w:val="44"/>
+        </w:rPr>
+      </w:pPr>
+    </w:p>
+    <w:p>
+      <w:pPr>
+        <w:pStyle w:val="ListParagraph"/>
+        <w:numPr>
+          <w:ilvl w:val="0"/>
+          <w:numId w:val="21"/>
+        </w:numPr>
         <w:spacing w:after="177"/>
-        <w:ind w:left="57" w:firstLine="0"/>
-      </w:pPr>
-    </w:p>
-    <w:p>
-      <w:pPr>
-        <w:spacing w:after="177"/>
-        <w:ind w:left="57" w:firstLine="0"/>
-      </w:pPr>
-    </w:p>
-    <w:p>
-      <w:pPr>
-        <w:spacing w:after="177"/>
-        <w:ind w:left="57" w:firstLine="0"/>
-      </w:pPr>
-    </w:p>
-    <w:p>
-      <w:pPr>
-        <w:spacing w:after="177"/>
-        <w:ind w:left="57" w:firstLine="0"/>
-      </w:pPr>
-    </w:p>
-    <w:p>
-      <w:pPr>
-        <w:spacing w:after="177"/>
-        <w:ind w:left="57" w:firstLine="0"/>
-      </w:pPr>
-    </w:p>
-    <w:p>
-      <w:pPr>
-        <w:numPr>
-          <w:ilvl w:val="1"/>
-          <w:numId w:val="2"/>
-        </w:numPr>
-        <w:spacing w:after="160" w:line="259" w:lineRule="auto"/>
-        <w:ind w:left="0" w:firstLine="0"/>
-      </w:pPr>
-      <w:r>
-        <w:lastRenderedPageBreak/>
-        <w:t>Warstwa niskopoziomowa</w:t>
-      </w:r>
-    </w:p>
-    <w:p>
-      <w:pPr>
-        <w:spacing w:after="160" w:line="259" w:lineRule="auto"/>
-        <w:ind w:left="0" w:firstLine="0"/>
-      </w:pPr>
-    </w:p>
-    <w:p>
-      <w:pPr>
-        <w:spacing w:after="160" w:line="259" w:lineRule="auto"/>
-        <w:ind w:left="0" w:firstLine="0"/>
-      </w:pPr>
-      <w:r>
-        <w:rPr>
-          <w:noProof/>
-        </w:rPr>
-        <w:drawing>
-          <wp:inline distT="0" distB="0" distL="0" distR="0" wp14:anchorId="7E9AFB29" wp14:editId="0423F0C4">
-            <wp:extent cx="6602730" cy="3204210"/>
-            <wp:effectExtent l="0" t="0" r="7620" b="0"/>
-            <wp:docPr id="6" name="Picture 6"/>
-            <wp:cNvGraphicFramePr>
-              <a:graphicFrameLocks xmlns:a="http://schemas.openxmlformats.org/drawingml/2006/main" noChangeAspect="1"/>
-            </wp:cNvGraphicFramePr>
-            <a:graphic xmlns:a="http://schemas.openxmlformats.org/drawingml/2006/main">
-              <a:graphicData uri="http://schemas.openxmlformats.org/drawingml/2006/picture">
-                <pic:pic xmlns:pic="http://schemas.openxmlformats.org/drawingml/2006/picture">
-                  <pic:nvPicPr>
-                    <pic:cNvPr id="6" name="LowLevelLayer.png"/>
-                    <pic:cNvPicPr/>
-                  </pic:nvPicPr>
-                  <pic:blipFill>
-                    <a:blip r:embed="rId11">
-                      <a:extLst>
-                        <a:ext uri="{28A0092B-C50C-407E-A947-70E740481C1C}">
-                          <a14:useLocalDpi xmlns:a14="http://schemas.microsoft.com/office/drawing/2010/main" val="0"/>
-                        </a:ext>
-                      </a:extLst>
-                    </a:blip>
-                    <a:stretch>
-                      <a:fillRect/>
-                    </a:stretch>
-                  </pic:blipFill>
-                  <pic:spPr>
-                    <a:xfrm>
-                      <a:off x="0" y="0"/>
-                      <a:ext cx="6602730" cy="3204210"/>
-                    </a:xfrm>
-                    <a:prstGeom prst="rect">
-                      <a:avLst/>
-                    </a:prstGeom>
-                  </pic:spPr>
-                </pic:pic>
-              </a:graphicData>
-            </a:graphic>
-          </wp:inline>
-        </w:drawing>
-      </w:r>
-    </w:p>
-    <w:p>
-      <w:pPr>
-        <w:spacing w:after="160" w:line="259" w:lineRule="auto"/>
-        <w:ind w:left="0" w:firstLine="0"/>
-      </w:pPr>
-    </w:p>
-    <w:p>
-      <w:pPr>
-        <w:spacing w:after="160" w:line="259" w:lineRule="auto"/>
-        <w:ind w:left="0" w:firstLine="0"/>
-      </w:pPr>
-    </w:p>
-    <w:p>
-      <w:pPr>
-        <w:spacing w:after="160" w:line="259" w:lineRule="auto"/>
-        <w:ind w:left="0" w:firstLine="0"/>
-      </w:pPr>
-    </w:p>
-    <w:p>
-      <w:pPr>
-        <w:spacing w:after="160" w:line="259" w:lineRule="auto"/>
-        <w:ind w:left="0" w:firstLine="0"/>
-      </w:pPr>
-    </w:p>
-    <w:p>
-      <w:pPr>
-        <w:numPr>
-          <w:ilvl w:val="1"/>
-          <w:numId w:val="2"/>
-        </w:numPr>
-        <w:spacing w:after="160" w:line="259" w:lineRule="auto"/>
-        <w:ind w:left="0" w:firstLine="0"/>
-      </w:pPr>
-      <w:r>
-        <w:t xml:space="preserve">Warstwa danych ( Baza </w:t>
-      </w:r>
-      <w:proofErr w:type="gramStart"/>
-      <w:r>
-        <w:t>danych )</w:t>
-      </w:r>
-      <w:proofErr w:type="gramEnd"/>
-    </w:p>
-    <w:p>
-      <w:pPr>
-        <w:spacing w:after="160" w:line="259" w:lineRule="auto"/>
-        <w:ind w:left="0" w:firstLine="0"/>
-      </w:pPr>
-    </w:p>
-    <w:p>
-      <w:pPr>
-        <w:spacing w:after="160" w:line="259" w:lineRule="auto"/>
-        <w:ind w:left="0" w:firstLine="0"/>
-      </w:pPr>
-      <w:r>
-        <w:rPr>
-          <w:noProof/>
-        </w:rPr>
-        <w:drawing>
-          <wp:inline distT="0" distB="0" distL="0" distR="0" wp14:anchorId="2E558D55" wp14:editId="6E54B7A6">
-            <wp:extent cx="6602730" cy="2640330"/>
-            <wp:effectExtent l="0" t="0" r="7620" b="7620"/>
-            <wp:docPr id="7" name="Picture 7"/>
-            <wp:cNvGraphicFramePr>
-              <a:graphicFrameLocks xmlns:a="http://schemas.openxmlformats.org/drawingml/2006/main" noChangeAspect="1"/>
-            </wp:cNvGraphicFramePr>
-            <a:graphic xmlns:a="http://schemas.openxmlformats.org/drawingml/2006/main">
-              <a:graphicData uri="http://schemas.openxmlformats.org/drawingml/2006/picture">
-                <pic:pic xmlns:pic="http://schemas.openxmlformats.org/drawingml/2006/picture">
-                  <pic:nvPicPr>
-                    <pic:cNvPr id="7" name="Database.png"/>
-                    <pic:cNvPicPr/>
-                  </pic:nvPicPr>
-                  <pic:blipFill>
-                    <a:blip r:embed="rId12" cstate="print">
-                      <a:extLst>
-                        <a:ext uri="{28A0092B-C50C-407E-A947-70E740481C1C}">
-                          <a14:useLocalDpi xmlns:a14="http://schemas.microsoft.com/office/drawing/2010/main" val="0"/>
-                        </a:ext>
-                      </a:extLst>
-                    </a:blip>
-                    <a:stretch>
-                      <a:fillRect/>
-                    </a:stretch>
-                  </pic:blipFill>
-                  <pic:spPr>
-                    <a:xfrm>
-                      <a:off x="0" y="0"/>
-                      <a:ext cx="6602730" cy="2640330"/>
-                    </a:xfrm>
-                    <a:prstGeom prst="rect">
-                      <a:avLst/>
-                    </a:prstGeom>
-                  </pic:spPr>
-                </pic:pic>
-              </a:graphicData>
-            </a:graphic>
-          </wp:inline>
-        </w:drawing>
-      </w:r>
-    </w:p>
-    <w:p>
-      <w:pPr>
-        <w:spacing w:after="177"/>
-        <w:ind w:left="734" w:firstLine="0"/>
-      </w:pPr>
-    </w:p>
-    <w:p>
-      <w:pPr>
-        <w:spacing w:after="177"/>
-        <w:ind w:left="734" w:firstLine="0"/>
-      </w:pPr>
-    </w:p>
-    <w:p>
-      <w:pPr>
-        <w:spacing w:after="177"/>
-        <w:ind w:left="734" w:firstLine="0"/>
-      </w:pPr>
-    </w:p>
-    <w:p>
-      <w:pPr>
-        <w:spacing w:after="177"/>
-        <w:ind w:left="734" w:firstLine="0"/>
-      </w:pPr>
-    </w:p>
-    <w:p>
-      <w:pPr>
-        <w:spacing w:after="177"/>
-        <w:ind w:left="734" w:firstLine="0"/>
-      </w:pPr>
+        <w:rPr>
+          <w:sz w:val="32"/>
+          <w:szCs w:val="44"/>
+        </w:rPr>
+      </w:pPr>
+      <w:r>
+        <w:rPr>
+          <w:sz w:val="44"/>
+          <w:szCs w:val="44"/>
+        </w:rPr>
+        <w:t xml:space="preserve"> </w:t>
+      </w:r>
+      <w:r>
+        <w:rPr>
+          <w:sz w:val="32"/>
+          <w:szCs w:val="44"/>
+        </w:rPr>
+        <w:t>Wyszczególnienie ważnych elementów</w:t>
+      </w:r>
     </w:p>
     <w:p>
       <w:pPr>
         <w:pStyle w:val="ListParagraph"/>
         <w:numPr>
           <w:ilvl w:val="1"/>
-          <w:numId w:val="2"/>
+          <w:numId w:val="21"/>
         </w:numPr>
         <w:spacing w:after="177"/>
-      </w:pPr>
-      <w:r>
-        <w:lastRenderedPageBreak/>
-        <w:t xml:space="preserve">Warstwa prezentacji ( Interfejs </w:t>
-      </w:r>
-      <w:proofErr w:type="gramStart"/>
-      <w:r>
-        <w:t>użytkownika )</w:t>
-      </w:r>
-      <w:proofErr w:type="gramEnd"/>
-    </w:p>
-    <w:p>
-      <w:pPr>
-        <w:spacing w:after="177"/>
-        <w:ind w:left="57" w:firstLine="0"/>
-      </w:pPr>
-      <w:r>
-        <w:rPr>
-          <w:noProof/>
-        </w:rPr>
-        <w:drawing>
-          <wp:inline distT="0" distB="0" distL="0" distR="0" wp14:anchorId="0BAAEF9E" wp14:editId="37B72CE8">
-            <wp:extent cx="6602730" cy="3575050"/>
-            <wp:effectExtent l="0" t="0" r="7620" b="6350"/>
-            <wp:docPr id="11" name="Picture 11"/>
-            <wp:cNvGraphicFramePr>
-              <a:graphicFrameLocks xmlns:a="http://schemas.openxmlformats.org/drawingml/2006/main" noChangeAspect="1"/>
-            </wp:cNvGraphicFramePr>
-            <a:graphic xmlns:a="http://schemas.openxmlformats.org/drawingml/2006/main">
-              <a:graphicData uri="http://schemas.openxmlformats.org/drawingml/2006/picture">
-                <pic:pic xmlns:pic="http://schemas.openxmlformats.org/drawingml/2006/picture">
-                  <pic:nvPicPr>
-                    <pic:cNvPr id="8" name="UserInterface.png"/>
-                    <pic:cNvPicPr/>
-                  </pic:nvPicPr>
-                  <pic:blipFill>
-                    <a:blip r:embed="rId13">
-                      <a:extLst>
-                        <a:ext uri="{28A0092B-C50C-407E-A947-70E740481C1C}">
-                          <a14:useLocalDpi xmlns:a14="http://schemas.microsoft.com/office/drawing/2010/main" val="0"/>
-                        </a:ext>
-                      </a:extLst>
-                    </a:blip>
-                    <a:stretch>
-                      <a:fillRect/>
-                    </a:stretch>
-                  </pic:blipFill>
-                  <pic:spPr>
-                    <a:xfrm>
-                      <a:off x="0" y="0"/>
-                      <a:ext cx="6602730" cy="3575050"/>
-                    </a:xfrm>
-                    <a:prstGeom prst="rect">
-                      <a:avLst/>
-                    </a:prstGeom>
-                  </pic:spPr>
-                </pic:pic>
-              </a:graphicData>
-            </a:graphic>
-          </wp:inline>
-        </w:drawing>
+        <w:rPr>
+          <w:sz w:val="32"/>
+          <w:szCs w:val="44"/>
+        </w:rPr>
+      </w:pPr>
+      <w:r>
+        <w:rPr>
+          <w:sz w:val="32"/>
+          <w:szCs w:val="44"/>
+        </w:rPr>
+        <w:t xml:space="preserve">Liczba </w:t>
+      </w:r>
+      <w:r>
+        <w:rPr>
+          <w:sz w:val="32"/>
+          <w:szCs w:val="44"/>
+        </w:rPr>
+        <w:t>tabel</w:t>
+      </w:r>
+      <w:r>
+        <w:rPr>
+          <w:sz w:val="32"/>
+          <w:szCs w:val="44"/>
+        </w:rPr>
+        <w:t xml:space="preserve"> = </w:t>
+      </w:r>
+      <w:r>
+        <w:rPr>
+          <w:sz w:val="32"/>
+          <w:szCs w:val="44"/>
+        </w:rPr>
+        <w:t>7</w:t>
       </w:r>
     </w:p>
     <w:p>
@@ -3057,288 +1122,419 @@
         <w:pStyle w:val="ListParagraph"/>
         <w:numPr>
           <w:ilvl w:val="1"/>
-          <w:numId w:val="2"/>
+          <w:numId w:val="21"/>
         </w:numPr>
         <w:spacing w:after="177"/>
-      </w:pPr>
-      <w:r>
-        <w:t>Pełna architektura</w:t>
-      </w:r>
-    </w:p>
-    <w:p>
-      <w:pPr>
-        <w:spacing w:after="177"/>
-      </w:pPr>
-      <w:r>
-        <w:rPr>
-          <w:noProof/>
-        </w:rPr>
-        <w:drawing>
-          <wp:inline distT="0" distB="0" distL="0" distR="0" wp14:anchorId="0DD50A66" wp14:editId="3C977092">
-            <wp:extent cx="6602730" cy="1685925"/>
-            <wp:effectExtent l="0" t="0" r="7620" b="9525"/>
-            <wp:docPr id="12" name="Picture 12"/>
-            <wp:cNvGraphicFramePr>
-              <a:graphicFrameLocks xmlns:a="http://schemas.openxmlformats.org/drawingml/2006/main" noChangeAspect="1"/>
-            </wp:cNvGraphicFramePr>
-            <a:graphic xmlns:a="http://schemas.openxmlformats.org/drawingml/2006/main">
-              <a:graphicData uri="http://schemas.openxmlformats.org/drawingml/2006/picture">
-                <pic:pic xmlns:pic="http://schemas.openxmlformats.org/drawingml/2006/picture">
-                  <pic:nvPicPr>
-                    <pic:cNvPr id="12" name="WholeArchitecture.png"/>
-                    <pic:cNvPicPr/>
-                  </pic:nvPicPr>
-                  <pic:blipFill>
-                    <a:blip r:embed="rId14" cstate="print">
-                      <a:extLst>
-                        <a:ext uri="{28A0092B-C50C-407E-A947-70E740481C1C}">
-                          <a14:useLocalDpi xmlns:a14="http://schemas.microsoft.com/office/drawing/2010/main" val="0"/>
-                        </a:ext>
-                      </a:extLst>
-                    </a:blip>
-                    <a:stretch>
-                      <a:fillRect/>
-                    </a:stretch>
-                  </pic:blipFill>
-                  <pic:spPr>
-                    <a:xfrm>
-                      <a:off x="0" y="0"/>
-                      <a:ext cx="6602730" cy="1685925"/>
-                    </a:xfrm>
-                    <a:prstGeom prst="rect">
-                      <a:avLst/>
-                    </a:prstGeom>
-                  </pic:spPr>
-                </pic:pic>
-              </a:graphicData>
-            </a:graphic>
-          </wp:inline>
-        </w:drawing>
-      </w:r>
-    </w:p>
-    <w:p>
-      <w:pPr>
-        <w:spacing w:after="177"/>
-      </w:pPr>
-    </w:p>
-    <w:p>
-      <w:pPr>
-        <w:spacing w:after="177"/>
-      </w:pPr>
-    </w:p>
-    <w:p>
-      <w:pPr>
-        <w:spacing w:after="177"/>
-      </w:pPr>
-    </w:p>
-    <w:p>
-      <w:pPr>
-        <w:spacing w:after="177"/>
-      </w:pPr>
-    </w:p>
-    <w:p>
-      <w:pPr>
-        <w:spacing w:after="177"/>
-      </w:pPr>
-    </w:p>
-    <w:p>
-      <w:pPr>
-        <w:spacing w:after="177"/>
-      </w:pPr>
-    </w:p>
-    <w:p>
-      <w:pPr>
-        <w:spacing w:after="177"/>
-      </w:pPr>
-    </w:p>
-    <w:p>
-      <w:pPr>
-        <w:spacing w:after="177"/>
-      </w:pPr>
-    </w:p>
-    <w:p>
-      <w:pPr>
-        <w:spacing w:after="177"/>
-      </w:pPr>
-    </w:p>
-    <w:p>
-      <w:pPr>
-        <w:spacing w:after="177"/>
-      </w:pPr>
-    </w:p>
-    <w:p>
-      <w:pPr>
-        <w:spacing w:after="177"/>
-      </w:pPr>
-    </w:p>
-    <w:p>
-      <w:pPr>
-        <w:spacing w:after="177"/>
-      </w:pPr>
-    </w:p>
-    <w:p>
-      <w:pPr>
+        <w:rPr>
+          <w:sz w:val="32"/>
+          <w:szCs w:val="44"/>
+        </w:rPr>
+      </w:pPr>
+      <w:r>
+        <w:rPr>
+          <w:sz w:val="32"/>
+          <w:szCs w:val="44"/>
+        </w:rPr>
+        <w:t>Normalizacja = 3</w:t>
+      </w:r>
+    </w:p>
+    <w:p>
+      <w:pPr>
+        <w:pStyle w:val="ListParagraph"/>
         <w:numPr>
-          <w:ilvl w:val="0"/>
-          <w:numId w:val="2"/>
+          <w:ilvl w:val="1"/>
+          <w:numId w:val="21"/>
         </w:numPr>
         <w:spacing w:after="177"/>
-        <w:ind w:left="734" w:hanging="648"/>
-      </w:pPr>
-      <w:r>
-        <w:lastRenderedPageBreak/>
-        <w:t>Weryfikacja ryzyka</w:t>
-      </w:r>
-    </w:p>
-    <w:p>
-      <w:pPr>
+        <w:rPr>
+          <w:sz w:val="32"/>
+          <w:szCs w:val="44"/>
+        </w:rPr>
+      </w:pPr>
+      <w:r>
+        <w:rPr>
+          <w:sz w:val="32"/>
+          <w:szCs w:val="44"/>
+        </w:rPr>
+        <w:t>Słownik</w:t>
+      </w:r>
+    </w:p>
+    <w:p>
+      <w:pPr>
+        <w:pStyle w:val="ListParagraph"/>
+        <w:numPr>
+          <w:ilvl w:val="2"/>
+          <w:numId w:val="21"/>
+        </w:numPr>
+        <w:spacing w:after="177"/>
+        <w:rPr>
+          <w:sz w:val="32"/>
+          <w:szCs w:val="44"/>
+        </w:rPr>
+      </w:pPr>
+      <w:proofErr w:type="spellStart"/>
+      <w:r>
+        <w:rPr>
+          <w:sz w:val="32"/>
+          <w:szCs w:val="44"/>
+        </w:rPr>
+        <w:t>HardwareType</w:t>
+      </w:r>
+      <w:proofErr w:type="spellEnd"/>
+    </w:p>
+    <w:p>
+      <w:pPr>
+        <w:pStyle w:val="ListParagraph"/>
         <w:numPr>
           <w:ilvl w:val="1"/>
-          <w:numId w:val="2"/>
+          <w:numId w:val="21"/>
         </w:numPr>
         <w:spacing w:after="177"/>
-        <w:ind w:hanging="648"/>
-      </w:pPr>
-      <w:r>
-        <w:t xml:space="preserve">Podczas próby implementacji systemu zgodnie z protokołem AISG2.0 trzeba wziąć pod </w:t>
-      </w:r>
-      <w:proofErr w:type="gramStart"/>
-      <w:r>
-        <w:t>uwagę iż</w:t>
-      </w:r>
-      <w:proofErr w:type="gramEnd"/>
-      <w:r>
-        <w:t xml:space="preserve"> niestety nie wszystkie urządzenia działają zgodnie ze standardem, a więc w przypadku braków wiedzy na temat oczekiwań wobec niego, można zajść w ślepy zaułek z którego wyjściem jest negatywna wiadomość w sprawie próby pełnej obsługi urządzenia RET</w:t>
-      </w:r>
-    </w:p>
-    <w:p>
-      <w:pPr>
+        <w:rPr>
+          <w:sz w:val="32"/>
+          <w:szCs w:val="44"/>
+        </w:rPr>
+      </w:pPr>
+      <w:r>
+        <w:rPr>
+          <w:sz w:val="32"/>
+          <w:szCs w:val="44"/>
+        </w:rPr>
+        <w:t>Klucze</w:t>
+      </w:r>
+    </w:p>
+    <w:p>
+      <w:pPr>
+        <w:pStyle w:val="ListParagraph"/>
+        <w:numPr>
+          <w:ilvl w:val="2"/>
+          <w:numId w:val="21"/>
+        </w:numPr>
+        <w:spacing w:after="177"/>
+        <w:rPr>
+          <w:sz w:val="32"/>
+          <w:szCs w:val="44"/>
+        </w:rPr>
+      </w:pPr>
+      <w:r>
+        <w:rPr>
+          <w:sz w:val="32"/>
+          <w:szCs w:val="44"/>
+        </w:rPr>
+        <w:t>Główne</w:t>
+      </w:r>
+      <w:bookmarkStart w:id="0" w:name="_GoBack"/>
+      <w:bookmarkEnd w:id="0"/>
+    </w:p>
+    <w:p>
+      <w:pPr>
+        <w:pStyle w:val="ListParagraph"/>
+        <w:numPr>
+          <w:ilvl w:val="3"/>
+          <w:numId w:val="21"/>
+        </w:numPr>
+        <w:spacing w:after="177"/>
+        <w:rPr>
+          <w:sz w:val="32"/>
+          <w:szCs w:val="44"/>
+        </w:rPr>
+      </w:pPr>
+      <w:proofErr w:type="spellStart"/>
+      <w:r>
+        <w:rPr>
+          <w:sz w:val="32"/>
+          <w:szCs w:val="44"/>
+        </w:rPr>
+        <w:t>PK_TelcoWorker_ContactInformation</w:t>
+      </w:r>
+      <w:proofErr w:type="spellEnd"/>
+    </w:p>
+    <w:p>
+      <w:pPr>
+        <w:pStyle w:val="ListParagraph"/>
+        <w:numPr>
+          <w:ilvl w:val="2"/>
+          <w:numId w:val="21"/>
+        </w:numPr>
+        <w:spacing w:after="177"/>
+        <w:rPr>
+          <w:sz w:val="32"/>
+          <w:szCs w:val="44"/>
+        </w:rPr>
+      </w:pPr>
+      <w:r>
+        <w:rPr>
+          <w:sz w:val="32"/>
+          <w:szCs w:val="44"/>
+        </w:rPr>
+        <w:t>Obce</w:t>
+      </w:r>
+    </w:p>
+    <w:p>
+      <w:pPr>
+        <w:pStyle w:val="ListParagraph"/>
+        <w:numPr>
+          <w:ilvl w:val="3"/>
+          <w:numId w:val="21"/>
+        </w:numPr>
+        <w:spacing w:after="177"/>
+        <w:rPr>
+          <w:sz w:val="32"/>
+          <w:szCs w:val="44"/>
+        </w:rPr>
+      </w:pPr>
+      <w:proofErr w:type="spellStart"/>
+      <w:r>
+        <w:rPr>
+          <w:sz w:val="32"/>
+          <w:szCs w:val="44"/>
+        </w:rPr>
+        <w:t>FK_TelcoUser_OperatorName</w:t>
+      </w:r>
+      <w:proofErr w:type="spellEnd"/>
+    </w:p>
+    <w:p>
+      <w:pPr>
+        <w:pStyle w:val="ListParagraph"/>
         <w:numPr>
           <w:ilvl w:val="1"/>
-          <w:numId w:val="2"/>
+          <w:numId w:val="21"/>
         </w:numPr>
         <w:spacing w:after="177"/>
-        <w:ind w:hanging="648"/>
-      </w:pPr>
-      <w:r>
-        <w:t xml:space="preserve">Trzeba trzymać balans pomiędzy zmierzaniem do fizycznego połączenia się z urządzeniem a operowaniu na jego symulatorze, dlaczego? Testy jednostkowe/modułowe będą trwały znacznie dłużej na prawdziwym </w:t>
-      </w:r>
-      <w:proofErr w:type="gramStart"/>
-      <w:r>
-        <w:t>sprzęcie co</w:t>
-      </w:r>
-      <w:proofErr w:type="gramEnd"/>
-      <w:r>
-        <w:t xml:space="preserve"> wydłuży znacznie wprowadzanie nowych funkcjonalności oraz poprawianie już istniejących. </w:t>
-      </w:r>
-    </w:p>
-    <w:p>
-      <w:pPr>
-        <w:spacing w:after="177"/>
-      </w:pPr>
-    </w:p>
-    <w:p>
-      <w:pPr>
-        <w:spacing w:after="177"/>
-      </w:pPr>
-    </w:p>
-    <w:p>
-      <w:pPr>
+        <w:rPr>
+          <w:sz w:val="32"/>
+          <w:szCs w:val="44"/>
+        </w:rPr>
+      </w:pPr>
+      <w:r>
+        <w:rPr>
+          <w:sz w:val="32"/>
+          <w:szCs w:val="44"/>
+        </w:rPr>
+        <w:t>Procedury składowane CRUD</w:t>
+      </w:r>
+    </w:p>
+    <w:p>
+      <w:pPr>
+        <w:pStyle w:val="ListParagraph"/>
         <w:numPr>
-          <w:ilvl w:val="0"/>
-          <w:numId w:val="2"/>
+          <w:ilvl w:val="2"/>
+          <w:numId w:val="21"/>
         </w:numPr>
         <w:spacing w:after="177"/>
-        <w:ind w:left="734" w:hanging="648"/>
-      </w:pPr>
-      <w:r>
-        <w:t>Dodatkowe linki</w:t>
-      </w:r>
-    </w:p>
-    <w:p>
-      <w:pPr>
+        <w:rPr>
+          <w:sz w:val="32"/>
+          <w:szCs w:val="44"/>
+        </w:rPr>
+      </w:pPr>
+      <w:r>
+        <w:rPr>
+          <w:sz w:val="32"/>
+          <w:szCs w:val="44"/>
+        </w:rPr>
+        <w:t>Utworzone jedynie dla operacji użytych w innych procedurach</w:t>
+      </w:r>
+    </w:p>
+    <w:p>
+      <w:pPr>
+        <w:pStyle w:val="ListParagraph"/>
+        <w:numPr>
+          <w:ilvl w:val="3"/>
+          <w:numId w:val="21"/>
+        </w:numPr>
+        <w:spacing w:after="177"/>
+        <w:rPr>
+          <w:sz w:val="32"/>
+          <w:szCs w:val="44"/>
+        </w:rPr>
+      </w:pPr>
+      <w:proofErr w:type="spellStart"/>
+      <w:r>
+        <w:rPr>
+          <w:sz w:val="32"/>
+          <w:szCs w:val="44"/>
+        </w:rPr>
+        <w:t>Hardware_Insert</w:t>
+      </w:r>
+      <w:proofErr w:type="spellEnd"/>
+    </w:p>
+    <w:p>
+      <w:pPr>
+        <w:pStyle w:val="ListParagraph"/>
+        <w:numPr>
+          <w:ilvl w:val="3"/>
+          <w:numId w:val="21"/>
+        </w:numPr>
+        <w:spacing w:after="177"/>
+        <w:rPr>
+          <w:sz w:val="32"/>
+          <w:szCs w:val="44"/>
+        </w:rPr>
+      </w:pPr>
+      <w:proofErr w:type="spellStart"/>
+      <w:r>
+        <w:rPr>
+          <w:sz w:val="32"/>
+          <w:szCs w:val="44"/>
+        </w:rPr>
+        <w:t>Hardware_Update</w:t>
+      </w:r>
+      <w:proofErr w:type="spellEnd"/>
+    </w:p>
+    <w:p>
+      <w:pPr>
+        <w:pStyle w:val="ListParagraph"/>
         <w:numPr>
           <w:ilvl w:val="1"/>
-          <w:numId w:val="2"/>
+          <w:numId w:val="21"/>
         </w:numPr>
         <w:spacing w:after="177"/>
-        <w:ind w:hanging="648"/>
-      </w:pPr>
-      <w:r>
-        <w:t>Diagram UML</w:t>
-      </w:r>
-    </w:p>
-    <w:p>
-      <w:pPr>
+        <w:rPr>
+          <w:sz w:val="32"/>
+          <w:szCs w:val="44"/>
+        </w:rPr>
+      </w:pPr>
+      <w:r>
+        <w:rPr>
+          <w:sz w:val="32"/>
+          <w:szCs w:val="44"/>
+        </w:rPr>
+        <w:t xml:space="preserve"> Widoki składające wiele tabel</w:t>
+      </w:r>
+    </w:p>
+    <w:p>
+      <w:pPr>
+        <w:pStyle w:val="ListParagraph"/>
         <w:numPr>
           <w:ilvl w:val="2"/>
-          <w:numId w:val="2"/>
+          <w:numId w:val="21"/>
         </w:numPr>
         <w:spacing w:after="177"/>
-        <w:ind w:hanging="648"/>
-      </w:pPr>
-      <w:hyperlink r:id="rId15" w:history="1">
-        <w:r>
-          <w:rPr>
-            <w:rStyle w:val="Hyperlink"/>
-          </w:rPr>
-          <w:t>https://github.com/CopernicusSemestr5/Almag_RetDriver/tree/UML</w:t>
-        </w:r>
-      </w:hyperlink>
-    </w:p>
-    <w:p>
-      <w:pPr>
+        <w:rPr>
+          <w:sz w:val="32"/>
+          <w:szCs w:val="44"/>
+        </w:rPr>
+      </w:pPr>
+      <w:proofErr w:type="spellStart"/>
+      <w:r>
+        <w:rPr>
+          <w:sz w:val="32"/>
+          <w:szCs w:val="44"/>
+        </w:rPr>
+        <w:t>TelcoUserWithContactInfo_View</w:t>
+      </w:r>
+      <w:proofErr w:type="spellEnd"/>
+    </w:p>
+    <w:p>
+      <w:pPr>
+        <w:pStyle w:val="ListParagraph"/>
         <w:numPr>
           <w:ilvl w:val="1"/>
-          <w:numId w:val="2"/>
+          <w:numId w:val="21"/>
         </w:numPr>
         <w:spacing w:after="177"/>
-        <w:ind w:hanging="648"/>
-      </w:pPr>
-      <w:r>
-        <w:t xml:space="preserve">Kod produkcyjny opatrzony licencją </w:t>
-      </w:r>
-      <w:r>
-        <w:rPr>
-          <w:rFonts w:ascii="Consolas" w:hAnsi="Consolas"/>
-          <w:color w:val="24292E"/>
-          <w:sz w:val="18"/>
-          <w:szCs w:val="18"/>
-          <w:shd w:val="clear" w:color="auto" w:fill="FFFFFF"/>
-        </w:rPr>
-        <w:t>(CC BY-NC-ND 4.0)</w:t>
-      </w:r>
-    </w:p>
-    <w:p>
-      <w:pPr>
+        <w:rPr>
+          <w:sz w:val="32"/>
+          <w:szCs w:val="44"/>
+        </w:rPr>
+      </w:pPr>
+      <w:r>
+        <w:rPr>
+          <w:sz w:val="32"/>
+          <w:szCs w:val="44"/>
+        </w:rPr>
+        <w:t xml:space="preserve"> Indeksy</w:t>
+      </w:r>
+    </w:p>
+    <w:p>
+      <w:pPr>
+        <w:pStyle w:val="ListParagraph"/>
         <w:numPr>
           <w:ilvl w:val="2"/>
-          <w:numId w:val="2"/>
+          <w:numId w:val="21"/>
         </w:numPr>
         <w:spacing w:after="177"/>
-        <w:ind w:hanging="648"/>
-      </w:pPr>
-      <w:hyperlink r:id="rId16" w:history="1">
-        <w:r>
-          <w:rPr>
-            <w:rStyle w:val="Hyperlink"/>
-          </w:rPr>
-          <w:t>https://github.com/CopernicusSemestr5/Almag_RetDriver</w:t>
-        </w:r>
-      </w:hyperlink>
-    </w:p>
-    <w:p>
-      <w:pPr>
+        <w:rPr>
+          <w:sz w:val="32"/>
+          <w:szCs w:val="44"/>
+        </w:rPr>
+      </w:pPr>
+      <w:r>
+        <w:rPr>
+          <w:sz w:val="32"/>
+          <w:szCs w:val="44"/>
+        </w:rPr>
+        <w:t>Zwykłe</w:t>
+      </w:r>
+    </w:p>
+    <w:p>
+      <w:pPr>
+        <w:pStyle w:val="ListParagraph"/>
+        <w:numPr>
+          <w:ilvl w:val="3"/>
+          <w:numId w:val="21"/>
+        </w:numPr>
         <w:spacing w:after="177"/>
-        <w:ind w:left="57" w:firstLine="0"/>
-      </w:pPr>
+        <w:rPr>
+          <w:sz w:val="32"/>
+          <w:szCs w:val="44"/>
+          <w:lang w:val="en-US"/>
+        </w:rPr>
+      </w:pPr>
+      <w:proofErr w:type="spellStart"/>
+      <w:r>
+        <w:rPr>
+          <w:sz w:val="32"/>
+          <w:szCs w:val="44"/>
+          <w:lang w:val="en-US"/>
+        </w:rPr>
+        <w:t>TelcoWroclaw_Hardware_UniqueIndex_PC_and_SN</w:t>
+      </w:r>
+      <w:proofErr w:type="spellEnd"/>
     </w:p>
     <w:p>
       <w:pPr>
         <w:pStyle w:val="ListParagraph"/>
+        <w:numPr>
+          <w:ilvl w:val="2"/>
+          <w:numId w:val="21"/>
+        </w:numPr>
         <w:spacing w:after="177"/>
-        <w:ind w:left="777" w:firstLine="0"/>
-      </w:pPr>
+        <w:rPr>
+          <w:sz w:val="32"/>
+          <w:szCs w:val="44"/>
+        </w:rPr>
+      </w:pPr>
+      <w:r>
+        <w:rPr>
+          <w:sz w:val="32"/>
+          <w:szCs w:val="44"/>
+        </w:rPr>
+        <w:t>Bazujące na widoku</w:t>
+      </w:r>
+    </w:p>
+    <w:p>
+      <w:pPr>
+        <w:pStyle w:val="ListParagraph"/>
+        <w:numPr>
+          <w:ilvl w:val="3"/>
+          <w:numId w:val="21"/>
+        </w:numPr>
+        <w:spacing w:after="177"/>
+        <w:rPr>
+          <w:sz w:val="32"/>
+          <w:szCs w:val="44"/>
+        </w:rPr>
+      </w:pPr>
+      <w:proofErr w:type="spellStart"/>
+      <w:r>
+        <w:rPr>
+          <w:sz w:val="32"/>
+          <w:szCs w:val="44"/>
+        </w:rPr>
+        <w:t>TelcoUserWithContactInfo_View_Index</w:t>
+      </w:r>
+      <w:proofErr w:type="spellEnd"/>
     </w:p>
     <w:sectPr>
       <w:pgSz w:w="11906" w:h="16838"/>
@@ -3601,6 +1797,92 @@
     </w:lvl>
   </w:abstractNum>
   <w:abstractNum w:abstractNumId="2" w15:restartNumberingAfterBreak="0">
+    <w:nsid w:val="09DB57FE"/>
+    <w:multiLevelType w:val="hybridMultilevel"/>
+    <w:tmpl w:val="F580F55E"/>
+    <w:lvl w:ilvl="0" w:tplc="0415000F">
+      <w:start w:val="1"/>
+      <w:numFmt w:val="decimal"/>
+      <w:lvlText w:val="%1."/>
+      <w:lvlJc w:val="left"/>
+      <w:pPr>
+        <w:ind w:left="806" w:hanging="360"/>
+      </w:pPr>
+    </w:lvl>
+    <w:lvl w:ilvl="1" w:tplc="04150019">
+      <w:start w:val="1"/>
+      <w:numFmt w:val="lowerLetter"/>
+      <w:lvlText w:val="%2."/>
+      <w:lvlJc w:val="left"/>
+      <w:pPr>
+        <w:ind w:left="1526" w:hanging="360"/>
+      </w:pPr>
+    </w:lvl>
+    <w:lvl w:ilvl="2" w:tplc="0415001B">
+      <w:start w:val="1"/>
+      <w:numFmt w:val="lowerRoman"/>
+      <w:lvlText w:val="%3."/>
+      <w:lvlJc w:val="right"/>
+      <w:pPr>
+        <w:ind w:left="2246" w:hanging="180"/>
+      </w:pPr>
+    </w:lvl>
+    <w:lvl w:ilvl="3" w:tplc="0415000F">
+      <w:start w:val="1"/>
+      <w:numFmt w:val="decimal"/>
+      <w:lvlText w:val="%4."/>
+      <w:lvlJc w:val="left"/>
+      <w:pPr>
+        <w:ind w:left="2966" w:hanging="360"/>
+      </w:pPr>
+    </w:lvl>
+    <w:lvl w:ilvl="4" w:tplc="04150019" w:tentative="1">
+      <w:start w:val="1"/>
+      <w:numFmt w:val="lowerLetter"/>
+      <w:lvlText w:val="%5."/>
+      <w:lvlJc w:val="left"/>
+      <w:pPr>
+        <w:ind w:left="3686" w:hanging="360"/>
+      </w:pPr>
+    </w:lvl>
+    <w:lvl w:ilvl="5" w:tplc="0415001B" w:tentative="1">
+      <w:start w:val="1"/>
+      <w:numFmt w:val="lowerRoman"/>
+      <w:lvlText w:val="%6."/>
+      <w:lvlJc w:val="right"/>
+      <w:pPr>
+        <w:ind w:left="4406" w:hanging="180"/>
+      </w:pPr>
+    </w:lvl>
+    <w:lvl w:ilvl="6" w:tplc="0415000F" w:tentative="1">
+      <w:start w:val="1"/>
+      <w:numFmt w:val="decimal"/>
+      <w:lvlText w:val="%7."/>
+      <w:lvlJc w:val="left"/>
+      <w:pPr>
+        <w:ind w:left="5126" w:hanging="360"/>
+      </w:pPr>
+    </w:lvl>
+    <w:lvl w:ilvl="7" w:tplc="04150019" w:tentative="1">
+      <w:start w:val="1"/>
+      <w:numFmt w:val="lowerLetter"/>
+      <w:lvlText w:val="%8."/>
+      <w:lvlJc w:val="left"/>
+      <w:pPr>
+        <w:ind w:left="5846" w:hanging="360"/>
+      </w:pPr>
+    </w:lvl>
+    <w:lvl w:ilvl="8" w:tplc="0415001B" w:tentative="1">
+      <w:start w:val="1"/>
+      <w:numFmt w:val="lowerRoman"/>
+      <w:lvlText w:val="%9."/>
+      <w:lvlJc w:val="right"/>
+      <w:pPr>
+        <w:ind w:left="6566" w:hanging="180"/>
+      </w:pPr>
+    </w:lvl>
+  </w:abstractNum>
+  <w:abstractNum w:abstractNumId="3" w15:restartNumberingAfterBreak="0">
     <w:nsid w:val="15422CD1"/>
     <w:multiLevelType w:val="hybridMultilevel"/>
     <w:tmpl w:val="18B63C6C"/>
@@ -3686,7 +1968,7 @@
       </w:pPr>
     </w:lvl>
   </w:abstractNum>
-  <w:abstractNum w:abstractNumId="3" w15:restartNumberingAfterBreak="0">
+  <w:abstractNum w:abstractNumId="4" w15:restartNumberingAfterBreak="0">
     <w:nsid w:val="1661302E"/>
     <w:multiLevelType w:val="hybridMultilevel"/>
     <w:tmpl w:val="2954F996"/>
@@ -3799,7 +2081,7 @@
       </w:rPr>
     </w:lvl>
   </w:abstractNum>
-  <w:abstractNum w:abstractNumId="4" w15:restartNumberingAfterBreak="0">
+  <w:abstractNum w:abstractNumId="5" w15:restartNumberingAfterBreak="0">
     <w:nsid w:val="18AB0998"/>
     <w:multiLevelType w:val="hybridMultilevel"/>
     <w:tmpl w:val="64CE911E"/>
@@ -3885,7 +2167,7 @@
       </w:pPr>
     </w:lvl>
   </w:abstractNum>
-  <w:abstractNum w:abstractNumId="5" w15:restartNumberingAfterBreak="0">
+  <w:abstractNum w:abstractNumId="6" w15:restartNumberingAfterBreak="0">
     <w:nsid w:val="1A961391"/>
     <w:multiLevelType w:val="hybridMultilevel"/>
     <w:tmpl w:val="967473FA"/>
@@ -3971,7 +2253,93 @@
       </w:pPr>
     </w:lvl>
   </w:abstractNum>
-  <w:abstractNum w:abstractNumId="6" w15:restartNumberingAfterBreak="0">
+  <w:abstractNum w:abstractNumId="7" w15:restartNumberingAfterBreak="0">
+    <w:nsid w:val="1CB9223E"/>
+    <w:multiLevelType w:val="hybridMultilevel"/>
+    <w:tmpl w:val="93E2C6EC"/>
+    <w:lvl w:ilvl="0" w:tplc="0415000F">
+      <w:start w:val="1"/>
+      <w:numFmt w:val="decimal"/>
+      <w:lvlText w:val="%1."/>
+      <w:lvlJc w:val="left"/>
+      <w:pPr>
+        <w:ind w:left="720" w:hanging="360"/>
+      </w:pPr>
+    </w:lvl>
+    <w:lvl w:ilvl="1" w:tplc="04150019" w:tentative="1">
+      <w:start w:val="1"/>
+      <w:numFmt w:val="lowerLetter"/>
+      <w:lvlText w:val="%2."/>
+      <w:lvlJc w:val="left"/>
+      <w:pPr>
+        <w:ind w:left="1440" w:hanging="360"/>
+      </w:pPr>
+    </w:lvl>
+    <w:lvl w:ilvl="2" w:tplc="0415001B" w:tentative="1">
+      <w:start w:val="1"/>
+      <w:numFmt w:val="lowerRoman"/>
+      <w:lvlText w:val="%3."/>
+      <w:lvlJc w:val="right"/>
+      <w:pPr>
+        <w:ind w:left="2160" w:hanging="180"/>
+      </w:pPr>
+    </w:lvl>
+    <w:lvl w:ilvl="3" w:tplc="0415000F" w:tentative="1">
+      <w:start w:val="1"/>
+      <w:numFmt w:val="decimal"/>
+      <w:lvlText w:val="%4."/>
+      <w:lvlJc w:val="left"/>
+      <w:pPr>
+        <w:ind w:left="2880" w:hanging="360"/>
+      </w:pPr>
+    </w:lvl>
+    <w:lvl w:ilvl="4" w:tplc="04150019" w:tentative="1">
+      <w:start w:val="1"/>
+      <w:numFmt w:val="lowerLetter"/>
+      <w:lvlText w:val="%5."/>
+      <w:lvlJc w:val="left"/>
+      <w:pPr>
+        <w:ind w:left="3600" w:hanging="360"/>
+      </w:pPr>
+    </w:lvl>
+    <w:lvl w:ilvl="5" w:tplc="0415001B" w:tentative="1">
+      <w:start w:val="1"/>
+      <w:numFmt w:val="lowerRoman"/>
+      <w:lvlText w:val="%6."/>
+      <w:lvlJc w:val="right"/>
+      <w:pPr>
+        <w:ind w:left="4320" w:hanging="180"/>
+      </w:pPr>
+    </w:lvl>
+    <w:lvl w:ilvl="6" w:tplc="0415000F" w:tentative="1">
+      <w:start w:val="1"/>
+      <w:numFmt w:val="decimal"/>
+      <w:lvlText w:val="%7."/>
+      <w:lvlJc w:val="left"/>
+      <w:pPr>
+        <w:ind w:left="5040" w:hanging="360"/>
+      </w:pPr>
+    </w:lvl>
+    <w:lvl w:ilvl="7" w:tplc="04150019" w:tentative="1">
+      <w:start w:val="1"/>
+      <w:numFmt w:val="lowerLetter"/>
+      <w:lvlText w:val="%8."/>
+      <w:lvlJc w:val="left"/>
+      <w:pPr>
+        <w:ind w:left="5760" w:hanging="360"/>
+      </w:pPr>
+    </w:lvl>
+    <w:lvl w:ilvl="8" w:tplc="0415001B" w:tentative="1">
+      <w:start w:val="1"/>
+      <w:numFmt w:val="lowerRoman"/>
+      <w:lvlText w:val="%9."/>
+      <w:lvlJc w:val="right"/>
+      <w:pPr>
+        <w:ind w:left="6480" w:hanging="180"/>
+      </w:pPr>
+    </w:lvl>
+  </w:abstractNum>
+  <w:abstractNum w:abstractNumId="8" w15:restartNumberingAfterBreak="0">
     <w:nsid w:val="228C1FF2"/>
     <w:multiLevelType w:val="hybridMultilevel"/>
     <w:tmpl w:val="369C91B4"/>
@@ -4057,7 +2425,7 @@
       </w:pPr>
     </w:lvl>
   </w:abstractNum>
-  <w:abstractNum w:abstractNumId="7" w15:restartNumberingAfterBreak="0">
+  <w:abstractNum w:abstractNumId="9" w15:restartNumberingAfterBreak="0">
     <w:nsid w:val="26430D57"/>
     <w:multiLevelType w:val="hybridMultilevel"/>
     <w:tmpl w:val="EA124C62"/>
@@ -4170,7 +2538,7 @@
       </w:rPr>
     </w:lvl>
   </w:abstractNum>
-  <w:abstractNum w:abstractNumId="8" w15:restartNumberingAfterBreak="0">
+  <w:abstractNum w:abstractNumId="10" w15:restartNumberingAfterBreak="0">
     <w:nsid w:val="34EE4599"/>
     <w:multiLevelType w:val="hybridMultilevel"/>
     <w:tmpl w:val="53124ED2"/>
@@ -4382,7 +2750,7 @@
       </w:rPr>
     </w:lvl>
   </w:abstractNum>
-  <w:abstractNum w:abstractNumId="9" w15:restartNumberingAfterBreak="0">
+  <w:abstractNum w:abstractNumId="11" w15:restartNumberingAfterBreak="0">
     <w:nsid w:val="4B9A1C7C"/>
     <w:multiLevelType w:val="hybridMultilevel"/>
     <w:tmpl w:val="FD92982E"/>
@@ -4468,7 +2836,7 @@
       </w:pPr>
     </w:lvl>
   </w:abstractNum>
-  <w:abstractNum w:abstractNumId="10" w15:restartNumberingAfterBreak="0">
+  <w:abstractNum w:abstractNumId="12" w15:restartNumberingAfterBreak="0">
     <w:nsid w:val="524C7453"/>
     <w:multiLevelType w:val="multilevel"/>
     <w:tmpl w:val="D01EB5B2"/>
@@ -4581,7 +2949,93 @@
       </w:pPr>
     </w:lvl>
   </w:abstractNum>
-  <w:abstractNum w:abstractNumId="11" w15:restartNumberingAfterBreak="0">
+  <w:abstractNum w:abstractNumId="13" w15:restartNumberingAfterBreak="0">
+    <w:nsid w:val="543E1C39"/>
+    <w:multiLevelType w:val="hybridMultilevel"/>
+    <w:tmpl w:val="D4BE2D1A"/>
+    <w:lvl w:ilvl="0" w:tplc="0415000F">
+      <w:start w:val="1"/>
+      <w:numFmt w:val="decimal"/>
+      <w:lvlText w:val="%1."/>
+      <w:lvlJc w:val="left"/>
+      <w:pPr>
+        <w:ind w:left="720" w:hanging="360"/>
+      </w:pPr>
+    </w:lvl>
+    <w:lvl w:ilvl="1" w:tplc="04150019" w:tentative="1">
+      <w:start w:val="1"/>
+      <w:numFmt w:val="lowerLetter"/>
+      <w:lvlText w:val="%2."/>
+      <w:lvlJc w:val="left"/>
+      <w:pPr>
+        <w:ind w:left="1440" w:hanging="360"/>
+      </w:pPr>
+    </w:lvl>
+    <w:lvl w:ilvl="2" w:tplc="0415001B" w:tentative="1">
+      <w:start w:val="1"/>
+      <w:numFmt w:val="lowerRoman"/>
+      <w:lvlText w:val="%3."/>
+      <w:lvlJc w:val="right"/>
+      <w:pPr>
+        <w:ind w:left="2160" w:hanging="180"/>
+      </w:pPr>
+    </w:lvl>
+    <w:lvl w:ilvl="3" w:tplc="0415000F" w:tentative="1">
+      <w:start w:val="1"/>
+      <w:numFmt w:val="decimal"/>
+      <w:lvlText w:val="%4."/>
+      <w:lvlJc w:val="left"/>
+      <w:pPr>
+        <w:ind w:left="2880" w:hanging="360"/>
+      </w:pPr>
+    </w:lvl>
+    <w:lvl w:ilvl="4" w:tplc="04150019" w:tentative="1">
+      <w:start w:val="1"/>
+      <w:numFmt w:val="lowerLetter"/>
+      <w:lvlText w:val="%5."/>
+      <w:lvlJc w:val="left"/>
+      <w:pPr>
+        <w:ind w:left="3600" w:hanging="360"/>
+      </w:pPr>
+    </w:lvl>
+    <w:lvl w:ilvl="5" w:tplc="0415001B" w:tentative="1">
+      <w:start w:val="1"/>
+      <w:numFmt w:val="lowerRoman"/>
+      <w:lvlText w:val="%6."/>
+      <w:lvlJc w:val="right"/>
+      <w:pPr>
+        <w:ind w:left="4320" w:hanging="180"/>
+      </w:pPr>
+    </w:lvl>
+    <w:lvl w:ilvl="6" w:tplc="0415000F" w:tentative="1">
+      <w:start w:val="1"/>
+      <w:numFmt w:val="decimal"/>
+      <w:lvlText w:val="%7."/>
+      <w:lvlJc w:val="left"/>
+      <w:pPr>
+        <w:ind w:left="5040" w:hanging="360"/>
+      </w:pPr>
+    </w:lvl>
+    <w:lvl w:ilvl="7" w:tplc="04150019" w:tentative="1">
+      <w:start w:val="1"/>
+      <w:numFmt w:val="lowerLetter"/>
+      <w:lvlText w:val="%8."/>
+      <w:lvlJc w:val="left"/>
+      <w:pPr>
+        <w:ind w:left="5760" w:hanging="360"/>
+      </w:pPr>
+    </w:lvl>
+    <w:lvl w:ilvl="8" w:tplc="0415001B" w:tentative="1">
+      <w:start w:val="1"/>
+      <w:numFmt w:val="lowerRoman"/>
+      <w:lvlText w:val="%9."/>
+      <w:lvlJc w:val="right"/>
+      <w:pPr>
+        <w:ind w:left="6480" w:hanging="180"/>
+      </w:pPr>
+    </w:lvl>
+  </w:abstractNum>
+  <w:abstractNum w:abstractNumId="14" w15:restartNumberingAfterBreak="0">
     <w:nsid w:val="5ADA2DA7"/>
     <w:multiLevelType w:val="hybridMultilevel"/>
     <w:tmpl w:val="DEE8065C"/>
@@ -4793,7 +3247,7 @@
       </w:rPr>
     </w:lvl>
   </w:abstractNum>
-  <w:abstractNum w:abstractNumId="12" w15:restartNumberingAfterBreak="0">
+  <w:abstractNum w:abstractNumId="15" w15:restartNumberingAfterBreak="0">
     <w:nsid w:val="6BE579DE"/>
     <w:multiLevelType w:val="hybridMultilevel"/>
     <w:tmpl w:val="2138E8FA"/>
@@ -5005,7 +3459,7 @@
       </w:rPr>
     </w:lvl>
   </w:abstractNum>
-  <w:abstractNum w:abstractNumId="13" w15:restartNumberingAfterBreak="0">
+  <w:abstractNum w:abstractNumId="16" w15:restartNumberingAfterBreak="0">
     <w:nsid w:val="6C3F0C1C"/>
     <w:multiLevelType w:val="hybridMultilevel"/>
     <w:tmpl w:val="F1C4B346"/>
@@ -5217,7 +3671,7 @@
       </w:rPr>
     </w:lvl>
   </w:abstractNum>
-  <w:abstractNum w:abstractNumId="14" w15:restartNumberingAfterBreak="0">
+  <w:abstractNum w:abstractNumId="17" w15:restartNumberingAfterBreak="0">
     <w:nsid w:val="6DB74C01"/>
     <w:multiLevelType w:val="hybridMultilevel"/>
     <w:tmpl w:val="FFDC374A"/>
@@ -5303,7 +3757,7 @@
       </w:pPr>
     </w:lvl>
   </w:abstractNum>
-  <w:abstractNum w:abstractNumId="15" w15:restartNumberingAfterBreak="0">
+  <w:abstractNum w:abstractNumId="18" w15:restartNumberingAfterBreak="0">
     <w:nsid w:val="729923D6"/>
     <w:multiLevelType w:val="hybridMultilevel"/>
     <w:tmpl w:val="1C764610"/>
@@ -5389,7 +3843,7 @@
       </w:pPr>
     </w:lvl>
   </w:abstractNum>
-  <w:abstractNum w:abstractNumId="16" w15:restartNumberingAfterBreak="0">
+  <w:abstractNum w:abstractNumId="19" w15:restartNumberingAfterBreak="0">
     <w:nsid w:val="773D3920"/>
     <w:multiLevelType w:val="hybridMultilevel"/>
     <w:tmpl w:val="F6104D8C"/>
@@ -5601,7 +4055,7 @@
       </w:rPr>
     </w:lvl>
   </w:abstractNum>
-  <w:abstractNum w:abstractNumId="17" w15:restartNumberingAfterBreak="0">
+  <w:abstractNum w:abstractNumId="20" w15:restartNumberingAfterBreak="0">
     <w:nsid w:val="78006A89"/>
     <w:multiLevelType w:val="hybridMultilevel"/>
     <w:tmpl w:val="9C5A95A6"/>
@@ -5813,7 +4267,7 @@
       </w:rPr>
     </w:lvl>
   </w:abstractNum>
-  <w:abstractNum w:abstractNumId="18" w15:restartNumberingAfterBreak="0">
+  <w:abstractNum w:abstractNumId="21" w15:restartNumberingAfterBreak="0">
     <w:nsid w:val="7C371C07"/>
     <w:multiLevelType w:val="hybridMultilevel"/>
     <w:tmpl w:val="FCBECCEA"/>
@@ -5926,7 +4380,7 @@
       </w:rPr>
     </w:lvl>
   </w:abstractNum>
-  <w:abstractNum w:abstractNumId="19" w15:restartNumberingAfterBreak="0">
+  <w:abstractNum w:abstractNumId="22" w15:restartNumberingAfterBreak="0">
     <w:nsid w:val="7C440AA3"/>
     <w:multiLevelType w:val="hybridMultilevel"/>
     <w:tmpl w:val="7598BC06"/>
@@ -6013,67 +4467,76 @@
     </w:lvl>
   </w:abstractNum>
   <w:num w:numId="1">
+    <w:abstractNumId w:val="20"/>
+  </w:num>
+  <w:num w:numId="2">
+    <w:abstractNumId w:val="19"/>
+  </w:num>
+  <w:num w:numId="3">
+    <w:abstractNumId w:val="14"/>
+  </w:num>
+  <w:num w:numId="4">
+    <w:abstractNumId w:val="15"/>
+  </w:num>
+  <w:num w:numId="5">
+    <w:abstractNumId w:val="16"/>
+  </w:num>
+  <w:num w:numId="6">
+    <w:abstractNumId w:val="21"/>
+  </w:num>
+  <w:num w:numId="7">
+    <w:abstractNumId w:val="22"/>
+  </w:num>
+  <w:num w:numId="8">
     <w:abstractNumId w:val="17"/>
   </w:num>
-  <w:num w:numId="2">
-    <w:abstractNumId w:val="16"/>
+  <w:num w:numId="9">
+    <w:abstractNumId w:val="18"/>
   </w:num>
-  <w:num w:numId="3">
+  <w:num w:numId="10">
+    <w:abstractNumId w:val="4"/>
+  </w:num>
+  <w:num w:numId="11">
+    <w:abstractNumId w:val="8"/>
+  </w:num>
+  <w:num w:numId="12">
     <w:abstractNumId w:val="11"/>
   </w:num>
-  <w:num w:numId="4">
-    <w:abstractNumId w:val="12"/>
-  </w:num>
-  <w:num w:numId="5">
-    <w:abstractNumId w:val="13"/>
-  </w:num>
-  <w:num w:numId="6">
-    <w:abstractNumId w:val="18"/>
-  </w:num>
-  <w:num w:numId="7">
-    <w:abstractNumId w:val="19"/>
-  </w:num>
-  <w:num w:numId="8">
-    <w:abstractNumId w:val="14"/>
-  </w:num>
-  <w:num w:numId="9">
-    <w:abstractNumId w:val="15"/>
-  </w:num>
-  <w:num w:numId="10">
-    <w:abstractNumId w:val="3"/>
-  </w:num>
-  <w:num w:numId="11">
+  <w:num w:numId="13">
     <w:abstractNumId w:val="6"/>
-  </w:num>
-  <w:num w:numId="12">
-    <w:abstractNumId w:val="9"/>
-  </w:num>
-  <w:num w:numId="13">
-    <w:abstractNumId w:val="5"/>
   </w:num>
   <w:num w:numId="14">
     <w:abstractNumId w:val="1"/>
   </w:num>
   <w:num w:numId="15">
-    <w:abstractNumId w:val="7"/>
+    <w:abstractNumId w:val="9"/>
   </w:num>
   <w:num w:numId="16">
     <w:abstractNumId w:val="0"/>
   </w:num>
   <w:num w:numId="17">
-    <w:abstractNumId w:val="4"/>
+    <w:abstractNumId w:val="5"/>
   </w:num>
   <w:num w:numId="18">
-    <w:abstractNumId w:val="2"/>
+    <w:abstractNumId w:val="3"/>
   </w:num>
   <w:num w:numId="19">
-    <w:abstractNumId w:val="10"/>
+    <w:abstractNumId w:val="12"/>
     <w:lvlOverride w:ilvl="0">
       <w:startOverride w:val="1"/>
     </w:lvlOverride>
   </w:num>
   <w:num w:numId="20">
-    <w:abstractNumId w:val="8"/>
+    <w:abstractNumId w:val="10"/>
+  </w:num>
+  <w:num w:numId="21">
+    <w:abstractNumId w:val="2"/>
+  </w:num>
+  <w:num w:numId="22">
+    <w:abstractNumId w:val="13"/>
+  </w:num>
+  <w:num w:numId="23">
+    <w:abstractNumId w:val="7"/>
   </w:num>
 </w:numbering>
 </file>
@@ -6901,7 +5364,7 @@
 </file>
 
 <file path=customXml/itemProps1.xml><?xml version="1.0" encoding="utf-8"?>
-<ds:datastoreItem xmlns:ds="http://schemas.openxmlformats.org/officeDocument/2006/customXml" ds:itemID="{83C13BD7-923E-41FA-92A4-510013E5E44F}">
+<ds:datastoreItem xmlns:ds="http://schemas.openxmlformats.org/officeDocument/2006/customXml" ds:itemID="{7229AEE3-726D-4E73-B848-5C50129204FE}">
   <ds:schemaRefs>
     <ds:schemaRef ds:uri="http://schemas.openxmlformats.org/officeDocument/2006/bibliography"/>
   </ds:schemaRefs>

</xml_diff>